<commit_message>
Finish introduction and start working with project manag.
</commit_message>
<xml_diff>
--- a/dokumentacja/szablon.docx
+++ b/dokumentacja/szablon.docx
@@ -4,7 +4,7 @@
   <w:body>
     <w:p>
       <w:pPr>
-        <w:pStyle w:val="Title"/>
+        <w:pStyle w:val="Tytu"/>
         <w:rPr>
           <w:lang w:val="pl-PL"/>
         </w:rPr>
@@ -18,7 +18,7 @@
     </w:p>
     <w:p>
       <w:pPr>
-        <w:pStyle w:val="Subtitle"/>
+        <w:pStyle w:val="Podtytu"/>
         <w:rPr>
           <w:rFonts w:eastAsia="Tahoma"/>
           <w:lang w:val="pl-PL"/>
@@ -408,35 +408,35 @@
     <w:p>
       <w:pPr>
         <w:rPr>
-          <w:rStyle w:val="SubtleEmphasis"/>
+          <w:rStyle w:val="Wyrnieniedelikatne"/>
           <w:rFonts w:eastAsia="Tahoma"/>
           <w:lang w:val="pl-PL"/>
         </w:rPr>
       </w:pPr>
       <w:r>
         <w:rPr>
-          <w:rStyle w:val="SubtleEmphasis"/>
+          <w:rStyle w:val="Wyrnieniedelikatne"/>
           <w:lang w:val="pl-PL"/>
         </w:rPr>
         <w:t xml:space="preserve">Należy pozostawić wszelkie nagłówki tego dokumentu, a </w:t>
       </w:r>
       <w:r>
         <w:rPr>
-          <w:rStyle w:val="SubtleEmphasis"/>
+          <w:rStyle w:val="Wyrnieniedelikatne"/>
           <w:lang w:val="pl-PL"/>
         </w:rPr>
         <w:t>umieszczać</w:t>
       </w:r>
       <w:r>
         <w:rPr>
-          <w:rStyle w:val="SubtleEmphasis"/>
+          <w:rStyle w:val="Wyrnieniedelikatne"/>
           <w:lang w:val="pl-PL"/>
         </w:rPr>
         <w:t xml:space="preserve"> treść w odpowiednich miejscach zamiast obecnych objaśnień</w:t>
       </w:r>
       <w:r>
         <w:rPr>
-          <w:rStyle w:val="SubtleEmphasis"/>
+          <w:rStyle w:val="Wyrnieniedelikatne"/>
           <w:lang w:val="pl-PL"/>
         </w:rPr>
         <w:t>.</w:t>
@@ -445,14 +445,14 @@
     <w:p>
       <w:pPr>
         <w:rPr>
-          <w:rStyle w:val="SubtleEmphasis"/>
+          <w:rStyle w:val="Wyrnieniedelikatne"/>
           <w:rFonts w:eastAsia="Tahoma"/>
           <w:lang w:val="pl-PL"/>
         </w:rPr>
       </w:pPr>
       <w:r>
         <w:rPr>
-          <w:rStyle w:val="SubtleEmphasis"/>
+          <w:rStyle w:val="Wyrnieniedelikatne"/>
           <w:rFonts w:eastAsia="Tahoma"/>
           <w:lang w:val="pl-PL"/>
         </w:rPr>
@@ -462,14 +462,14 @@
     <w:p>
       <w:pPr>
         <w:rPr>
-          <w:rStyle w:val="SubtleEmphasis"/>
+          <w:rStyle w:val="Wyrnieniedelikatne"/>
           <w:rFonts w:eastAsia="Tahoma"/>
           <w:lang w:val="pl-PL"/>
         </w:rPr>
       </w:pPr>
       <w:r>
         <w:rPr>
-          <w:rStyle w:val="SubtleEmphasis"/>
+          <w:rStyle w:val="Wyrnieniedelikatne"/>
           <w:rFonts w:eastAsia="Tahoma"/>
           <w:lang w:val="pl-PL"/>
         </w:rPr>
@@ -479,13 +479,13 @@
     <w:p>
       <w:pPr>
         <w:rPr>
-          <w:rStyle w:val="SubtleEmphasis"/>
-          <w:lang w:val="pl-PL"/>
-        </w:rPr>
-      </w:pPr>
-      <w:r>
-        <w:rPr>
-          <w:rStyle w:val="SubtleEmphasis"/>
+          <w:rStyle w:val="Wyrnieniedelikatne"/>
+          <w:lang w:val="pl-PL"/>
+        </w:rPr>
+      </w:pPr>
+      <w:r>
+        <w:rPr>
+          <w:rStyle w:val="Wyrnieniedelikatne"/>
           <w:rFonts w:eastAsia="Tahoma"/>
           <w:lang w:val="pl-PL"/>
         </w:rPr>
@@ -528,7 +528,7 @@
       <w:sdtContent>
         <w:p>
           <w:pPr>
-            <w:pStyle w:val="TOCHeading"/>
+            <w:pStyle w:val="Nagwekspisutreci"/>
             <w:rPr>
               <w:lang w:val="pl-PL"/>
             </w:rPr>
@@ -542,7 +542,7 @@
         </w:p>
         <w:p>
           <w:pPr>
-            <w:pStyle w:val="TOC1"/>
+            <w:pStyle w:val="Spistreci1"/>
             <w:tabs>
               <w:tab w:val="left" w:pos="440"/>
               <w:tab w:val="right" w:leader="dot" w:pos="8630"/>
@@ -567,7 +567,7 @@
           <w:hyperlink w:anchor="_Toc1976793" w:history="1">
             <w:r>
               <w:rPr>
-                <w:rStyle w:val="Hyperlink"/>
+                <w:rStyle w:val="Hipercze"/>
                 <w:noProof/>
                 <w:lang w:val="pl-PL"/>
               </w:rPr>
@@ -585,7 +585,7 @@
             </w:r>
             <w:r>
               <w:rPr>
-                <w:rStyle w:val="Hyperlink"/>
+                <w:rStyle w:val="Hipercze"/>
                 <w:noProof/>
                 <w:lang w:val="pl-PL"/>
               </w:rPr>
@@ -643,7 +643,7 @@
         </w:p>
         <w:p>
           <w:pPr>
-            <w:pStyle w:val="TOC1"/>
+            <w:pStyle w:val="Spistreci1"/>
             <w:tabs>
               <w:tab w:val="left" w:pos="440"/>
               <w:tab w:val="right" w:leader="dot" w:pos="8630"/>
@@ -659,7 +659,7 @@
           <w:hyperlink w:anchor="_Toc1976794" w:history="1">
             <w:r>
               <w:rPr>
-                <w:rStyle w:val="Hyperlink"/>
+                <w:rStyle w:val="Hipercze"/>
                 <w:noProof/>
                 <w:lang w:val="pl-PL"/>
               </w:rPr>
@@ -677,7 +677,7 @@
             </w:r>
             <w:r>
               <w:rPr>
-                <w:rStyle w:val="Hyperlink"/>
+                <w:rStyle w:val="Hipercze"/>
                 <w:noProof/>
                 <w:lang w:val="pl-PL"/>
               </w:rPr>
@@ -735,7 +735,7 @@
         </w:p>
         <w:p>
           <w:pPr>
-            <w:pStyle w:val="TOC1"/>
+            <w:pStyle w:val="Spistreci1"/>
             <w:tabs>
               <w:tab w:val="left" w:pos="440"/>
               <w:tab w:val="right" w:leader="dot" w:pos="8630"/>
@@ -751,7 +751,7 @@
           <w:hyperlink w:anchor="_Toc1976795" w:history="1">
             <w:r>
               <w:rPr>
-                <w:rStyle w:val="Hyperlink"/>
+                <w:rStyle w:val="Hipercze"/>
                 <w:noProof/>
                 <w:lang w:val="pl-PL"/>
               </w:rPr>
@@ -769,7 +769,7 @@
             </w:r>
             <w:r>
               <w:rPr>
-                <w:rStyle w:val="Hyperlink"/>
+                <w:rStyle w:val="Hipercze"/>
                 <w:noProof/>
                 <w:lang w:val="pl-PL"/>
               </w:rPr>
@@ -827,7 +827,7 @@
         </w:p>
         <w:p>
           <w:pPr>
-            <w:pStyle w:val="TOC2"/>
+            <w:pStyle w:val="Spistreci2"/>
             <w:tabs>
               <w:tab w:val="left" w:pos="880"/>
               <w:tab w:val="right" w:leader="dot" w:pos="8630"/>
@@ -843,7 +843,7 @@
           <w:hyperlink w:anchor="_Toc1976796" w:history="1">
             <w:r>
               <w:rPr>
-                <w:rStyle w:val="Hyperlink"/>
+                <w:rStyle w:val="Hipercze"/>
                 <w:noProof/>
                 <w:lang w:val="pl-PL"/>
               </w:rPr>
@@ -861,7 +861,7 @@
             </w:r>
             <w:r>
               <w:rPr>
-                <w:rStyle w:val="Hyperlink"/>
+                <w:rStyle w:val="Hipercze"/>
                 <w:noProof/>
                 <w:lang w:val="pl-PL"/>
               </w:rPr>
@@ -919,7 +919,7 @@
         </w:p>
         <w:p>
           <w:pPr>
-            <w:pStyle w:val="TOC2"/>
+            <w:pStyle w:val="Spistreci2"/>
             <w:tabs>
               <w:tab w:val="left" w:pos="880"/>
               <w:tab w:val="right" w:leader="dot" w:pos="8630"/>
@@ -935,7 +935,7 @@
           <w:hyperlink w:anchor="_Toc1976797" w:history="1">
             <w:r>
               <w:rPr>
-                <w:rStyle w:val="Hyperlink"/>
+                <w:rStyle w:val="Hipercze"/>
                 <w:noProof/>
                 <w:lang w:val="pl-PL"/>
               </w:rPr>
@@ -953,7 +953,7 @@
             </w:r>
             <w:r>
               <w:rPr>
-                <w:rStyle w:val="Hyperlink"/>
+                <w:rStyle w:val="Hipercze"/>
                 <w:noProof/>
                 <w:lang w:val="pl-PL"/>
               </w:rPr>
@@ -1011,7 +1011,7 @@
         </w:p>
         <w:p>
           <w:pPr>
-            <w:pStyle w:val="TOC2"/>
+            <w:pStyle w:val="Spistreci2"/>
             <w:tabs>
               <w:tab w:val="left" w:pos="880"/>
               <w:tab w:val="right" w:leader="dot" w:pos="8630"/>
@@ -1027,7 +1027,7 @@
           <w:hyperlink w:anchor="_Toc1976798" w:history="1">
             <w:r>
               <w:rPr>
-                <w:rStyle w:val="Hyperlink"/>
+                <w:rStyle w:val="Hipercze"/>
                 <w:noProof/>
                 <w:lang w:val="pl-PL"/>
               </w:rPr>
@@ -1045,7 +1045,7 @@
             </w:r>
             <w:r>
               <w:rPr>
-                <w:rStyle w:val="Hyperlink"/>
+                <w:rStyle w:val="Hipercze"/>
                 <w:noProof/>
                 <w:lang w:val="pl-PL"/>
               </w:rPr>
@@ -1103,7 +1103,7 @@
         </w:p>
         <w:p>
           <w:pPr>
-            <w:pStyle w:val="TOC2"/>
+            <w:pStyle w:val="Spistreci2"/>
             <w:tabs>
               <w:tab w:val="left" w:pos="880"/>
               <w:tab w:val="right" w:leader="dot" w:pos="8630"/>
@@ -1119,7 +1119,7 @@
           <w:hyperlink w:anchor="_Toc1976799" w:history="1">
             <w:r>
               <w:rPr>
-                <w:rStyle w:val="Hyperlink"/>
+                <w:rStyle w:val="Hipercze"/>
                 <w:noProof/>
                 <w:lang w:val="pl-PL"/>
               </w:rPr>
@@ -1137,7 +1137,7 @@
             </w:r>
             <w:r>
               <w:rPr>
-                <w:rStyle w:val="Hyperlink"/>
+                <w:rStyle w:val="Hipercze"/>
                 <w:noProof/>
                 <w:lang w:val="pl-PL"/>
               </w:rPr>
@@ -1195,7 +1195,7 @@
         </w:p>
         <w:p>
           <w:pPr>
-            <w:pStyle w:val="TOC1"/>
+            <w:pStyle w:val="Spistreci1"/>
             <w:tabs>
               <w:tab w:val="left" w:pos="440"/>
               <w:tab w:val="right" w:leader="dot" w:pos="8630"/>
@@ -1211,7 +1211,7 @@
           <w:hyperlink w:anchor="_Toc1976800" w:history="1">
             <w:r>
               <w:rPr>
-                <w:rStyle w:val="Hyperlink"/>
+                <w:rStyle w:val="Hipercze"/>
                 <w:noProof/>
                 <w:lang w:val="pl-PL"/>
               </w:rPr>
@@ -1229,7 +1229,7 @@
             </w:r>
             <w:r>
               <w:rPr>
-                <w:rStyle w:val="Hyperlink"/>
+                <w:rStyle w:val="Hipercze"/>
                 <w:noProof/>
                 <w:lang w:val="pl-PL"/>
               </w:rPr>
@@ -1287,7 +1287,7 @@
         </w:p>
         <w:p>
           <w:pPr>
-            <w:pStyle w:val="TOC2"/>
+            <w:pStyle w:val="Spistreci2"/>
             <w:tabs>
               <w:tab w:val="left" w:pos="880"/>
               <w:tab w:val="right" w:leader="dot" w:pos="8630"/>
@@ -1303,7 +1303,7 @@
           <w:hyperlink w:anchor="_Toc1976801" w:history="1">
             <w:r>
               <w:rPr>
-                <w:rStyle w:val="Hyperlink"/>
+                <w:rStyle w:val="Hipercze"/>
                 <w:noProof/>
                 <w:lang w:val="pl-PL"/>
               </w:rPr>
@@ -1321,7 +1321,7 @@
             </w:r>
             <w:r>
               <w:rPr>
-                <w:rStyle w:val="Hyperlink"/>
+                <w:rStyle w:val="Hipercze"/>
                 <w:noProof/>
                 <w:lang w:val="pl-PL"/>
               </w:rPr>
@@ -1379,7 +1379,7 @@
         </w:p>
         <w:p>
           <w:pPr>
-            <w:pStyle w:val="TOC2"/>
+            <w:pStyle w:val="Spistreci2"/>
             <w:tabs>
               <w:tab w:val="left" w:pos="880"/>
               <w:tab w:val="right" w:leader="dot" w:pos="8630"/>
@@ -1395,7 +1395,7 @@
           <w:hyperlink w:anchor="_Toc1976802" w:history="1">
             <w:r>
               <w:rPr>
-                <w:rStyle w:val="Hyperlink"/>
+                <w:rStyle w:val="Hipercze"/>
                 <w:noProof/>
                 <w:lang w:val="pl-PL"/>
               </w:rPr>
@@ -1413,7 +1413,7 @@
             </w:r>
             <w:r>
               <w:rPr>
-                <w:rStyle w:val="Hyperlink"/>
+                <w:rStyle w:val="Hipercze"/>
                 <w:noProof/>
                 <w:lang w:val="pl-PL"/>
               </w:rPr>
@@ -1471,7 +1471,7 @@
         </w:p>
         <w:p>
           <w:pPr>
-            <w:pStyle w:val="TOC2"/>
+            <w:pStyle w:val="Spistreci2"/>
             <w:tabs>
               <w:tab w:val="left" w:pos="880"/>
               <w:tab w:val="right" w:leader="dot" w:pos="8630"/>
@@ -1487,7 +1487,7 @@
           <w:hyperlink w:anchor="_Toc1976803" w:history="1">
             <w:r>
               <w:rPr>
-                <w:rStyle w:val="Hyperlink"/>
+                <w:rStyle w:val="Hipercze"/>
                 <w:noProof/>
                 <w:lang w:val="pl-PL"/>
               </w:rPr>
@@ -1505,7 +1505,7 @@
             </w:r>
             <w:r>
               <w:rPr>
-                <w:rStyle w:val="Hyperlink"/>
+                <w:rStyle w:val="Hipercze"/>
                 <w:noProof/>
                 <w:lang w:val="pl-PL"/>
               </w:rPr>
@@ -1563,7 +1563,7 @@
         </w:p>
         <w:p>
           <w:pPr>
-            <w:pStyle w:val="TOC1"/>
+            <w:pStyle w:val="Spistreci1"/>
             <w:tabs>
               <w:tab w:val="left" w:pos="440"/>
               <w:tab w:val="right" w:leader="dot" w:pos="8630"/>
@@ -1579,7 +1579,7 @@
           <w:hyperlink w:anchor="_Toc1976804" w:history="1">
             <w:r>
               <w:rPr>
-                <w:rStyle w:val="Hyperlink"/>
+                <w:rStyle w:val="Hipercze"/>
                 <w:noProof/>
                 <w:lang w:val="pl-PL"/>
               </w:rPr>
@@ -1597,7 +1597,7 @@
             </w:r>
             <w:r>
               <w:rPr>
-                <w:rStyle w:val="Hyperlink"/>
+                <w:rStyle w:val="Hipercze"/>
                 <w:noProof/>
                 <w:lang w:val="pl-PL"/>
               </w:rPr>
@@ -1655,7 +1655,7 @@
         </w:p>
         <w:p>
           <w:pPr>
-            <w:pStyle w:val="TOC2"/>
+            <w:pStyle w:val="Spistreci2"/>
             <w:tabs>
               <w:tab w:val="left" w:pos="880"/>
               <w:tab w:val="right" w:leader="dot" w:pos="8630"/>
@@ -1671,7 +1671,7 @@
           <w:hyperlink w:anchor="_Toc1976805" w:history="1">
             <w:r>
               <w:rPr>
-                <w:rStyle w:val="Hyperlink"/>
+                <w:rStyle w:val="Hipercze"/>
                 <w:noProof/>
                 <w:lang w:val="pl-PL"/>
               </w:rPr>
@@ -1689,7 +1689,7 @@
             </w:r>
             <w:r>
               <w:rPr>
-                <w:rStyle w:val="Hyperlink"/>
+                <w:rStyle w:val="Hipercze"/>
                 <w:noProof/>
                 <w:lang w:val="pl-PL"/>
               </w:rPr>
@@ -1747,7 +1747,7 @@
         </w:p>
         <w:p>
           <w:pPr>
-            <w:pStyle w:val="TOC2"/>
+            <w:pStyle w:val="Spistreci2"/>
             <w:tabs>
               <w:tab w:val="left" w:pos="880"/>
               <w:tab w:val="right" w:leader="dot" w:pos="8630"/>
@@ -1763,7 +1763,7 @@
           <w:hyperlink w:anchor="_Toc1976806" w:history="1">
             <w:r>
               <w:rPr>
-                <w:rStyle w:val="Hyperlink"/>
+                <w:rStyle w:val="Hipercze"/>
                 <w:noProof/>
                 <w:lang w:val="pl-PL"/>
               </w:rPr>
@@ -1781,7 +1781,7 @@
             </w:r>
             <w:r>
               <w:rPr>
-                <w:rStyle w:val="Hyperlink"/>
+                <w:rStyle w:val="Hipercze"/>
                 <w:noProof/>
                 <w:lang w:val="pl-PL"/>
               </w:rPr>
@@ -1839,7 +1839,7 @@
         </w:p>
         <w:p>
           <w:pPr>
-            <w:pStyle w:val="TOC2"/>
+            <w:pStyle w:val="Spistreci2"/>
             <w:tabs>
               <w:tab w:val="left" w:pos="880"/>
               <w:tab w:val="right" w:leader="dot" w:pos="8630"/>
@@ -1855,7 +1855,7 @@
           <w:hyperlink w:anchor="_Toc1976807" w:history="1">
             <w:r>
               <w:rPr>
-                <w:rStyle w:val="Hyperlink"/>
+                <w:rStyle w:val="Hipercze"/>
                 <w:noProof/>
                 <w:lang w:val="pl-PL"/>
               </w:rPr>
@@ -1873,7 +1873,7 @@
             </w:r>
             <w:r>
               <w:rPr>
-                <w:rStyle w:val="Hyperlink"/>
+                <w:rStyle w:val="Hipercze"/>
                 <w:noProof/>
                 <w:lang w:val="pl-PL"/>
               </w:rPr>
@@ -1931,7 +1931,7 @@
         </w:p>
         <w:p>
           <w:pPr>
-            <w:pStyle w:val="TOC1"/>
+            <w:pStyle w:val="Spistreci1"/>
             <w:tabs>
               <w:tab w:val="left" w:pos="440"/>
               <w:tab w:val="right" w:leader="dot" w:pos="8630"/>
@@ -1947,7 +1947,7 @@
           <w:hyperlink w:anchor="_Toc1976808" w:history="1">
             <w:r>
               <w:rPr>
-                <w:rStyle w:val="Hyperlink"/>
+                <w:rStyle w:val="Hipercze"/>
                 <w:noProof/>
                 <w:lang w:val="pl-PL"/>
               </w:rPr>
@@ -1965,7 +1965,7 @@
             </w:r>
             <w:r>
               <w:rPr>
-                <w:rStyle w:val="Hyperlink"/>
+                <w:rStyle w:val="Hipercze"/>
                 <w:noProof/>
                 <w:lang w:val="pl-PL"/>
               </w:rPr>
@@ -2023,7 +2023,7 @@
         </w:p>
         <w:p>
           <w:pPr>
-            <w:pStyle w:val="TOC2"/>
+            <w:pStyle w:val="Spistreci2"/>
             <w:tabs>
               <w:tab w:val="left" w:pos="880"/>
               <w:tab w:val="right" w:leader="dot" w:pos="8630"/>
@@ -2039,7 +2039,7 @@
           <w:hyperlink w:anchor="_Toc1976809" w:history="1">
             <w:r>
               <w:rPr>
-                <w:rStyle w:val="Hyperlink"/>
+                <w:rStyle w:val="Hipercze"/>
                 <w:noProof/>
                 <w:lang w:val="pl-PL"/>
               </w:rPr>
@@ -2057,7 +2057,7 @@
             </w:r>
             <w:r>
               <w:rPr>
-                <w:rStyle w:val="Hyperlink"/>
+                <w:rStyle w:val="Hipercze"/>
                 <w:noProof/>
                 <w:lang w:val="pl-PL"/>
               </w:rPr>
@@ -2115,7 +2115,7 @@
         </w:p>
         <w:p>
           <w:pPr>
-            <w:pStyle w:val="TOC2"/>
+            <w:pStyle w:val="Spistreci2"/>
             <w:tabs>
               <w:tab w:val="left" w:pos="880"/>
               <w:tab w:val="right" w:leader="dot" w:pos="8630"/>
@@ -2131,7 +2131,7 @@
           <w:hyperlink w:anchor="_Toc1976810" w:history="1">
             <w:r>
               <w:rPr>
-                <w:rStyle w:val="Hyperlink"/>
+                <w:rStyle w:val="Hipercze"/>
                 <w:noProof/>
                 <w:lang w:val="pl-PL"/>
               </w:rPr>
@@ -2149,7 +2149,7 @@
             </w:r>
             <w:r>
               <w:rPr>
-                <w:rStyle w:val="Hyperlink"/>
+                <w:rStyle w:val="Hipercze"/>
                 <w:noProof/>
                 <w:lang w:val="pl-PL"/>
               </w:rPr>
@@ -2207,7 +2207,7 @@
         </w:p>
         <w:p>
           <w:pPr>
-            <w:pStyle w:val="TOC2"/>
+            <w:pStyle w:val="Spistreci2"/>
             <w:tabs>
               <w:tab w:val="left" w:pos="880"/>
               <w:tab w:val="right" w:leader="dot" w:pos="8630"/>
@@ -2223,7 +2223,7 @@
           <w:hyperlink w:anchor="_Toc1976811" w:history="1">
             <w:r>
               <w:rPr>
-                <w:rStyle w:val="Hyperlink"/>
+                <w:rStyle w:val="Hipercze"/>
                 <w:noProof/>
                 <w:lang w:val="pl-PL"/>
               </w:rPr>
@@ -2241,7 +2241,7 @@
             </w:r>
             <w:r>
               <w:rPr>
-                <w:rStyle w:val="Hyperlink"/>
+                <w:rStyle w:val="Hipercze"/>
                 <w:noProof/>
                 <w:lang w:val="pl-PL"/>
               </w:rPr>
@@ -2299,7 +2299,7 @@
         </w:p>
         <w:p>
           <w:pPr>
-            <w:pStyle w:val="TOC1"/>
+            <w:pStyle w:val="Spistreci1"/>
             <w:tabs>
               <w:tab w:val="left" w:pos="440"/>
               <w:tab w:val="right" w:leader="dot" w:pos="8630"/>
@@ -2315,7 +2315,7 @@
           <w:hyperlink w:anchor="_Toc1976812" w:history="1">
             <w:r>
               <w:rPr>
-                <w:rStyle w:val="Hyperlink"/>
+                <w:rStyle w:val="Hipercze"/>
                 <w:noProof/>
                 <w:lang w:val="pl-PL"/>
               </w:rPr>
@@ -2333,7 +2333,7 @@
             </w:r>
             <w:r>
               <w:rPr>
-                <w:rStyle w:val="Hyperlink"/>
+                <w:rStyle w:val="Hipercze"/>
                 <w:noProof/>
                 <w:lang w:val="pl-PL"/>
               </w:rPr>
@@ -2391,7 +2391,7 @@
         </w:p>
         <w:p>
           <w:pPr>
-            <w:pStyle w:val="TOC2"/>
+            <w:pStyle w:val="Spistreci2"/>
             <w:tabs>
               <w:tab w:val="left" w:pos="880"/>
               <w:tab w:val="right" w:leader="dot" w:pos="8630"/>
@@ -2407,7 +2407,7 @@
           <w:hyperlink w:anchor="_Toc1976813" w:history="1">
             <w:r>
               <w:rPr>
-                <w:rStyle w:val="Hyperlink"/>
+                <w:rStyle w:val="Hipercze"/>
                 <w:noProof/>
                 <w:lang w:val="pl-PL"/>
               </w:rPr>
@@ -2425,7 +2425,7 @@
             </w:r>
             <w:r>
               <w:rPr>
-                <w:rStyle w:val="Hyperlink"/>
+                <w:rStyle w:val="Hipercze"/>
                 <w:noProof/>
                 <w:lang w:val="pl-PL"/>
               </w:rPr>
@@ -2483,7 +2483,7 @@
         </w:p>
         <w:p>
           <w:pPr>
-            <w:pStyle w:val="TOC1"/>
+            <w:pStyle w:val="Spistreci1"/>
             <w:tabs>
               <w:tab w:val="left" w:pos="440"/>
               <w:tab w:val="right" w:leader="dot" w:pos="8630"/>
@@ -2499,7 +2499,7 @@
           <w:hyperlink w:anchor="_Toc1976814" w:history="1">
             <w:r>
               <w:rPr>
-                <w:rStyle w:val="Hyperlink"/>
+                <w:rStyle w:val="Hipercze"/>
                 <w:noProof/>
                 <w:lang w:val="pl-PL"/>
               </w:rPr>
@@ -2517,7 +2517,7 @@
             </w:r>
             <w:r>
               <w:rPr>
-                <w:rStyle w:val="Hyperlink"/>
+                <w:rStyle w:val="Hipercze"/>
                 <w:noProof/>
                 <w:lang w:val="pl-PL"/>
               </w:rPr>
@@ -2575,7 +2575,7 @@
         </w:p>
         <w:p>
           <w:pPr>
-            <w:pStyle w:val="TOC2"/>
+            <w:pStyle w:val="Spistreci2"/>
             <w:tabs>
               <w:tab w:val="left" w:pos="880"/>
               <w:tab w:val="right" w:leader="dot" w:pos="8630"/>
@@ -2591,7 +2591,7 @@
           <w:hyperlink w:anchor="_Toc1976815" w:history="1">
             <w:r>
               <w:rPr>
-                <w:rStyle w:val="Hyperlink"/>
+                <w:rStyle w:val="Hipercze"/>
                 <w:noProof/>
                 <w:lang w:val="pl-PL"/>
               </w:rPr>
@@ -2609,7 +2609,7 @@
             </w:r>
             <w:r>
               <w:rPr>
-                <w:rStyle w:val="Hyperlink"/>
+                <w:rStyle w:val="Hipercze"/>
                 <w:noProof/>
                 <w:lang w:val="pl-PL"/>
               </w:rPr>
@@ -2667,7 +2667,7 @@
         </w:p>
         <w:p>
           <w:pPr>
-            <w:pStyle w:val="TOC2"/>
+            <w:pStyle w:val="Spistreci2"/>
             <w:tabs>
               <w:tab w:val="left" w:pos="880"/>
               <w:tab w:val="right" w:leader="dot" w:pos="8630"/>
@@ -2683,7 +2683,7 @@
           <w:hyperlink w:anchor="_Toc1976816" w:history="1">
             <w:r>
               <w:rPr>
-                <w:rStyle w:val="Hyperlink"/>
+                <w:rStyle w:val="Hipercze"/>
                 <w:noProof/>
                 <w:lang w:val="pl-PL"/>
               </w:rPr>
@@ -2701,7 +2701,7 @@
             </w:r>
             <w:r>
               <w:rPr>
-                <w:rStyle w:val="Hyperlink"/>
+                <w:rStyle w:val="Hipercze"/>
                 <w:noProof/>
                 <w:lang w:val="pl-PL"/>
               </w:rPr>
@@ -2759,7 +2759,7 @@
         </w:p>
         <w:p>
           <w:pPr>
-            <w:pStyle w:val="TOC2"/>
+            <w:pStyle w:val="Spistreci2"/>
             <w:tabs>
               <w:tab w:val="left" w:pos="880"/>
               <w:tab w:val="right" w:leader="dot" w:pos="8630"/>
@@ -2775,7 +2775,7 @@
           <w:hyperlink w:anchor="_Toc1976817" w:history="1">
             <w:r>
               <w:rPr>
-                <w:rStyle w:val="Hyperlink"/>
+                <w:rStyle w:val="Hipercze"/>
                 <w:noProof/>
                 <w:lang w:val="pl-PL"/>
               </w:rPr>
@@ -2793,7 +2793,7 @@
             </w:r>
             <w:r>
               <w:rPr>
-                <w:rStyle w:val="Hyperlink"/>
+                <w:rStyle w:val="Hipercze"/>
                 <w:noProof/>
                 <w:lang w:val="pl-PL"/>
               </w:rPr>
@@ -2851,7 +2851,7 @@
         </w:p>
         <w:p>
           <w:pPr>
-            <w:pStyle w:val="TOC2"/>
+            <w:pStyle w:val="Spistreci2"/>
             <w:tabs>
               <w:tab w:val="left" w:pos="880"/>
               <w:tab w:val="right" w:leader="dot" w:pos="8630"/>
@@ -2867,7 +2867,7 @@
           <w:hyperlink w:anchor="_Toc1976818" w:history="1">
             <w:r>
               <w:rPr>
-                <w:rStyle w:val="Hyperlink"/>
+                <w:rStyle w:val="Hipercze"/>
                 <w:noProof/>
                 <w:lang w:val="pl-PL"/>
               </w:rPr>
@@ -2885,7 +2885,7 @@
             </w:r>
             <w:r>
               <w:rPr>
-                <w:rStyle w:val="Hyperlink"/>
+                <w:rStyle w:val="Hipercze"/>
                 <w:noProof/>
                 <w:lang w:val="pl-PL"/>
               </w:rPr>
@@ -2943,7 +2943,7 @@
         </w:p>
         <w:p>
           <w:pPr>
-            <w:pStyle w:val="TOC2"/>
+            <w:pStyle w:val="Spistreci2"/>
             <w:tabs>
               <w:tab w:val="left" w:pos="880"/>
               <w:tab w:val="right" w:leader="dot" w:pos="8630"/>
@@ -2959,7 +2959,7 @@
           <w:hyperlink w:anchor="_Toc1976819" w:history="1">
             <w:r>
               <w:rPr>
-                <w:rStyle w:val="Hyperlink"/>
+                <w:rStyle w:val="Hipercze"/>
                 <w:noProof/>
                 <w:lang w:val="pl-PL"/>
               </w:rPr>
@@ -2977,7 +2977,7 @@
             </w:r>
             <w:r>
               <w:rPr>
-                <w:rStyle w:val="Hyperlink"/>
+                <w:rStyle w:val="Hipercze"/>
                 <w:noProof/>
                 <w:lang w:val="pl-PL"/>
               </w:rPr>
@@ -3035,7 +3035,7 @@
         </w:p>
         <w:p>
           <w:pPr>
-            <w:pStyle w:val="TOC2"/>
+            <w:pStyle w:val="Spistreci2"/>
             <w:tabs>
               <w:tab w:val="left" w:pos="880"/>
               <w:tab w:val="right" w:leader="dot" w:pos="8630"/>
@@ -3051,7 +3051,7 @@
           <w:hyperlink w:anchor="_Toc1976820" w:history="1">
             <w:r>
               <w:rPr>
-                <w:rStyle w:val="Hyperlink"/>
+                <w:rStyle w:val="Hipercze"/>
                 <w:noProof/>
                 <w:lang w:val="pl-PL"/>
               </w:rPr>
@@ -3069,7 +3069,7 @@
             </w:r>
             <w:r>
               <w:rPr>
-                <w:rStyle w:val="Hyperlink"/>
+                <w:rStyle w:val="Hipercze"/>
                 <w:noProof/>
                 <w:lang w:val="pl-PL"/>
               </w:rPr>
@@ -3127,7 +3127,7 @@
         </w:p>
         <w:p>
           <w:pPr>
-            <w:pStyle w:val="TOC2"/>
+            <w:pStyle w:val="Spistreci2"/>
             <w:tabs>
               <w:tab w:val="left" w:pos="880"/>
               <w:tab w:val="right" w:leader="dot" w:pos="8630"/>
@@ -3143,7 +3143,7 @@
           <w:hyperlink w:anchor="_Toc1976821" w:history="1">
             <w:r>
               <w:rPr>
-                <w:rStyle w:val="Hyperlink"/>
+                <w:rStyle w:val="Hipercze"/>
                 <w:noProof/>
                 <w:lang w:val="pl-PL"/>
               </w:rPr>
@@ -3161,7 +3161,7 @@
             </w:r>
             <w:r>
               <w:rPr>
-                <w:rStyle w:val="Hyperlink"/>
+                <w:rStyle w:val="Hipercze"/>
                 <w:noProof/>
                 <w:lang w:val="pl-PL"/>
               </w:rPr>
@@ -3219,7 +3219,7 @@
         </w:p>
         <w:p>
           <w:pPr>
-            <w:pStyle w:val="TOC1"/>
+            <w:pStyle w:val="Spistreci1"/>
             <w:tabs>
               <w:tab w:val="left" w:pos="660"/>
               <w:tab w:val="right" w:leader="dot" w:pos="8630"/>
@@ -3235,7 +3235,7 @@
           <w:hyperlink w:anchor="_Toc1976822" w:history="1">
             <w:r>
               <w:rPr>
-                <w:rStyle w:val="Hyperlink"/>
+                <w:rStyle w:val="Hipercze"/>
                 <w:noProof/>
                 <w:lang w:val="pl-PL"/>
               </w:rPr>
@@ -3253,7 +3253,7 @@
             </w:r>
             <w:r>
               <w:rPr>
-                <w:rStyle w:val="Hyperlink"/>
+                <w:rStyle w:val="Hipercze"/>
                 <w:noProof/>
                 <w:lang w:val="pl-PL"/>
               </w:rPr>
@@ -3311,7 +3311,7 @@
         </w:p>
         <w:p>
           <w:pPr>
-            <w:pStyle w:val="TOC1"/>
+            <w:pStyle w:val="Spistreci1"/>
             <w:tabs>
               <w:tab w:val="left" w:pos="660"/>
               <w:tab w:val="right" w:leader="dot" w:pos="8630"/>
@@ -3327,7 +3327,7 @@
           <w:hyperlink w:anchor="_Toc1976823" w:history="1">
             <w:r>
               <w:rPr>
-                <w:rStyle w:val="Hyperlink"/>
+                <w:rStyle w:val="Hipercze"/>
                 <w:noProof/>
                 <w:lang w:val="pl-PL"/>
               </w:rPr>
@@ -3345,7 +3345,7 @@
             </w:r>
             <w:r>
               <w:rPr>
-                <w:rStyle w:val="Hyperlink"/>
+                <w:rStyle w:val="Hipercze"/>
                 <w:noProof/>
                 <w:lang w:val="pl-PL"/>
               </w:rPr>
@@ -3403,7 +3403,7 @@
         </w:p>
         <w:p>
           <w:pPr>
-            <w:pStyle w:val="TOC2"/>
+            <w:pStyle w:val="Spistreci2"/>
             <w:tabs>
               <w:tab w:val="left" w:pos="880"/>
               <w:tab w:val="right" w:leader="dot" w:pos="8630"/>
@@ -3419,7 +3419,7 @@
           <w:hyperlink w:anchor="_Toc1976824" w:history="1">
             <w:r>
               <w:rPr>
-                <w:rStyle w:val="Hyperlink"/>
+                <w:rStyle w:val="Hipercze"/>
                 <w:noProof/>
                 <w:lang w:val="pl-PL"/>
               </w:rPr>
@@ -3437,7 +3437,7 @@
             </w:r>
             <w:r>
               <w:rPr>
-                <w:rStyle w:val="Hyperlink"/>
+                <w:rStyle w:val="Hipercze"/>
                 <w:noProof/>
                 <w:lang w:val="pl-PL"/>
               </w:rPr>
@@ -3495,7 +3495,7 @@
         </w:p>
         <w:p>
           <w:pPr>
-            <w:pStyle w:val="TOC1"/>
+            <w:pStyle w:val="Spistreci1"/>
             <w:tabs>
               <w:tab w:val="left" w:pos="660"/>
               <w:tab w:val="right" w:leader="dot" w:pos="8630"/>
@@ -3511,7 +3511,7 @@
           <w:hyperlink w:anchor="_Toc1976825" w:history="1">
             <w:r>
               <w:rPr>
-                <w:rStyle w:val="Hyperlink"/>
+                <w:rStyle w:val="Hipercze"/>
                 <w:noProof/>
                 <w:lang w:val="pl-PL"/>
               </w:rPr>
@@ -3529,7 +3529,7 @@
             </w:r>
             <w:r>
               <w:rPr>
-                <w:rStyle w:val="Hyperlink"/>
+                <w:rStyle w:val="Hipercze"/>
                 <w:noProof/>
                 <w:lang w:val="pl-PL"/>
               </w:rPr>
@@ -3594,7 +3594,7 @@
     </w:sdt>
     <w:p>
       <w:pPr>
-        <w:pStyle w:val="ListParagraph"/>
+        <w:pStyle w:val="Akapitzlist"/>
         <w:ind w:left="360"/>
         <w:rPr>
           <w:lang w:val="pl-PL"/>
@@ -3603,7 +3603,7 @@
     </w:p>
     <w:p>
       <w:pPr>
-        <w:pStyle w:val="Heading1"/>
+        <w:pStyle w:val="Nagwek1"/>
         <w:rPr>
           <w:lang w:val="pl-PL"/>
         </w:rPr>
@@ -3620,7 +3620,7 @@
     </w:p>
     <w:p>
       <w:pPr>
-        <w:pStyle w:val="ListParagraph"/>
+        <w:pStyle w:val="Akapitzlist"/>
         <w:numPr>
           <w:ilvl w:val="1"/>
           <w:numId w:val="22"/>
@@ -3638,7 +3638,7 @@
     </w:p>
     <w:p>
       <w:pPr>
-        <w:pStyle w:val="ListParagraph"/>
+        <w:pStyle w:val="Akapitzlist"/>
         <w:numPr>
           <w:ilvl w:val="1"/>
           <w:numId w:val="22"/>
@@ -3656,30 +3656,16 @@
       <w:hyperlink r:id="rId6" w:history="1">
         <w:r>
           <w:rPr>
-            <w:rStyle w:val="Hyperlink"/>
+            <w:rStyle w:val="Hipercze"/>
             <w:lang w:val="pl-PL"/>
           </w:rPr>
-          <w:t>GitHub - A</w:t>
-        </w:r>
-        <w:r>
-          <w:rPr>
-            <w:rStyle w:val="Hyperlink"/>
-            <w:lang w:val="pl-PL"/>
-          </w:rPr>
-          <w:t>l</w:t>
-        </w:r>
-        <w:r>
-          <w:rPr>
-            <w:rStyle w:val="Hyperlink"/>
-            <w:lang w:val="pl-PL"/>
-          </w:rPr>
-          <w:t>goLearn</w:t>
+          <w:t>GitHub - AlgoLearn</w:t>
         </w:r>
       </w:hyperlink>
     </w:p>
     <w:p>
       <w:pPr>
-        <w:pStyle w:val="ListParagraph"/>
+        <w:pStyle w:val="Akapitzlist"/>
         <w:numPr>
           <w:ilvl w:val="1"/>
           <w:numId w:val="22"/>
@@ -3697,7 +3683,7 @@
     </w:p>
     <w:p>
       <w:pPr>
-        <w:pStyle w:val="Heading1"/>
+        <w:pStyle w:val="Nagwek1"/>
         <w:rPr>
           <w:lang w:val="pl-PL"/>
         </w:rPr>
@@ -3731,7 +3717,7 @@
     </w:p>
     <w:p>
       <w:pPr>
-        <w:pStyle w:val="ListParagraph"/>
+        <w:pStyle w:val="Akapitzlist"/>
         <w:numPr>
           <w:ilvl w:val="0"/>
           <w:numId w:val="22"/>
@@ -3757,7 +3743,7 @@
     </w:p>
     <w:p>
       <w:pPr>
-        <w:pStyle w:val="ListParagraph"/>
+        <w:pStyle w:val="Akapitzlist"/>
         <w:numPr>
           <w:ilvl w:val="0"/>
           <w:numId w:val="22"/>
@@ -3783,7 +3769,7 @@
     </w:p>
     <w:p>
       <w:pPr>
-        <w:pStyle w:val="ListParagraph"/>
+        <w:pStyle w:val="Akapitzlist"/>
         <w:numPr>
           <w:ilvl w:val="0"/>
           <w:numId w:val="22"/>
@@ -3809,7 +3795,7 @@
     </w:p>
     <w:p>
       <w:pPr>
-        <w:pStyle w:val="Heading1"/>
+        <w:pStyle w:val="Nagwek1"/>
         <w:rPr>
           <w:lang w:val="pl-PL"/>
         </w:rPr>
@@ -3826,7 +3812,7 @@
     </w:p>
     <w:p>
       <w:pPr>
-        <w:pStyle w:val="Heading2"/>
+        <w:pStyle w:val="Nagwek2"/>
         <w:rPr>
           <w:lang w:val="pl-PL"/>
         </w:rPr>
@@ -3867,49 +3853,7 @@
         <w:rPr>
           <w:lang w:val="pl-PL"/>
         </w:rPr>
-        <w:t xml:space="preserve">Niniejsza Dokumentacja ma za zadanie być podstawą do </w:t>
-      </w:r>
-      <w:r>
-        <w:rPr>
-          <w:lang w:val="pl-PL"/>
-        </w:rPr>
-        <w:t>stworzenia Aplikacji</w:t>
-      </w:r>
-      <w:r>
-        <w:rPr>
-          <w:lang w:val="pl-PL"/>
-        </w:rPr>
-        <w:t xml:space="preserve">, testowania funkcjonalności oferowanych przez </w:t>
-      </w:r>
-      <w:r>
-        <w:rPr>
-          <w:lang w:val="pl-PL"/>
-        </w:rPr>
-        <w:t>Aplikację</w:t>
-      </w:r>
-      <w:r>
-        <w:rPr>
-          <w:lang w:val="pl-PL"/>
-        </w:rPr>
-        <w:t xml:space="preserve"> oraz późniejszej</w:t>
-      </w:r>
-      <w:r>
-        <w:rPr>
-          <w:lang w:val="pl-PL"/>
-        </w:rPr>
-        <w:t xml:space="preserve"> jej</w:t>
-      </w:r>
-      <w:r>
-        <w:rPr>
-          <w:lang w:val="pl-PL"/>
-        </w:rPr>
-        <w:t xml:space="preserve"> konserwacji</w:t>
-      </w:r>
-      <w:r>
-        <w:rPr>
-          <w:lang w:val="pl-PL"/>
-        </w:rPr>
-        <w:t>.</w:t>
+        <w:t>Niniejsza Dokumentacja ma za zadanie być podstawą do stworzenia Aplikacji, testowania funkcjonalności oferowanych przez Aplikację oraz późniejszej jej konserwacji.</w:t>
       </w:r>
       <w:r>
         <w:rPr>
@@ -3921,7 +3865,7 @@
     </w:p>
     <w:p>
       <w:pPr>
-        <w:pStyle w:val="ListParagraph"/>
+        <w:pStyle w:val="Akapitzlist"/>
         <w:numPr>
           <w:ilvl w:val="0"/>
           <w:numId w:val="25"/>
@@ -3945,7 +3889,7 @@
     </w:p>
     <w:p>
       <w:pPr>
-        <w:pStyle w:val="ListParagraph"/>
+        <w:pStyle w:val="Akapitzlist"/>
         <w:numPr>
           <w:ilvl w:val="0"/>
           <w:numId w:val="25"/>
@@ -3975,7 +3919,7 @@
     </w:p>
     <w:p>
       <w:pPr>
-        <w:pStyle w:val="ListParagraph"/>
+        <w:pStyle w:val="Akapitzlist"/>
         <w:numPr>
           <w:ilvl w:val="0"/>
           <w:numId w:val="25"/>
@@ -4005,7 +3949,7 @@
     </w:p>
     <w:p>
       <w:pPr>
-        <w:pStyle w:val="ListParagraph"/>
+        <w:pStyle w:val="Akapitzlist"/>
         <w:numPr>
           <w:ilvl w:val="0"/>
           <w:numId w:val="25"/>
@@ -4042,7 +3986,7 @@
     </w:p>
     <w:p>
       <w:pPr>
-        <w:pStyle w:val="Heading2"/>
+        <w:pStyle w:val="Nagwek2"/>
         <w:rPr>
           <w:lang w:val="pl-PL"/>
         </w:rPr>
@@ -4088,7 +4032,7 @@
     </w:p>
     <w:p>
       <w:pPr>
-        <w:pStyle w:val="ListParagraph"/>
+        <w:pStyle w:val="Akapitzlist"/>
         <w:numPr>
           <w:ilvl w:val="0"/>
           <w:numId w:val="27"/>
@@ -4101,18 +4045,12 @@
         <w:rPr>
           <w:lang w:val="pl-PL"/>
         </w:rPr>
-        <w:t xml:space="preserve">Programistów </w:t>
-      </w:r>
-      <w:r>
-        <w:rPr>
-          <w:lang w:val="pl-PL"/>
-        </w:rPr>
-        <w:t>Aplikacji</w:t>
-      </w:r>
-    </w:p>
-    <w:p>
-      <w:pPr>
-        <w:pStyle w:val="ListParagraph"/>
+        <w:t>Programistów Aplikacji</w:t>
+      </w:r>
+    </w:p>
+    <w:p>
+      <w:pPr>
+        <w:pStyle w:val="Akapitzlist"/>
         <w:numPr>
           <w:ilvl w:val="0"/>
           <w:numId w:val="27"/>
@@ -4130,7 +4068,7 @@
     </w:p>
     <w:p>
       <w:pPr>
-        <w:pStyle w:val="ListParagraph"/>
+        <w:pStyle w:val="Akapitzlist"/>
         <w:numPr>
           <w:ilvl w:val="0"/>
           <w:numId w:val="27"/>
@@ -4155,7 +4093,7 @@
     </w:p>
     <w:p>
       <w:pPr>
-        <w:pStyle w:val="Heading2"/>
+        <w:pStyle w:val="Nagwek2"/>
         <w:rPr>
           <w:lang w:val="pl-PL"/>
         </w:rPr>
@@ -4178,11 +4116,15 @@
     <w:p>
       <w:pPr>
         <w:rPr>
-          <w:lang w:val="pl-PL"/>
-        </w:rPr>
-      </w:pPr>
-      <w:r>
-        <w:rPr>
+          <w:i/>
+          <w:iCs/>
+          <w:lang w:val="pl-PL"/>
+        </w:rPr>
+      </w:pPr>
+      <w:r>
+        <w:rPr>
+          <w:i/>
+          <w:iCs/>
           <w:lang w:val="pl-PL"/>
         </w:rPr>
         <w:t>Jedna z dwóch opcji:</w:t>
@@ -4190,35 +4132,45 @@
     </w:p>
     <w:p>
       <w:pPr>
-        <w:pStyle w:val="ListParagraph"/>
+        <w:pStyle w:val="Akapitzlist"/>
         <w:numPr>
           <w:ilvl w:val="0"/>
           <w:numId w:val="22"/>
         </w:numPr>
         <w:rPr>
-          <w:lang w:val="pl-PL"/>
-        </w:rPr>
-      </w:pPr>
-      <w:r>
-        <w:rPr>
+          <w:i/>
+          <w:iCs/>
+          <w:lang w:val="pl-PL"/>
+        </w:rPr>
+      </w:pPr>
+      <w:r>
+        <w:rPr>
+          <w:i/>
+          <w:iCs/>
           <w:lang w:val="pl-PL"/>
         </w:rPr>
         <w:t>Jeśli dla konkretnej organizacji: C</w:t>
       </w:r>
       <w:r>
         <w:rPr>
+          <w:i/>
+          <w:iCs/>
           <w:lang w:val="pl-PL"/>
         </w:rPr>
         <w:t>zym</w:t>
       </w:r>
       <w:r>
         <w:rPr>
+          <w:i/>
+          <w:iCs/>
           <w:lang w:val="pl-PL"/>
         </w:rPr>
         <w:t xml:space="preserve"> jest organizacja, dla której realizowany będzie system</w:t>
       </w:r>
       <w:r>
         <w:rPr>
+          <w:i/>
+          <w:iCs/>
           <w:lang w:val="pl-PL"/>
         </w:rPr>
         <w:t>; jak działa (lub będzie działała), kiedy system będzie wdrożony – tutaj nie odwołujemy się do samego systemu, tylko opisujemy samo działanie organizacji i role. W szczególności – jak wyglądają główne procesy biznesowe.</w:t>
@@ -4226,17 +4178,21 @@
     </w:p>
     <w:p>
       <w:pPr>
-        <w:pStyle w:val="ListParagraph"/>
+        <w:pStyle w:val="Akapitzlist"/>
         <w:numPr>
           <w:ilvl w:val="0"/>
           <w:numId w:val="22"/>
         </w:numPr>
         <w:rPr>
-          <w:lang w:val="pl-PL"/>
-        </w:rPr>
-      </w:pPr>
-      <w:r>
-        <w:rPr>
+          <w:i/>
+          <w:iCs/>
+          <w:lang w:val="pl-PL"/>
+        </w:rPr>
+      </w:pPr>
+      <w:r>
+        <w:rPr>
+          <w:i/>
+          <w:iCs/>
           <w:lang w:val="pl-PL"/>
         </w:rPr>
         <w:t>Jeśli na masowy rynek: Pobieżna analiza rynku. Dla kogo będzie przydatny taki system. Ile jest organizacji, które będą mogły z niego skorzystać, użytkowników w poszczególnych organizacjach. Czy te organizacje stanowią jednorodną grupę czy są różne rodzaje. Co one mają ze sobą wspólnego. Jak ta liczba będzie się zmieniała w najbliższej przyszłości.</w:t>
@@ -4244,7 +4200,209 @@
     </w:p>
     <w:p>
       <w:pPr>
-        <w:pStyle w:val="Heading1"/>
+        <w:rPr>
+          <w:lang w:val="pl-PL"/>
+        </w:rPr>
+      </w:pPr>
+      <w:r>
+        <w:rPr>
+          <w:lang w:val="pl-PL"/>
+        </w:rPr>
+        <w:t xml:space="preserve">Aplikacja będzie przeznaczona dla studentów Wydziału Informatyki Zachodniopomorskiego Uniwersytetu Technologicznego w Szczecinie. </w:t>
+      </w:r>
+      <w:r>
+        <w:rPr>
+          <w:lang w:val="pl-PL"/>
+        </w:rPr>
+        <w:t>Jako t</w:t>
+      </w:r>
+      <w:r>
+        <w:rPr>
+          <w:lang w:val="pl-PL"/>
+        </w:rPr>
+        <w:t>wórcy aplikacji</w:t>
+      </w:r>
+      <w:r>
+        <w:rPr>
+          <w:lang w:val="pl-PL"/>
+        </w:rPr>
+        <w:t xml:space="preserve"> oraz jednocześnie jako</w:t>
+      </w:r>
+      <w:r>
+        <w:rPr>
+          <w:lang w:val="pl-PL"/>
+        </w:rPr>
+        <w:t xml:space="preserve"> studenci </w:t>
+      </w:r>
+      <w:r>
+        <w:rPr>
+          <w:lang w:val="pl-PL"/>
+        </w:rPr>
+        <w:t>wiemy</w:t>
+      </w:r>
+      <w:r>
+        <w:rPr>
+          <w:lang w:val="pl-PL"/>
+        </w:rPr>
+        <w:t xml:space="preserve">, czego najbardziej </w:t>
+      </w:r>
+      <w:r>
+        <w:rPr>
+          <w:lang w:val="pl-PL"/>
+        </w:rPr>
+        <w:t xml:space="preserve">nam </w:t>
+      </w:r>
+      <w:r>
+        <w:rPr>
+          <w:lang w:val="pl-PL"/>
+        </w:rPr>
+        <w:t>brakowało podczas opanowywania materiału z przedmiotu Algorytmy 2.</w:t>
+      </w:r>
+      <w:r>
+        <w:rPr>
+          <w:lang w:val="pl-PL"/>
+        </w:rPr>
+        <w:t xml:space="preserve"> Dlatego chcemy, aby przyszli studenci mieli łatwiej</w:t>
+      </w:r>
+      <w:r>
+        <w:rPr>
+          <w:lang w:val="pl-PL"/>
+        </w:rPr>
+        <w:t>.</w:t>
+      </w:r>
+    </w:p>
+    <w:p>
+      <w:pPr>
+        <w:rPr>
+          <w:lang w:val="pl-PL"/>
+        </w:rPr>
+      </w:pPr>
+      <w:r>
+        <w:rPr>
+          <w:lang w:val="pl-PL"/>
+        </w:rPr>
+        <w:t xml:space="preserve">Biorąc pod uwagę, że algorytmy są uważane przez studentów za </w:t>
+      </w:r>
+      <w:r>
+        <w:rPr>
+          <w:lang w:val="pl-PL"/>
+        </w:rPr>
+        <w:t>dość trudny</w:t>
+      </w:r>
+      <w:r>
+        <w:rPr>
+          <w:lang w:val="pl-PL"/>
+        </w:rPr>
+        <w:t xml:space="preserve"> przedmiot</w:t>
+      </w:r>
+      <w:r>
+        <w:rPr>
+          <w:lang w:val="pl-PL"/>
+        </w:rPr>
+        <w:t xml:space="preserve"> </w:t>
+      </w:r>
+      <w:r>
+        <w:rPr>
+          <w:lang w:val="pl-PL"/>
+        </w:rPr>
+        <w:t xml:space="preserve">podczas </w:t>
+      </w:r>
+      <w:r>
+        <w:rPr>
+          <w:lang w:val="pl-PL"/>
+        </w:rPr>
+        <w:t>studiów</w:t>
+      </w:r>
+      <w:r>
+        <w:rPr>
+          <w:lang w:val="pl-PL"/>
+        </w:rPr>
+        <w:t>, aplikacja będzie nieodzowną pomocą podczas nauki.</w:t>
+      </w:r>
+    </w:p>
+    <w:p>
+      <w:pPr>
+        <w:rPr>
+          <w:lang w:val="pl-PL"/>
+        </w:rPr>
+      </w:pPr>
+      <w:r>
+        <w:rPr>
+          <w:lang w:val="pl-PL"/>
+        </w:rPr>
+        <w:t xml:space="preserve">Przypuszczamy, że po wdrożeniu aplikacji procent niezdanych egzaminów </w:t>
+      </w:r>
+      <w:r>
+        <w:rPr>
+          <w:lang w:val="pl-PL"/>
+        </w:rPr>
+        <w:t xml:space="preserve">z przedmiotu Algorytmy 2 na WI ZUT </w:t>
+      </w:r>
+      <w:r>
+        <w:rPr>
+          <w:lang w:val="pl-PL"/>
+        </w:rPr>
+        <w:t xml:space="preserve">drastycznie </w:t>
+      </w:r>
+      <w:r>
+        <w:rPr>
+          <w:lang w:val="pl-PL"/>
+        </w:rPr>
+        <w:t>się</w:t>
+      </w:r>
+      <w:r>
+        <w:rPr>
+          <w:lang w:val="pl-PL"/>
+        </w:rPr>
+        <w:t xml:space="preserve"> </w:t>
+      </w:r>
+      <w:r>
+        <w:rPr>
+          <w:lang w:val="pl-PL"/>
+        </w:rPr>
+        <w:t>zmniejszy</w:t>
+      </w:r>
+      <w:r>
+        <w:rPr>
+          <w:lang w:val="pl-PL"/>
+        </w:rPr>
+        <w:t xml:space="preserve"> z powodu zwiększenia zrozumienia omawianych algorytmów.</w:t>
+      </w:r>
+    </w:p>
+    <w:p>
+      <w:pPr>
+        <w:rPr>
+          <w:lang w:val="pl-PL"/>
+        </w:rPr>
+      </w:pPr>
+      <w:r>
+        <w:rPr>
+          <w:lang w:val="pl-PL"/>
+        </w:rPr>
+        <w:t xml:space="preserve">Istnieje możliwość w przyszłości sprzedawania </w:t>
+      </w:r>
+      <w:r>
+        <w:rPr>
+          <w:lang w:val="pl-PL"/>
+        </w:rPr>
+        <w:t>aplikacji innym uczelniom</w:t>
+      </w:r>
+      <w:r>
+        <w:rPr>
+          <w:lang w:val="pl-PL"/>
+        </w:rPr>
+        <w:t xml:space="preserve"> technicznym</w:t>
+      </w:r>
+      <w:r>
+        <w:rPr>
+          <w:lang w:val="pl-PL"/>
+        </w:rPr>
+        <w:t>.</w:t>
+      </w:r>
+    </w:p>
+    <w:p>
+      <w:pPr>
+        <w:pStyle w:val="Nagwek1"/>
         <w:rPr>
           <w:lang w:val="pl-PL"/>
         </w:rPr>
@@ -4261,7 +4419,7 @@
     </w:p>
     <w:p>
       <w:pPr>
-        <w:pStyle w:val="Heading2"/>
+        <w:pStyle w:val="Nagwek2"/>
         <w:rPr>
           <w:lang w:val="pl-PL"/>
         </w:rPr>
@@ -4277,7 +4435,7 @@
     </w:p>
     <w:p>
       <w:pPr>
-        <w:pStyle w:val="Heading3"/>
+        <w:pStyle w:val="Nagwek3"/>
         <w:rPr>
           <w:lang w:val="pl-PL"/>
         </w:rPr>
@@ -4304,7 +4462,7 @@
     </w:p>
     <w:p>
       <w:pPr>
-        <w:pStyle w:val="Heading3"/>
+        <w:pStyle w:val="Nagwek3"/>
         <w:rPr>
           <w:lang w:val="pl-PL"/>
         </w:rPr>
@@ -4331,7 +4489,7 @@
     </w:p>
     <w:p>
       <w:pPr>
-        <w:pStyle w:val="Heading3"/>
+        <w:pStyle w:val="Nagwek3"/>
         <w:rPr>
           <w:lang w:val="pl-PL"/>
         </w:rPr>
@@ -4370,7 +4528,7 @@
     </w:p>
     <w:p>
       <w:pPr>
-        <w:pStyle w:val="Heading3"/>
+        <w:pStyle w:val="Nagwek3"/>
         <w:rPr>
           <w:lang w:val="pl-PL"/>
         </w:rPr>
@@ -4403,7 +4561,7 @@
     </w:p>
     <w:p>
       <w:pPr>
-        <w:pStyle w:val="Heading3"/>
+        <w:pStyle w:val="Nagwek3"/>
         <w:rPr>
           <w:lang w:val="pl-PL"/>
         </w:rPr>
@@ -4435,133 +4593,131 @@
         </w:rPr>
         <w:t xml:space="preserve"> – każdy element z unikalnym numerem identyfikacyjnym</w:t>
       </w:r>
-      <w:bookmarkStart w:id="9" w:name="_GoBack"/>
+    </w:p>
+    <w:p>
+      <w:pPr>
+        <w:pStyle w:val="Nagwek3"/>
+        <w:rPr>
+          <w:lang w:val="pl-PL"/>
+        </w:rPr>
+      </w:pPr>
+      <w:r>
+        <w:rPr>
+          <w:lang w:val="pl-PL"/>
+        </w:rPr>
+        <w:t>Ogranicz</w:t>
+      </w:r>
+      <w:r>
+        <w:rPr>
+          <w:lang w:val="pl-PL"/>
+        </w:rPr>
+        <w:t>enia projektowe i wdrożeniowe</w:t>
+      </w:r>
+    </w:p>
+    <w:p>
+      <w:pPr>
+        <w:rPr>
+          <w:lang w:val="pl-PL"/>
+        </w:rPr>
+      </w:pPr>
+      <w:r>
+        <w:rPr>
+          <w:lang w:val="pl-PL"/>
+        </w:rPr>
+        <w:t>przepisy prawne, specyficzne technologie, narzędzia, b.d., protokoły komunikacyjne, aspekty zabezpieczeń, zgodność ze standardami, powiązania z innymi aplikacjami</w:t>
+      </w:r>
+      <w:r>
+        <w:rPr>
+          <w:lang w:val="pl-PL"/>
+        </w:rPr>
+        <w:t xml:space="preserve">, </w:t>
+      </w:r>
+      <w:r>
+        <w:rPr>
+          <w:lang w:val="pl-PL"/>
+        </w:rPr>
+        <w:t>platforma sprzętowa, system operacyjny, inne komponenty niezbędne do współpracy</w:t>
+      </w:r>
+      <w:r>
+        <w:rPr>
+          <w:lang w:val="pl-PL"/>
+        </w:rPr>
+        <w:t xml:space="preserve"> – wszystko wraz z uzasadnieniem!</w:t>
+      </w:r>
+    </w:p>
+    <w:p>
+      <w:pPr>
+        <w:pStyle w:val="Nagwek2"/>
+        <w:rPr>
+          <w:lang w:val="pl-PL"/>
+        </w:rPr>
+      </w:pPr>
+      <w:bookmarkStart w:id="9" w:name="_Toc1976802"/>
+      <w:r>
+        <w:rPr>
+          <w:lang w:val="pl-PL"/>
+        </w:rPr>
+        <w:t>Wymagania funkcjonalne</w:t>
+      </w:r>
       <w:bookmarkEnd w:id="9"/>
     </w:p>
     <w:p>
       <w:pPr>
-        <w:pStyle w:val="Heading3"/>
-        <w:rPr>
-          <w:lang w:val="pl-PL"/>
-        </w:rPr>
-      </w:pPr>
-      <w:r>
-        <w:rPr>
-          <w:lang w:val="pl-PL"/>
-        </w:rPr>
-        <w:t>Ogranicz</w:t>
-      </w:r>
-      <w:r>
-        <w:rPr>
-          <w:lang w:val="pl-PL"/>
-        </w:rPr>
-        <w:t>enia projektowe i wdrożeniowe</w:t>
-      </w:r>
-    </w:p>
-    <w:p>
-      <w:pPr>
-        <w:rPr>
-          <w:lang w:val="pl-PL"/>
-        </w:rPr>
-      </w:pPr>
-      <w:r>
-        <w:rPr>
-          <w:lang w:val="pl-PL"/>
-        </w:rPr>
-        <w:t>przepisy prawne, specyficzne technologie, narzędzia, b.d., protokoły komunikacyjne, aspekty zabezpieczeń, zgodność ze standardami, powiązania z innymi aplikacjami</w:t>
-      </w:r>
-      <w:r>
-        <w:rPr>
-          <w:lang w:val="pl-PL"/>
-        </w:rPr>
-        <w:t xml:space="preserve">, </w:t>
-      </w:r>
-      <w:r>
-        <w:rPr>
-          <w:lang w:val="pl-PL"/>
-        </w:rPr>
-        <w:t>platforma sprzętowa, system operacyjny, inne komponenty niezbędne do współpracy</w:t>
-      </w:r>
-      <w:r>
-        <w:rPr>
-          <w:lang w:val="pl-PL"/>
-        </w:rPr>
-        <w:t xml:space="preserve"> – wszystko wraz z uzasadnieniem!</w:t>
-      </w:r>
-    </w:p>
-    <w:p>
-      <w:pPr>
-        <w:pStyle w:val="Heading2"/>
-        <w:rPr>
-          <w:lang w:val="pl-PL"/>
-        </w:rPr>
-      </w:pPr>
-      <w:bookmarkStart w:id="10" w:name="_Toc1976802"/>
-      <w:r>
-        <w:rPr>
-          <w:lang w:val="pl-PL"/>
-        </w:rPr>
-        <w:t>Wymagania funkcjonalne</w:t>
+        <w:pStyle w:val="Nagwek3"/>
+        <w:rPr>
+          <w:lang w:val="pl-PL"/>
+        </w:rPr>
+      </w:pPr>
+      <w:r>
+        <w:rPr>
+          <w:lang w:val="pl-PL"/>
+        </w:rPr>
+        <w:t>Lista wymagań</w:t>
+      </w:r>
+    </w:p>
+    <w:p>
+      <w:pPr>
+        <w:rPr>
+          <w:lang w:val="pl-PL"/>
+        </w:rPr>
+      </w:pPr>
+      <w:r>
+        <w:rPr>
+          <w:lang w:val="pl-PL"/>
+        </w:rPr>
+        <w:t>lista numerowana</w:t>
+      </w:r>
+      <w:r>
+        <w:rPr>
+          <w:lang w:val="pl-PL"/>
+        </w:rPr>
+        <w:t xml:space="preserve"> – czyli lista przypadków użycia</w:t>
+      </w:r>
+      <w:r>
+        <w:rPr>
+          <w:lang w:val="pl-PL"/>
+        </w:rPr>
+        <w:t xml:space="preserve"> lub bardziej ogólnie sformułowane wymagania</w:t>
+      </w:r>
+    </w:p>
+    <w:p>
+      <w:pPr>
+        <w:pStyle w:val="Nagwek3"/>
+        <w:rPr>
+          <w:lang w:val="pl-PL"/>
+        </w:rPr>
+      </w:pPr>
+      <w:bookmarkStart w:id="10" w:name="_Ref413828923"/>
+      <w:r>
+        <w:rPr>
+          <w:lang w:val="pl-PL"/>
+        </w:rPr>
+        <w:t>Diagramy przypadków użycia</w:t>
       </w:r>
       <w:bookmarkEnd w:id="10"/>
     </w:p>
     <w:p>
       <w:pPr>
-        <w:pStyle w:val="Heading3"/>
-        <w:rPr>
-          <w:lang w:val="pl-PL"/>
-        </w:rPr>
-      </w:pPr>
-      <w:r>
-        <w:rPr>
-          <w:lang w:val="pl-PL"/>
-        </w:rPr>
-        <w:t>Lista wymagań</w:t>
-      </w:r>
-    </w:p>
-    <w:p>
-      <w:pPr>
-        <w:rPr>
-          <w:lang w:val="pl-PL"/>
-        </w:rPr>
-      </w:pPr>
-      <w:r>
-        <w:rPr>
-          <w:lang w:val="pl-PL"/>
-        </w:rPr>
-        <w:t>lista numerowana</w:t>
-      </w:r>
-      <w:r>
-        <w:rPr>
-          <w:lang w:val="pl-PL"/>
-        </w:rPr>
-        <w:t xml:space="preserve"> – czyli lista przypadków użycia</w:t>
-      </w:r>
-      <w:r>
-        <w:rPr>
-          <w:lang w:val="pl-PL"/>
-        </w:rPr>
-        <w:t xml:space="preserve"> lub bardziej ogólnie sformułowane wymagania</w:t>
-      </w:r>
-    </w:p>
-    <w:p>
-      <w:pPr>
-        <w:pStyle w:val="Heading3"/>
-        <w:rPr>
-          <w:lang w:val="pl-PL"/>
-        </w:rPr>
-      </w:pPr>
-      <w:bookmarkStart w:id="11" w:name="_Ref413828923"/>
-      <w:r>
-        <w:rPr>
-          <w:lang w:val="pl-PL"/>
-        </w:rPr>
-        <w:t>Diagramy przypadków użycia</w:t>
-      </w:r>
-      <w:bookmarkEnd w:id="11"/>
-    </w:p>
-    <w:p>
-      <w:pPr>
         <w:rPr>
           <w:lang w:val="pl-PL"/>
         </w:rPr>
@@ -4581,7 +4737,7 @@
     </w:p>
     <w:p>
       <w:pPr>
-        <w:pStyle w:val="Heading3"/>
+        <w:pStyle w:val="Nagwek3"/>
         <w:rPr>
           <w:lang w:val="pl-PL"/>
         </w:rPr>
@@ -4608,7 +4764,7 @@
     </w:p>
     <w:p>
       <w:pPr>
-        <w:pStyle w:val="ListParagraph"/>
+        <w:pStyle w:val="Akapitzlist"/>
         <w:numPr>
           <w:ilvl w:val="0"/>
           <w:numId w:val="20"/>
@@ -4626,7 +4782,7 @@
     </w:p>
     <w:p>
       <w:pPr>
-        <w:pStyle w:val="ListParagraph"/>
+        <w:pStyle w:val="Akapitzlist"/>
         <w:numPr>
           <w:ilvl w:val="0"/>
           <w:numId w:val="20"/>
@@ -4644,7 +4800,7 @@
     </w:p>
     <w:p>
       <w:pPr>
-        <w:pStyle w:val="ListParagraph"/>
+        <w:pStyle w:val="Akapitzlist"/>
         <w:numPr>
           <w:ilvl w:val="0"/>
           <w:numId w:val="20"/>
@@ -4709,7 +4865,7 @@
     </w:p>
     <w:p>
       <w:pPr>
-        <w:pStyle w:val="ListParagraph"/>
+        <w:pStyle w:val="Akapitzlist"/>
         <w:numPr>
           <w:ilvl w:val="0"/>
           <w:numId w:val="20"/>
@@ -4727,7 +4883,7 @@
     </w:p>
     <w:p>
       <w:pPr>
-        <w:pStyle w:val="ListParagraph"/>
+        <w:pStyle w:val="Akapitzlist"/>
         <w:numPr>
           <w:ilvl w:val="0"/>
           <w:numId w:val="20"/>
@@ -4745,7 +4901,7 @@
     </w:p>
     <w:p>
       <w:pPr>
-        <w:pStyle w:val="ListParagraph"/>
+        <w:pStyle w:val="Akapitzlist"/>
         <w:numPr>
           <w:ilvl w:val="0"/>
           <w:numId w:val="24"/>
@@ -4764,7 +4920,7 @@
     </w:p>
     <w:p>
       <w:pPr>
-        <w:pStyle w:val="ListParagraph"/>
+        <w:pStyle w:val="Akapitzlist"/>
         <w:numPr>
           <w:ilvl w:val="0"/>
           <w:numId w:val="24"/>
@@ -4811,7 +4967,7 @@
     </w:p>
     <w:p>
       <w:pPr>
-        <w:pStyle w:val="ListParagraph"/>
+        <w:pStyle w:val="Akapitzlist"/>
         <w:numPr>
           <w:ilvl w:val="0"/>
           <w:numId w:val="24"/>
@@ -4835,7 +4991,7 @@
     </w:p>
     <w:p>
       <w:pPr>
-        <w:pStyle w:val="ListParagraph"/>
+        <w:pStyle w:val="Akapitzlist"/>
         <w:numPr>
           <w:ilvl w:val="0"/>
           <w:numId w:val="24"/>
@@ -4865,7 +5021,7 @@
     </w:p>
     <w:p>
       <w:pPr>
-        <w:pStyle w:val="ListParagraph"/>
+        <w:pStyle w:val="Akapitzlist"/>
         <w:numPr>
           <w:ilvl w:val="0"/>
           <w:numId w:val="24"/>
@@ -4895,7 +5051,7 @@
     </w:p>
     <w:p>
       <w:pPr>
-        <w:pStyle w:val="ListParagraph"/>
+        <w:pStyle w:val="Akapitzlist"/>
         <w:numPr>
           <w:ilvl w:val="0"/>
           <w:numId w:val="24"/>
@@ -5011,19 +5167,19 @@
     </w:p>
     <w:p>
       <w:pPr>
-        <w:pStyle w:val="Heading2"/>
-        <w:rPr>
-          <w:lang w:val="pl-PL"/>
-        </w:rPr>
-      </w:pPr>
-      <w:bookmarkStart w:id="12" w:name="_Toc1976803"/>
+        <w:pStyle w:val="Nagwek2"/>
+        <w:rPr>
+          <w:lang w:val="pl-PL"/>
+        </w:rPr>
+      </w:pPr>
+      <w:bookmarkStart w:id="11" w:name="_Toc1976803"/>
       <w:r>
         <w:rPr>
           <w:lang w:val="pl-PL"/>
         </w:rPr>
         <w:t>Wymagania niefunkcjonalne</w:t>
       </w:r>
-      <w:bookmarkEnd w:id="12"/>
+      <w:bookmarkEnd w:id="11"/>
     </w:p>
     <w:p>
       <w:pPr>
@@ -5040,7 +5196,7 @@
     </w:p>
     <w:p>
       <w:pPr>
-        <w:pStyle w:val="ListParagraph"/>
+        <w:pStyle w:val="Akapitzlist"/>
         <w:numPr>
           <w:ilvl w:val="0"/>
           <w:numId w:val="2"/>
@@ -5058,7 +5214,7 @@
     </w:p>
     <w:p>
       <w:pPr>
-        <w:pStyle w:val="ListParagraph"/>
+        <w:pStyle w:val="Akapitzlist"/>
         <w:numPr>
           <w:ilvl w:val="0"/>
           <w:numId w:val="2"/>
@@ -5076,7 +5232,7 @@
     </w:p>
     <w:p>
       <w:pPr>
-        <w:pStyle w:val="ListParagraph"/>
+        <w:pStyle w:val="Akapitzlist"/>
         <w:numPr>
           <w:ilvl w:val="0"/>
           <w:numId w:val="2"/>
@@ -5094,7 +5250,7 @@
     </w:p>
     <w:p>
       <w:pPr>
-        <w:pStyle w:val="ListParagraph"/>
+        <w:pStyle w:val="Akapitzlist"/>
         <w:numPr>
           <w:ilvl w:val="0"/>
           <w:numId w:val="2"/>
@@ -5118,12 +5274,12 @@
     </w:p>
     <w:p>
       <w:pPr>
-        <w:pStyle w:val="Heading1"/>
-        <w:rPr>
-          <w:lang w:val="pl-PL"/>
-        </w:rPr>
-      </w:pPr>
-      <w:bookmarkStart w:id="13" w:name="_Toc1976804"/>
+        <w:pStyle w:val="Nagwek1"/>
+        <w:rPr>
+          <w:lang w:val="pl-PL"/>
+        </w:rPr>
+      </w:pPr>
+      <w:bookmarkStart w:id="12" w:name="_Toc1976804"/>
       <w:r>
         <w:rPr>
           <w:lang w:val="pl-PL"/>
@@ -5131,21 +5287,149 @@
         <w:lastRenderedPageBreak/>
         <w:t>Zarządzanie projektem</w:t>
       </w:r>
+      <w:bookmarkEnd w:id="12"/>
+    </w:p>
+    <w:p>
+      <w:pPr>
+        <w:pStyle w:val="Nagwek2"/>
+        <w:rPr>
+          <w:lang w:val="pl-PL"/>
+        </w:rPr>
+      </w:pPr>
+      <w:bookmarkStart w:id="13" w:name="_Toc1976805"/>
+      <w:r>
+        <w:rPr>
+          <w:lang w:val="pl-PL"/>
+        </w:rPr>
+        <w:t>Zasoby ludzkie</w:t>
+      </w:r>
       <w:bookmarkEnd w:id="13"/>
     </w:p>
     <w:p>
       <w:pPr>
-        <w:pStyle w:val="Heading2"/>
-        <w:rPr>
-          <w:lang w:val="pl-PL"/>
-        </w:rPr>
-      </w:pPr>
-      <w:bookmarkStart w:id="14" w:name="_Toc1976805"/>
-      <w:r>
-        <w:rPr>
-          <w:lang w:val="pl-PL"/>
-        </w:rPr>
-        <w:t>Zasoby ludzkie</w:t>
+        <w:rPr>
+          <w:i/>
+          <w:iCs/>
+          <w:lang w:val="pl-PL"/>
+        </w:rPr>
+      </w:pPr>
+      <w:r>
+        <w:rPr>
+          <w:i/>
+          <w:iCs/>
+          <w:lang w:val="pl-PL"/>
+        </w:rPr>
+        <w:t>(rzeczywiste lub hipotetyczne) – przy realizacji projektu</w:t>
+      </w:r>
+    </w:p>
+    <w:p>
+      <w:pPr>
+        <w:rPr>
+          <w:i/>
+          <w:iCs/>
+          <w:lang w:val="pl-PL"/>
+        </w:rPr>
+      </w:pPr>
+      <w:r>
+        <w:rPr>
+          <w:i/>
+          <w:iCs/>
+          <w:lang w:val="pl-PL"/>
+        </w:rPr>
+        <w:t>Należy założyć, że projekt byłby realizowany w całości jako projekt komercyjny a nie tylko częściowo w ramach zajęć na uczelni</w:t>
+      </w:r>
+    </w:p>
+    <w:p>
+      <w:pPr>
+        <w:pStyle w:val="Akapitzlist"/>
+        <w:numPr>
+          <w:ilvl w:val="0"/>
+          <w:numId w:val="28"/>
+        </w:numPr>
+        <w:rPr>
+          <w:lang w:val="pl-PL"/>
+        </w:rPr>
+      </w:pPr>
+      <w:r>
+        <w:rPr>
+          <w:lang w:val="pl-PL"/>
+        </w:rPr>
+        <w:t>Programiści (3 osoby)</w:t>
+      </w:r>
+    </w:p>
+    <w:p>
+      <w:pPr>
+        <w:pStyle w:val="Akapitzlist"/>
+        <w:numPr>
+          <w:ilvl w:val="0"/>
+          <w:numId w:val="28"/>
+        </w:numPr>
+        <w:rPr>
+          <w:lang w:val="pl-PL"/>
+        </w:rPr>
+      </w:pPr>
+      <w:r>
+        <w:rPr>
+          <w:lang w:val="pl-PL"/>
+        </w:rPr>
+        <w:t>Tester (1 osoba)</w:t>
+      </w:r>
+    </w:p>
+    <w:p>
+      <w:pPr>
+        <w:pStyle w:val="Akapitzlist"/>
+        <w:numPr>
+          <w:ilvl w:val="0"/>
+          <w:numId w:val="28"/>
+        </w:numPr>
+        <w:rPr>
+          <w:lang w:val="pl-PL"/>
+        </w:rPr>
+      </w:pPr>
+      <w:r>
+        <w:rPr>
+          <w:lang w:val="pl-PL"/>
+        </w:rPr>
+        <w:t>UI designer (1 osoba)</w:t>
+      </w:r>
+    </w:p>
+    <w:p>
+      <w:pPr>
+        <w:pStyle w:val="Akapitzlist"/>
+        <w:numPr>
+          <w:ilvl w:val="0"/>
+          <w:numId w:val="28"/>
+        </w:numPr>
+        <w:rPr>
+          <w:lang w:val="pl-PL"/>
+        </w:rPr>
+      </w:pPr>
+      <w:r>
+        <w:rPr>
+          <w:lang w:val="pl-PL"/>
+        </w:rPr>
+        <w:t>Kierownik projektu</w:t>
+      </w:r>
+      <w:r>
+        <w:rPr>
+          <w:lang w:val="pl-PL"/>
+        </w:rPr>
+        <w:t xml:space="preserve"> (1 osoba)</w:t>
+      </w:r>
+    </w:p>
+    <w:p>
+      <w:pPr>
+        <w:pStyle w:val="Nagwek2"/>
+        <w:rPr>
+          <w:lang w:val="pl-PL"/>
+        </w:rPr>
+      </w:pPr>
+      <w:bookmarkStart w:id="14" w:name="_Toc1976806"/>
+      <w:r>
+        <w:rPr>
+          <w:lang w:val="pl-PL"/>
+        </w:rPr>
+        <w:t>Harmonogram prac</w:t>
       </w:r>
       <w:bookmarkEnd w:id="14"/>
     </w:p>
@@ -5159,140 +5443,506 @@
         <w:rPr>
           <w:lang w:val="pl-PL"/>
         </w:rPr>
-        <w:t>(rzeczywiste lub hipotetyczne) – przy realizacji projektu</w:t>
-      </w:r>
-    </w:p>
-    <w:p>
-      <w:pPr>
-        <w:rPr>
-          <w:lang w:val="pl-PL"/>
-        </w:rPr>
-      </w:pPr>
-      <w:r>
-        <w:rPr>
-          <w:lang w:val="pl-PL"/>
-        </w:rPr>
-        <w:t>Należy założyć, że projekt byłby realizowany w całości jako projekt komercyjny a nie tylko częściowo w ramach zajęć na uczelni</w:t>
-      </w:r>
-    </w:p>
-    <w:p>
-      <w:pPr>
-        <w:pStyle w:val="Heading2"/>
-        <w:rPr>
-          <w:lang w:val="pl-PL"/>
-        </w:rPr>
-      </w:pPr>
-      <w:bookmarkStart w:id="15" w:name="_Toc1976806"/>
-      <w:r>
-        <w:rPr>
-          <w:lang w:val="pl-PL"/>
-        </w:rPr>
-        <w:t>Harmonogram prac</w:t>
+        <w:t>Etapy mogą się składać z zadań.</w:t>
+      </w:r>
+    </w:p>
+    <w:p>
+      <w:pPr>
+        <w:rPr>
+          <w:lang w:val="pl-PL"/>
+        </w:rPr>
+      </w:pPr>
+      <w:r>
+        <w:rPr>
+          <w:lang w:val="pl-PL"/>
+        </w:rPr>
+        <w:t>Wskazać czasy trwania poszczególnych etapów i zadań – wykres Gantta.</w:t>
+      </w:r>
+    </w:p>
+    <w:p>
+      <w:pPr>
+        <w:rPr>
+          <w:lang w:val="pl-PL"/>
+        </w:rPr>
+      </w:pPr>
+      <w:r>
+        <w:rPr>
+          <w:lang w:val="pl-PL"/>
+        </w:rPr>
+        <w:t xml:space="preserve">obejmuje również </w:t>
+      </w:r>
+      <w:r>
+        <w:rPr>
+          <w:lang w:val="pl-PL"/>
+        </w:rPr>
+        <w:t>h</w:t>
+      </w:r>
+      <w:r>
+        <w:rPr>
+          <w:lang w:val="pl-PL"/>
+        </w:rPr>
+        <w:t xml:space="preserve">armonogram wdrożenia projektu – </w:t>
+      </w:r>
+      <w:r>
+        <w:rPr>
+          <w:lang w:val="pl-PL"/>
+        </w:rPr>
+        <w:t>np</w:t>
+      </w:r>
+      <w:r>
+        <w:rPr>
+          <w:lang w:val="pl-PL"/>
+        </w:rPr>
+        <w:t>. szkolenie, rozruch, konfiguracja, serwis – może obejmować różne wydania (tj. o różnej funkcjonalności – personal, professional, enterprise) i wersje (1.0, 1.5, itd.)</w:t>
+      </w:r>
+    </w:p>
+    <w:p>
+      <w:pPr>
+        <w:pStyle w:val="Nagwek2"/>
+        <w:rPr>
+          <w:lang w:val="pl-PL"/>
+        </w:rPr>
+      </w:pPr>
+      <w:bookmarkStart w:id="15" w:name="_Toc1976807"/>
+      <w:r>
+        <w:rPr>
+          <w:lang w:val="pl-PL"/>
+        </w:rPr>
+        <w:t>Etapy/kamienie milowe projektu</w:t>
       </w:r>
       <w:bookmarkEnd w:id="15"/>
     </w:p>
     <w:p>
       <w:pPr>
         <w:rPr>
-          <w:lang w:val="pl-PL"/>
-        </w:rPr>
-      </w:pPr>
-      <w:r>
-        <w:rPr>
-          <w:lang w:val="pl-PL"/>
-        </w:rPr>
-        <w:t>Etapy mogą się składać z zadań.</w:t>
-      </w:r>
-    </w:p>
-    <w:p>
-      <w:pPr>
-        <w:rPr>
-          <w:lang w:val="pl-PL"/>
-        </w:rPr>
-      </w:pPr>
-      <w:r>
-        <w:rPr>
-          <w:lang w:val="pl-PL"/>
-        </w:rPr>
-        <w:t>Wskazać czasy trwania poszczególnych etapów i zadań – wykres Gantta.</w:t>
-      </w:r>
-    </w:p>
-    <w:p>
-      <w:pPr>
-        <w:rPr>
-          <w:lang w:val="pl-PL"/>
-        </w:rPr>
-      </w:pPr>
-      <w:r>
-        <w:rPr>
-          <w:lang w:val="pl-PL"/>
-        </w:rPr>
-        <w:t xml:space="preserve">obejmuje również </w:t>
-      </w:r>
-      <w:r>
-        <w:rPr>
-          <w:lang w:val="pl-PL"/>
-        </w:rPr>
-        <w:t>h</w:t>
-      </w:r>
-      <w:r>
-        <w:rPr>
-          <w:lang w:val="pl-PL"/>
-        </w:rPr>
-        <w:t xml:space="preserve">armonogram wdrożenia projektu – </w:t>
-      </w:r>
-      <w:r>
-        <w:rPr>
-          <w:lang w:val="pl-PL"/>
-        </w:rPr>
-        <w:t>np</w:t>
-      </w:r>
-      <w:r>
-        <w:rPr>
-          <w:lang w:val="pl-PL"/>
-        </w:rPr>
-        <w:t>. szkolenie, rozruch, konfiguracja, serwis – może obejmować różne wydania (tj. o różnej funkcjonalności – personal, professional, enterprise) i wersje (1.0, 1.5, itd.)</w:t>
-      </w:r>
-    </w:p>
-    <w:p>
-      <w:pPr>
-        <w:pStyle w:val="Heading2"/>
-        <w:rPr>
-          <w:lang w:val="pl-PL"/>
-        </w:rPr>
-      </w:pPr>
-      <w:bookmarkStart w:id="16" w:name="_Toc1976807"/>
-      <w:r>
-        <w:rPr>
-          <w:lang w:val="pl-PL"/>
-        </w:rPr>
-        <w:t>Etapy/kamienie milowe projektu</w:t>
-      </w:r>
+          <w:i/>
+          <w:iCs/>
+          <w:lang w:val="pl-PL"/>
+        </w:rPr>
+      </w:pPr>
+      <w:r>
+        <w:rPr>
+          <w:i/>
+          <w:iCs/>
+          <w:lang w:val="pl-PL"/>
+        </w:rPr>
+        <w:t>dla głównych etapów projektu</w:t>
+      </w:r>
+    </w:p>
+    <w:p>
+      <w:pPr>
+        <w:pStyle w:val="Akapitzlist"/>
+        <w:numPr>
+          <w:ilvl w:val="0"/>
+          <w:numId w:val="29"/>
+        </w:numPr>
+        <w:rPr>
+          <w:lang w:val="pl-PL"/>
+        </w:rPr>
+      </w:pPr>
+      <w:r>
+        <w:rPr>
+          <w:lang w:val="pl-PL"/>
+        </w:rPr>
+        <w:t>Opracowanie specyfikacji wymagań</w:t>
+      </w:r>
+    </w:p>
+    <w:p>
+      <w:pPr>
+        <w:pStyle w:val="Akapitzlist"/>
+        <w:numPr>
+          <w:ilvl w:val="1"/>
+          <w:numId w:val="29"/>
+        </w:numPr>
+        <w:rPr>
+          <w:lang w:val="pl-PL"/>
+        </w:rPr>
+      </w:pPr>
+      <w:r>
+        <w:rPr>
+          <w:lang w:val="pl-PL"/>
+        </w:rPr>
+        <w:t>wymagania funkcjonalne</w:t>
+      </w:r>
+    </w:p>
+    <w:p>
+      <w:pPr>
+        <w:pStyle w:val="Akapitzlist"/>
+        <w:numPr>
+          <w:ilvl w:val="1"/>
+          <w:numId w:val="29"/>
+        </w:numPr>
+        <w:rPr>
+          <w:lang w:val="pl-PL"/>
+        </w:rPr>
+      </w:pPr>
+      <w:r>
+        <w:rPr>
+          <w:lang w:val="pl-PL"/>
+        </w:rPr>
+        <w:t>wymagania niefunkcjonalne</w:t>
+      </w:r>
+    </w:p>
+    <w:p>
+      <w:pPr>
+        <w:pStyle w:val="Akapitzlist"/>
+        <w:numPr>
+          <w:ilvl w:val="0"/>
+          <w:numId w:val="29"/>
+        </w:numPr>
+        <w:rPr>
+          <w:lang w:val="pl-PL"/>
+        </w:rPr>
+      </w:pPr>
+      <w:r>
+        <w:rPr>
+          <w:lang w:val="pl-PL"/>
+        </w:rPr>
+        <w:t>Ocena ryzyka projektu</w:t>
+      </w:r>
+    </w:p>
+    <w:p>
+      <w:pPr>
+        <w:pStyle w:val="Akapitzlist"/>
+        <w:numPr>
+          <w:ilvl w:val="0"/>
+          <w:numId w:val="29"/>
+        </w:numPr>
+        <w:rPr>
+          <w:lang w:val="pl-PL"/>
+        </w:rPr>
+      </w:pPr>
+      <w:r>
+        <w:rPr>
+          <w:lang w:val="pl-PL"/>
+        </w:rPr>
+        <w:t>Zaprojektowanie architektury aplikacji</w:t>
+      </w:r>
+      <w:r>
+        <w:rPr>
+          <w:lang w:val="pl-PL"/>
+        </w:rPr>
+        <w:t xml:space="preserve"> (TODO: wybrać diagramy + wykres Ganta</w:t>
+      </w:r>
+      <w:bookmarkStart w:id="16" w:name="_GoBack"/>
       <w:bookmarkEnd w:id="16"/>
-    </w:p>
-    <w:p>
-      <w:pPr>
-        <w:rPr>
-          <w:lang w:val="pl-PL"/>
-        </w:rPr>
-      </w:pPr>
-      <w:r>
-        <w:rPr>
-          <w:lang w:val="pl-PL"/>
-        </w:rPr>
-        <w:t>dla głównych etapów projektu</w:t>
-      </w:r>
-    </w:p>
-    <w:p>
-      <w:pPr>
-        <w:rPr>
-          <w:lang w:val="pl-PL"/>
-        </w:rPr>
-      </w:pPr>
-    </w:p>
-    <w:p>
-      <w:pPr>
-        <w:pStyle w:val="Heading1"/>
+      <w:r>
+        <w:rPr>
+          <w:lang w:val="pl-PL"/>
+        </w:rPr>
+        <w:t>)</w:t>
+      </w:r>
+    </w:p>
+    <w:p>
+      <w:pPr>
+        <w:pStyle w:val="Akapitzlist"/>
+        <w:numPr>
+          <w:ilvl w:val="1"/>
+          <w:numId w:val="29"/>
+        </w:numPr>
+        <w:rPr>
+          <w:lang w:val="pl-PL"/>
+        </w:rPr>
+      </w:pPr>
+      <w:r>
+        <w:rPr>
+          <w:lang w:val="pl-PL"/>
+        </w:rPr>
+        <w:t>diagramy przypadków użycia</w:t>
+      </w:r>
+    </w:p>
+    <w:p>
+      <w:pPr>
+        <w:pStyle w:val="Akapitzlist"/>
+        <w:numPr>
+          <w:ilvl w:val="1"/>
+          <w:numId w:val="29"/>
+        </w:numPr>
+        <w:rPr>
+          <w:lang w:val="pl-PL"/>
+        </w:rPr>
+      </w:pPr>
+      <w:r>
+        <w:rPr>
+          <w:lang w:val="pl-PL"/>
+        </w:rPr>
+        <w:t>diagramy klas</w:t>
+      </w:r>
+    </w:p>
+    <w:p>
+      <w:pPr>
+        <w:pStyle w:val="Akapitzlist"/>
+        <w:numPr>
+          <w:ilvl w:val="1"/>
+          <w:numId w:val="29"/>
+        </w:numPr>
+        <w:rPr>
+          <w:lang w:val="pl-PL"/>
+        </w:rPr>
+      </w:pPr>
+      <w:r>
+        <w:rPr>
+          <w:lang w:val="pl-PL"/>
+        </w:rPr>
+        <w:t>diagramy</w:t>
+      </w:r>
+      <w:r>
+        <w:rPr>
+          <w:lang w:val="pl-PL"/>
+        </w:rPr>
+        <w:t xml:space="preserve"> komponentów</w:t>
+      </w:r>
+    </w:p>
+    <w:p>
+      <w:pPr>
+        <w:pStyle w:val="Akapitzlist"/>
+        <w:numPr>
+          <w:ilvl w:val="1"/>
+          <w:numId w:val="29"/>
+        </w:numPr>
+        <w:rPr>
+          <w:lang w:val="pl-PL"/>
+        </w:rPr>
+      </w:pPr>
+      <w:r>
+        <w:rPr>
+          <w:lang w:val="pl-PL"/>
+        </w:rPr>
+        <w:t xml:space="preserve">diagramy </w:t>
+      </w:r>
+      <w:r>
+        <w:rPr>
+          <w:lang w:val="pl-PL"/>
+        </w:rPr>
+        <w:t>pakietów</w:t>
+      </w:r>
+    </w:p>
+    <w:p>
+      <w:pPr>
+        <w:pStyle w:val="Akapitzlist"/>
+        <w:numPr>
+          <w:ilvl w:val="0"/>
+          <w:numId w:val="29"/>
+        </w:numPr>
+        <w:rPr>
+          <w:lang w:val="pl-PL"/>
+        </w:rPr>
+      </w:pPr>
+      <w:r>
+        <w:rPr>
+          <w:lang w:val="pl-PL"/>
+        </w:rPr>
+        <w:t>Zaprojektowanie GUI</w:t>
+      </w:r>
+    </w:p>
+    <w:p>
+      <w:pPr>
+        <w:pStyle w:val="Akapitzlist"/>
+        <w:numPr>
+          <w:ilvl w:val="0"/>
+          <w:numId w:val="29"/>
+        </w:numPr>
+        <w:rPr>
+          <w:lang w:val="pl-PL"/>
+        </w:rPr>
+      </w:pPr>
+      <w:r>
+        <w:rPr>
+          <w:lang w:val="pl-PL"/>
+        </w:rPr>
+        <w:t>Opracowanie testów</w:t>
+      </w:r>
+    </w:p>
+    <w:p>
+      <w:pPr>
+        <w:pStyle w:val="Akapitzlist"/>
+        <w:numPr>
+          <w:ilvl w:val="1"/>
+          <w:numId w:val="29"/>
+        </w:numPr>
+        <w:rPr>
+          <w:lang w:val="pl-PL"/>
+        </w:rPr>
+      </w:pPr>
+      <w:r>
+        <w:rPr>
+          <w:lang w:val="pl-PL"/>
+        </w:rPr>
+        <w:t>opracowanie testów jednostkowych</w:t>
+      </w:r>
+    </w:p>
+    <w:p>
+      <w:pPr>
+        <w:pStyle w:val="Akapitzlist"/>
+        <w:numPr>
+          <w:ilvl w:val="1"/>
+          <w:numId w:val="29"/>
+        </w:numPr>
+        <w:rPr>
+          <w:lang w:val="pl-PL"/>
+        </w:rPr>
+      </w:pPr>
+      <w:r>
+        <w:rPr>
+          <w:lang w:val="pl-PL"/>
+        </w:rPr>
+        <w:t xml:space="preserve">opracowanie testów </w:t>
+      </w:r>
+      <w:r>
+        <w:rPr>
+          <w:lang w:val="pl-PL"/>
+        </w:rPr>
+        <w:t>integracyjnych</w:t>
+      </w:r>
+    </w:p>
+    <w:p>
+      <w:pPr>
+        <w:pStyle w:val="Akapitzlist"/>
+        <w:numPr>
+          <w:ilvl w:val="1"/>
+          <w:numId w:val="29"/>
+        </w:numPr>
+        <w:rPr>
+          <w:lang w:val="pl-PL"/>
+        </w:rPr>
+      </w:pPr>
+      <w:r>
+        <w:rPr>
+          <w:lang w:val="pl-PL"/>
+        </w:rPr>
+        <w:t xml:space="preserve">opracowanie testów </w:t>
+      </w:r>
+      <w:r>
+        <w:rPr>
+          <w:lang w:val="pl-PL"/>
+        </w:rPr>
+        <w:t>akceptacyjnych</w:t>
+      </w:r>
+    </w:p>
+    <w:p>
+      <w:pPr>
+        <w:pStyle w:val="Akapitzlist"/>
+        <w:numPr>
+          <w:ilvl w:val="0"/>
+          <w:numId w:val="29"/>
+        </w:numPr>
+        <w:rPr>
+          <w:lang w:val="pl-PL"/>
+        </w:rPr>
+      </w:pPr>
+      <w:r>
+        <w:rPr>
+          <w:lang w:val="pl-PL"/>
+        </w:rPr>
+        <w:t>Wytworzenie pakietów</w:t>
+      </w:r>
+    </w:p>
+    <w:p>
+      <w:pPr>
+        <w:pStyle w:val="Akapitzlist"/>
+        <w:numPr>
+          <w:ilvl w:val="0"/>
+          <w:numId w:val="29"/>
+        </w:numPr>
+        <w:rPr>
+          <w:lang w:val="pl-PL"/>
+        </w:rPr>
+      </w:pPr>
+      <w:r>
+        <w:rPr>
+          <w:lang w:val="pl-PL"/>
+        </w:rPr>
+        <w:t>Przeprowadzenie testów jednostkowych</w:t>
+      </w:r>
+    </w:p>
+    <w:p>
+      <w:pPr>
+        <w:pStyle w:val="Akapitzlist"/>
+        <w:numPr>
+          <w:ilvl w:val="0"/>
+          <w:numId w:val="29"/>
+        </w:numPr>
+        <w:rPr>
+          <w:lang w:val="pl-PL"/>
+        </w:rPr>
+      </w:pPr>
+      <w:r>
+        <w:rPr>
+          <w:lang w:val="pl-PL"/>
+        </w:rPr>
+        <w:t>Integracja pakietów</w:t>
+      </w:r>
+    </w:p>
+    <w:p>
+      <w:pPr>
+        <w:pStyle w:val="Akapitzlist"/>
+        <w:numPr>
+          <w:ilvl w:val="0"/>
+          <w:numId w:val="29"/>
+        </w:numPr>
+        <w:rPr>
+          <w:lang w:val="pl-PL"/>
+        </w:rPr>
+      </w:pPr>
+      <w:r>
+        <w:rPr>
+          <w:lang w:val="pl-PL"/>
+        </w:rPr>
+        <w:t xml:space="preserve">Przeprowadzenie testów </w:t>
+      </w:r>
+      <w:r>
+        <w:rPr>
+          <w:lang w:val="pl-PL"/>
+        </w:rPr>
+        <w:t>integracyjnych</w:t>
+      </w:r>
+    </w:p>
+    <w:p>
+      <w:pPr>
+        <w:pStyle w:val="Akapitzlist"/>
+        <w:numPr>
+          <w:ilvl w:val="0"/>
+          <w:numId w:val="29"/>
+        </w:numPr>
+        <w:rPr>
+          <w:lang w:val="pl-PL"/>
+        </w:rPr>
+      </w:pPr>
+      <w:r>
+        <w:rPr>
+          <w:lang w:val="pl-PL"/>
+        </w:rPr>
+        <w:t>Wdrożenie systemu</w:t>
+      </w:r>
+    </w:p>
+    <w:p>
+      <w:pPr>
+        <w:pStyle w:val="Akapitzlist"/>
+        <w:numPr>
+          <w:ilvl w:val="0"/>
+          <w:numId w:val="29"/>
+        </w:numPr>
+        <w:rPr>
+          <w:lang w:val="pl-PL"/>
+        </w:rPr>
+      </w:pPr>
+      <w:r>
+        <w:rPr>
+          <w:lang w:val="pl-PL"/>
+        </w:rPr>
+        <w:t>Testowanie systemu w środowisku pracy</w:t>
+      </w:r>
+    </w:p>
+    <w:p>
+      <w:pPr>
+        <w:rPr>
+          <w:lang w:val="pl-PL"/>
+        </w:rPr>
+      </w:pPr>
+    </w:p>
+    <w:p>
+      <w:pPr>
+        <w:pStyle w:val="Nagwek1"/>
         <w:rPr>
           <w:lang w:val="pl-PL"/>
         </w:rPr>
@@ -5309,7 +5959,7 @@
     </w:p>
     <w:p>
       <w:pPr>
-        <w:pStyle w:val="Heading2"/>
+        <w:pStyle w:val="Nagwek2"/>
         <w:rPr>
           <w:lang w:val="pl-PL"/>
         </w:rPr>
@@ -5338,7 +5988,7 @@
     </w:p>
     <w:p>
       <w:pPr>
-        <w:pStyle w:val="Heading2"/>
+        <w:pStyle w:val="Nagwek2"/>
         <w:rPr>
           <w:lang w:val="pl-PL"/>
         </w:rPr>
@@ -5367,7 +6017,7 @@
     </w:p>
     <w:p>
       <w:pPr>
-        <w:pStyle w:val="Heading2"/>
+        <w:pStyle w:val="Nagwek2"/>
         <w:rPr>
           <w:lang w:val="pl-PL"/>
         </w:rPr>
@@ -5409,7 +6059,7 @@
     </w:p>
     <w:p>
       <w:pPr>
-        <w:pStyle w:val="Heading1"/>
+        <w:pStyle w:val="Nagwek1"/>
         <w:rPr>
           <w:lang w:val="pl-PL"/>
         </w:rPr>
@@ -5426,7 +6076,7 @@
     </w:p>
     <w:p>
       <w:pPr>
-        <w:pStyle w:val="Heading2"/>
+        <w:pStyle w:val="Nagwek2"/>
         <w:rPr>
           <w:lang w:val="pl-PL"/>
         </w:rPr>
@@ -5509,7 +6159,7 @@
     </w:p>
     <w:p>
       <w:pPr>
-        <w:pStyle w:val="ListParagraph"/>
+        <w:pStyle w:val="Akapitzlist"/>
         <w:numPr>
           <w:ilvl w:val="0"/>
           <w:numId w:val="6"/>
@@ -5527,7 +6177,7 @@
     </w:p>
     <w:p>
       <w:pPr>
-        <w:pStyle w:val="ListParagraph"/>
+        <w:pStyle w:val="Akapitzlist"/>
         <w:numPr>
           <w:ilvl w:val="0"/>
           <w:numId w:val="6"/>
@@ -5545,7 +6195,7 @@
     </w:p>
     <w:p>
       <w:pPr>
-        <w:pStyle w:val="ListParagraph"/>
+        <w:pStyle w:val="Akapitzlist"/>
         <w:numPr>
           <w:ilvl w:val="0"/>
           <w:numId w:val="6"/>
@@ -5563,7 +6213,7 @@
     </w:p>
     <w:p>
       <w:pPr>
-        <w:pStyle w:val="ListParagraph"/>
+        <w:pStyle w:val="Akapitzlist"/>
         <w:numPr>
           <w:ilvl w:val="0"/>
           <w:numId w:val="6"/>
@@ -5581,7 +6231,7 @@
     </w:p>
     <w:p>
       <w:pPr>
-        <w:pStyle w:val="ListParagraph"/>
+        <w:pStyle w:val="Akapitzlist"/>
         <w:numPr>
           <w:ilvl w:val="0"/>
           <w:numId w:val="6"/>
@@ -5611,7 +6261,7 @@
     </w:p>
     <w:p>
       <w:pPr>
-        <w:pStyle w:val="ListParagraph"/>
+        <w:pStyle w:val="Akapitzlist"/>
         <w:numPr>
           <w:ilvl w:val="0"/>
           <w:numId w:val="6"/>
@@ -5647,7 +6297,7 @@
     </w:p>
     <w:p>
       <w:pPr>
-        <w:pStyle w:val="ListParagraph"/>
+        <w:pStyle w:val="Akapitzlist"/>
         <w:numPr>
           <w:ilvl w:val="0"/>
           <w:numId w:val="6"/>
@@ -5665,7 +6315,7 @@
     </w:p>
     <w:p>
       <w:pPr>
-        <w:pStyle w:val="ListParagraph"/>
+        <w:pStyle w:val="Akapitzlist"/>
         <w:numPr>
           <w:ilvl w:val="0"/>
           <w:numId w:val="6"/>
@@ -5689,7 +6339,7 @@
     </w:p>
     <w:p>
       <w:pPr>
-        <w:pStyle w:val="ListParagraph"/>
+        <w:pStyle w:val="Akapitzlist"/>
         <w:numPr>
           <w:ilvl w:val="0"/>
           <w:numId w:val="6"/>
@@ -5707,7 +6357,7 @@
     </w:p>
     <w:p>
       <w:pPr>
-        <w:pStyle w:val="ListParagraph"/>
+        <w:pStyle w:val="Akapitzlist"/>
         <w:numPr>
           <w:ilvl w:val="0"/>
           <w:numId w:val="6"/>
@@ -5725,7 +6375,7 @@
     </w:p>
     <w:p>
       <w:pPr>
-        <w:pStyle w:val="ListParagraph"/>
+        <w:pStyle w:val="Akapitzlist"/>
         <w:numPr>
           <w:ilvl w:val="0"/>
           <w:numId w:val="7"/>
@@ -5745,7 +6395,7 @@
     </w:p>
     <w:p>
       <w:pPr>
-        <w:pStyle w:val="Heading1"/>
+        <w:pStyle w:val="Nagwek1"/>
         <w:rPr>
           <w:lang w:val="pl-PL"/>
         </w:rPr>
@@ -5762,7 +6412,7 @@
     </w:p>
     <w:p>
       <w:pPr>
-        <w:pStyle w:val="Heading2"/>
+        <w:pStyle w:val="Nagwek2"/>
         <w:rPr>
           <w:lang w:val="pl-PL"/>
         </w:rPr>
@@ -5791,7 +6441,7 @@
     </w:p>
     <w:p>
       <w:pPr>
-        <w:pStyle w:val="Heading2"/>
+        <w:pStyle w:val="Nagwek2"/>
         <w:rPr>
           <w:lang w:val="pl-PL"/>
         </w:rPr>
@@ -5826,7 +6476,7 @@
     </w:p>
     <w:p>
       <w:pPr>
-        <w:pStyle w:val="Heading2"/>
+        <w:pStyle w:val="Nagwek2"/>
         <w:rPr>
           <w:lang w:val="pl-PL"/>
         </w:rPr>
@@ -5916,7 +6566,7 @@
     </w:p>
     <w:p>
       <w:pPr>
-        <w:pStyle w:val="Heading3"/>
+        <w:pStyle w:val="Nagwek3"/>
         <w:rPr>
           <w:lang w:val="pl-PL"/>
         </w:rPr>
@@ -5943,7 +6593,7 @@
     </w:p>
     <w:p>
       <w:pPr>
-        <w:pStyle w:val="Heading3"/>
+        <w:pStyle w:val="Nagwek3"/>
         <w:rPr>
           <w:lang w:val="pl-PL"/>
         </w:rPr>
@@ -5970,7 +6620,7 @@
     </w:p>
     <w:p>
       <w:pPr>
-        <w:pStyle w:val="Heading3"/>
+        <w:pStyle w:val="Nagwek3"/>
         <w:rPr>
           <w:lang w:val="pl-PL"/>
         </w:rPr>
@@ -6003,7 +6653,7 @@
     </w:p>
     <w:p>
       <w:pPr>
-        <w:pStyle w:val="Heading3"/>
+        <w:pStyle w:val="Nagwek3"/>
         <w:rPr>
           <w:lang w:val="pl-PL"/>
         </w:rPr>
@@ -6042,7 +6692,7 @@
     </w:p>
     <w:p>
       <w:pPr>
-        <w:pStyle w:val="Heading2"/>
+        <w:pStyle w:val="Nagwek2"/>
         <w:rPr>
           <w:lang w:val="pl-PL"/>
         </w:rPr>
@@ -6098,7 +6748,7 @@
     </w:p>
     <w:p>
       <w:pPr>
-        <w:pStyle w:val="Heading2"/>
+        <w:pStyle w:val="Nagwek2"/>
         <w:rPr>
           <w:lang w:val="pl-PL"/>
         </w:rPr>
@@ -6114,7 +6764,7 @@
     </w:p>
     <w:p>
       <w:pPr>
-        <w:pStyle w:val="Heading3"/>
+        <w:pStyle w:val="Nagwek3"/>
         <w:rPr>
           <w:lang w:val="pl-PL"/>
         </w:rPr>
@@ -6141,7 +6791,7 @@
     </w:p>
     <w:p>
       <w:pPr>
-        <w:pStyle w:val="Heading3"/>
+        <w:pStyle w:val="Nagwek3"/>
         <w:rPr>
           <w:lang w:val="pl-PL"/>
         </w:rPr>
@@ -6183,7 +6833,7 @@
     </w:p>
     <w:p>
       <w:pPr>
-        <w:pStyle w:val="Heading2"/>
+        <w:pStyle w:val="Nagwek2"/>
         <w:rPr>
           <w:lang w:val="pl-PL"/>
         </w:rPr>
@@ -6212,7 +6862,7 @@
     </w:p>
     <w:p>
       <w:pPr>
-        <w:pStyle w:val="Heading3"/>
+        <w:pStyle w:val="Nagwek3"/>
         <w:rPr>
           <w:lang w:val="pl-PL"/>
         </w:rPr>
@@ -6245,7 +6895,7 @@
     </w:p>
     <w:p>
       <w:pPr>
-        <w:pStyle w:val="Heading3"/>
+        <w:pStyle w:val="Nagwek3"/>
         <w:rPr>
           <w:lang w:val="pl-PL"/>
         </w:rPr>
@@ -6259,7 +6909,7 @@
     </w:p>
     <w:p>
       <w:pPr>
-        <w:pStyle w:val="Heading3"/>
+        <w:pStyle w:val="Nagwek3"/>
         <w:rPr>
           <w:lang w:val="pl-PL"/>
         </w:rPr>
@@ -6292,7 +6942,7 @@
     </w:p>
     <w:p>
       <w:pPr>
-        <w:pStyle w:val="ListParagraph"/>
+        <w:pStyle w:val="Akapitzlist"/>
         <w:numPr>
           <w:ilvl w:val="0"/>
           <w:numId w:val="18"/>
@@ -6310,7 +6960,7 @@
     </w:p>
     <w:p>
       <w:pPr>
-        <w:pStyle w:val="ListParagraph"/>
+        <w:pStyle w:val="Akapitzlist"/>
         <w:numPr>
           <w:ilvl w:val="0"/>
           <w:numId w:val="18"/>
@@ -6328,7 +6978,7 @@
     </w:p>
     <w:p>
       <w:pPr>
-        <w:pStyle w:val="ListParagraph"/>
+        <w:pStyle w:val="Akapitzlist"/>
         <w:numPr>
           <w:ilvl w:val="0"/>
           <w:numId w:val="18"/>
@@ -6346,7 +6996,7 @@
     </w:p>
     <w:p>
       <w:pPr>
-        <w:pStyle w:val="ListParagraph"/>
+        <w:pStyle w:val="Akapitzlist"/>
         <w:ind w:left="1440"/>
         <w:rPr>
           <w:lang w:val="pl-PL"/>
@@ -6355,7 +7005,7 @@
     </w:p>
     <w:p>
       <w:pPr>
-        <w:pStyle w:val="ListParagraph"/>
+        <w:pStyle w:val="Akapitzlist"/>
         <w:numPr>
           <w:ilvl w:val="0"/>
           <w:numId w:val="18"/>
@@ -6373,7 +7023,7 @@
     </w:p>
     <w:p>
       <w:pPr>
-        <w:pStyle w:val="ListParagraph"/>
+        <w:pStyle w:val="Akapitzlist"/>
         <w:numPr>
           <w:ilvl w:val="0"/>
           <w:numId w:val="18"/>
@@ -6391,7 +7041,7 @@
     </w:p>
     <w:p>
       <w:pPr>
-        <w:pStyle w:val="ListParagraph"/>
+        <w:pStyle w:val="Akapitzlist"/>
         <w:numPr>
           <w:ilvl w:val="0"/>
           <w:numId w:val="18"/>
@@ -6409,7 +7059,7 @@
     </w:p>
     <w:p>
       <w:pPr>
-        <w:pStyle w:val="ListParagraph"/>
+        <w:pStyle w:val="Akapitzlist"/>
         <w:numPr>
           <w:ilvl w:val="0"/>
           <w:numId w:val="18"/>
@@ -6484,7 +7134,7 @@
     </w:p>
     <w:p>
       <w:pPr>
-        <w:pStyle w:val="Heading2"/>
+        <w:pStyle w:val="Nagwek2"/>
         <w:rPr>
           <w:lang w:val="pl-PL"/>
         </w:rPr>
@@ -6513,7 +7163,7 @@
     </w:p>
     <w:p>
       <w:pPr>
-        <w:pStyle w:val="Heading1"/>
+        <w:pStyle w:val="Nagwek1"/>
         <w:rPr>
           <w:lang w:val="pl-PL"/>
         </w:rPr>
@@ -6576,7 +7226,7 @@
     </w:p>
     <w:p>
       <w:pPr>
-        <w:pStyle w:val="ListParagraph"/>
+        <w:pStyle w:val="Akapitzlist"/>
         <w:numPr>
           <w:ilvl w:val="0"/>
           <w:numId w:val="3"/>
@@ -6594,7 +7244,7 @@
     </w:p>
     <w:p>
       <w:pPr>
-        <w:pStyle w:val="ListParagraph"/>
+        <w:pStyle w:val="Akapitzlist"/>
         <w:numPr>
           <w:ilvl w:val="0"/>
           <w:numId w:val="3"/>
@@ -6612,7 +7262,7 @@
     </w:p>
     <w:p>
       <w:pPr>
-        <w:pStyle w:val="Heading1"/>
+        <w:pStyle w:val="Nagwek1"/>
         <w:rPr>
           <w:lang w:val="pl-PL"/>
         </w:rPr>
@@ -6629,7 +7279,7 @@
     </w:p>
     <w:p>
       <w:pPr>
-        <w:pStyle w:val="Heading2"/>
+        <w:pStyle w:val="Nagwek2"/>
         <w:rPr>
           <w:lang w:val="pl-PL"/>
         </w:rPr>
@@ -6670,7 +7320,7 @@
     </w:p>
     <w:p>
       <w:pPr>
-        <w:pStyle w:val="Heading1"/>
+        <w:pStyle w:val="Nagwek1"/>
         <w:rPr>
           <w:lang w:val="pl-PL"/>
         </w:rPr>
@@ -7281,6 +7931,92 @@
     </w:lvl>
   </w:abstractNum>
   <w:abstractNum w:abstractNumId="5" w15:restartNumberingAfterBreak="0">
+    <w:nsid w:val="0EEF0B65"/>
+    <w:multiLevelType w:val="hybridMultilevel"/>
+    <w:tmpl w:val="912854AC"/>
+    <w:lvl w:ilvl="0" w:tplc="0415000F">
+      <w:start w:val="1"/>
+      <w:numFmt w:val="decimal"/>
+      <w:lvlText w:val="%1."/>
+      <w:lvlJc w:val="left"/>
+      <w:pPr>
+        <w:ind w:left="720" w:hanging="360"/>
+      </w:pPr>
+    </w:lvl>
+    <w:lvl w:ilvl="1" w:tplc="04150019">
+      <w:start w:val="1"/>
+      <w:numFmt w:val="lowerLetter"/>
+      <w:lvlText w:val="%2."/>
+      <w:lvlJc w:val="left"/>
+      <w:pPr>
+        <w:ind w:left="1440" w:hanging="360"/>
+      </w:pPr>
+    </w:lvl>
+    <w:lvl w:ilvl="2" w:tplc="0415001B">
+      <w:start w:val="1"/>
+      <w:numFmt w:val="lowerRoman"/>
+      <w:lvlText w:val="%3."/>
+      <w:lvlJc w:val="right"/>
+      <w:pPr>
+        <w:ind w:left="2160" w:hanging="180"/>
+      </w:pPr>
+    </w:lvl>
+    <w:lvl w:ilvl="3" w:tplc="0415000F" w:tentative="1">
+      <w:start w:val="1"/>
+      <w:numFmt w:val="decimal"/>
+      <w:lvlText w:val="%4."/>
+      <w:lvlJc w:val="left"/>
+      <w:pPr>
+        <w:ind w:left="2880" w:hanging="360"/>
+      </w:pPr>
+    </w:lvl>
+    <w:lvl w:ilvl="4" w:tplc="04150019" w:tentative="1">
+      <w:start w:val="1"/>
+      <w:numFmt w:val="lowerLetter"/>
+      <w:lvlText w:val="%5."/>
+      <w:lvlJc w:val="left"/>
+      <w:pPr>
+        <w:ind w:left="3600" w:hanging="360"/>
+      </w:pPr>
+    </w:lvl>
+    <w:lvl w:ilvl="5" w:tplc="0415001B" w:tentative="1">
+      <w:start w:val="1"/>
+      <w:numFmt w:val="lowerRoman"/>
+      <w:lvlText w:val="%6."/>
+      <w:lvlJc w:val="right"/>
+      <w:pPr>
+        <w:ind w:left="4320" w:hanging="180"/>
+      </w:pPr>
+    </w:lvl>
+    <w:lvl w:ilvl="6" w:tplc="0415000F" w:tentative="1">
+      <w:start w:val="1"/>
+      <w:numFmt w:val="decimal"/>
+      <w:lvlText w:val="%7."/>
+      <w:lvlJc w:val="left"/>
+      <w:pPr>
+        <w:ind w:left="5040" w:hanging="360"/>
+      </w:pPr>
+    </w:lvl>
+    <w:lvl w:ilvl="7" w:tplc="04150019" w:tentative="1">
+      <w:start w:val="1"/>
+      <w:numFmt w:val="lowerLetter"/>
+      <w:lvlText w:val="%8."/>
+      <w:lvlJc w:val="left"/>
+      <w:pPr>
+        <w:ind w:left="5760" w:hanging="360"/>
+      </w:pPr>
+    </w:lvl>
+    <w:lvl w:ilvl="8" w:tplc="0415001B" w:tentative="1">
+      <w:start w:val="1"/>
+      <w:numFmt w:val="lowerRoman"/>
+      <w:lvlText w:val="%9."/>
+      <w:lvlJc w:val="right"/>
+      <w:pPr>
+        <w:ind w:left="6480" w:hanging="180"/>
+      </w:pPr>
+    </w:lvl>
+  </w:abstractNum>
+  <w:abstractNum w:abstractNumId="6" w15:restartNumberingAfterBreak="0">
     <w:nsid w:val="152854AD"/>
     <w:multiLevelType w:val="multilevel"/>
     <w:tmpl w:val="694857D2"/>
@@ -7392,7 +8128,7 @@
       </w:rPr>
     </w:lvl>
   </w:abstractNum>
-  <w:abstractNum w:abstractNumId="6" w15:restartNumberingAfterBreak="0">
+  <w:abstractNum w:abstractNumId="7" w15:restartNumberingAfterBreak="0">
     <w:nsid w:val="1A210990"/>
     <w:multiLevelType w:val="multilevel"/>
     <w:tmpl w:val="19C03C30"/>
@@ -7504,7 +8240,7 @@
       </w:rPr>
     </w:lvl>
   </w:abstractNum>
-  <w:abstractNum w:abstractNumId="7" w15:restartNumberingAfterBreak="0">
+  <w:abstractNum w:abstractNumId="8" w15:restartNumberingAfterBreak="0">
     <w:nsid w:val="2298513D"/>
     <w:multiLevelType w:val="multilevel"/>
     <w:tmpl w:val="CB645F06"/>
@@ -7616,7 +8352,7 @@
       </w:rPr>
     </w:lvl>
   </w:abstractNum>
-  <w:abstractNum w:abstractNumId="8" w15:restartNumberingAfterBreak="0">
+  <w:abstractNum w:abstractNumId="9" w15:restartNumberingAfterBreak="0">
     <w:nsid w:val="2A1071C1"/>
     <w:multiLevelType w:val="multilevel"/>
     <w:tmpl w:val="3AD4213A"/>
@@ -7729,7 +8465,7 @@
       </w:rPr>
     </w:lvl>
   </w:abstractNum>
-  <w:abstractNum w:abstractNumId="9" w15:restartNumberingAfterBreak="0">
+  <w:abstractNum w:abstractNumId="10" w15:restartNumberingAfterBreak="0">
     <w:nsid w:val="2A5E0A20"/>
     <w:multiLevelType w:val="multilevel"/>
     <w:tmpl w:val="219EFD44"/>
@@ -7842,7 +8578,7 @@
       </w:rPr>
     </w:lvl>
   </w:abstractNum>
-  <w:abstractNum w:abstractNumId="10" w15:restartNumberingAfterBreak="0">
+  <w:abstractNum w:abstractNumId="11" w15:restartNumberingAfterBreak="0">
     <w:nsid w:val="2DF53B7A"/>
     <w:multiLevelType w:val="hybridMultilevel"/>
     <w:tmpl w:val="DDE885F0"/>
@@ -7955,7 +8691,7 @@
       </w:rPr>
     </w:lvl>
   </w:abstractNum>
-  <w:abstractNum w:abstractNumId="11" w15:restartNumberingAfterBreak="0">
+  <w:abstractNum w:abstractNumId="12" w15:restartNumberingAfterBreak="0">
     <w:nsid w:val="2E04029F"/>
     <w:multiLevelType w:val="multilevel"/>
     <w:tmpl w:val="694857D2"/>
@@ -8067,7 +8803,7 @@
       </w:rPr>
     </w:lvl>
   </w:abstractNum>
-  <w:abstractNum w:abstractNumId="12" w15:restartNumberingAfterBreak="0">
+  <w:abstractNum w:abstractNumId="13" w15:restartNumberingAfterBreak="0">
     <w:nsid w:val="3588666B"/>
     <w:multiLevelType w:val="multilevel"/>
     <w:tmpl w:val="19C03C30"/>
@@ -8179,7 +8915,7 @@
       </w:rPr>
     </w:lvl>
   </w:abstractNum>
-  <w:abstractNum w:abstractNumId="13" w15:restartNumberingAfterBreak="0">
+  <w:abstractNum w:abstractNumId="14" w15:restartNumberingAfterBreak="0">
     <w:nsid w:val="403C7992"/>
     <w:multiLevelType w:val="hybridMultilevel"/>
     <w:tmpl w:val="441AEC1A"/>
@@ -8292,7 +9028,7 @@
       </w:rPr>
     </w:lvl>
   </w:abstractNum>
-  <w:abstractNum w:abstractNumId="14" w15:restartNumberingAfterBreak="0">
+  <w:abstractNum w:abstractNumId="15" w15:restartNumberingAfterBreak="0">
     <w:nsid w:val="46572BA8"/>
     <w:multiLevelType w:val="multilevel"/>
     <w:tmpl w:val="219EFD44"/>
@@ -8405,7 +9141,7 @@
       </w:rPr>
     </w:lvl>
   </w:abstractNum>
-  <w:abstractNum w:abstractNumId="15" w15:restartNumberingAfterBreak="0">
+  <w:abstractNum w:abstractNumId="16" w15:restartNumberingAfterBreak="0">
     <w:nsid w:val="4CA5170A"/>
     <w:multiLevelType w:val="hybridMultilevel"/>
     <w:tmpl w:val="289C4842"/>
@@ -8518,7 +9254,7 @@
       </w:rPr>
     </w:lvl>
   </w:abstractNum>
-  <w:abstractNum w:abstractNumId="16" w15:restartNumberingAfterBreak="0">
+  <w:abstractNum w:abstractNumId="17" w15:restartNumberingAfterBreak="0">
     <w:nsid w:val="5044084C"/>
     <w:multiLevelType w:val="hybridMultilevel"/>
     <w:tmpl w:val="93244302"/>
@@ -8630,7 +9366,7 @@
       </w:rPr>
     </w:lvl>
   </w:abstractNum>
-  <w:abstractNum w:abstractNumId="17" w15:restartNumberingAfterBreak="0">
+  <w:abstractNum w:abstractNumId="18" w15:restartNumberingAfterBreak="0">
     <w:nsid w:val="54592D15"/>
     <w:multiLevelType w:val="hybridMultilevel"/>
     <w:tmpl w:val="71CAE426"/>
@@ -8743,7 +9479,7 @@
       </w:rPr>
     </w:lvl>
   </w:abstractNum>
-  <w:abstractNum w:abstractNumId="18" w15:restartNumberingAfterBreak="0">
+  <w:abstractNum w:abstractNumId="19" w15:restartNumberingAfterBreak="0">
     <w:nsid w:val="5611254B"/>
     <w:multiLevelType w:val="hybridMultilevel"/>
     <w:tmpl w:val="E28482BE"/>
@@ -8856,7 +9592,7 @@
       </w:rPr>
     </w:lvl>
   </w:abstractNum>
-  <w:abstractNum w:abstractNumId="19" w15:restartNumberingAfterBreak="0">
+  <w:abstractNum w:abstractNumId="20" w15:restartNumberingAfterBreak="0">
     <w:nsid w:val="5A5F2F4C"/>
     <w:multiLevelType w:val="multilevel"/>
     <w:tmpl w:val="8586EB7A"/>
@@ -8969,14 +9705,14 @@
       </w:rPr>
     </w:lvl>
   </w:abstractNum>
-  <w:abstractNum w:abstractNumId="20" w15:restartNumberingAfterBreak="0">
+  <w:abstractNum w:abstractNumId="21" w15:restartNumberingAfterBreak="0">
     <w:nsid w:val="5A6348D9"/>
     <w:multiLevelType w:val="multilevel"/>
     <w:tmpl w:val="04150025"/>
     <w:lvl w:ilvl="0">
       <w:start w:val="1"/>
       <w:numFmt w:val="decimal"/>
-      <w:pStyle w:val="Heading1"/>
+      <w:pStyle w:val="Nagwek1"/>
       <w:lvlText w:val="%1"/>
       <w:lvlJc w:val="left"/>
       <w:pPr>
@@ -8986,7 +9722,7 @@
     <w:lvl w:ilvl="1">
       <w:start w:val="1"/>
       <w:numFmt w:val="decimal"/>
-      <w:pStyle w:val="Heading2"/>
+      <w:pStyle w:val="Nagwek2"/>
       <w:lvlText w:val="%1.%2"/>
       <w:lvlJc w:val="left"/>
       <w:pPr>
@@ -8996,7 +9732,7 @@
     <w:lvl w:ilvl="2">
       <w:start w:val="1"/>
       <w:numFmt w:val="decimal"/>
-      <w:pStyle w:val="Heading3"/>
+      <w:pStyle w:val="Nagwek3"/>
       <w:lvlText w:val="%1.%2.%3"/>
       <w:lvlJc w:val="left"/>
       <w:pPr>
@@ -9006,7 +9742,7 @@
     <w:lvl w:ilvl="3">
       <w:start w:val="1"/>
       <w:numFmt w:val="decimal"/>
-      <w:pStyle w:val="Heading4"/>
+      <w:pStyle w:val="Nagwek4"/>
       <w:lvlText w:val="%1.%2.%3.%4"/>
       <w:lvlJc w:val="left"/>
       <w:pPr>
@@ -9016,7 +9752,7 @@
     <w:lvl w:ilvl="4">
       <w:start w:val="1"/>
       <w:numFmt w:val="decimal"/>
-      <w:pStyle w:val="Heading5"/>
+      <w:pStyle w:val="Nagwek5"/>
       <w:lvlText w:val="%1.%2.%3.%4.%5"/>
       <w:lvlJc w:val="left"/>
       <w:pPr>
@@ -9026,7 +9762,7 @@
     <w:lvl w:ilvl="5">
       <w:start w:val="1"/>
       <w:numFmt w:val="decimal"/>
-      <w:pStyle w:val="Heading6"/>
+      <w:pStyle w:val="Nagwek6"/>
       <w:lvlText w:val="%1.%2.%3.%4.%5.%6"/>
       <w:lvlJc w:val="left"/>
       <w:pPr>
@@ -9036,7 +9772,7 @@
     <w:lvl w:ilvl="6">
       <w:start w:val="1"/>
       <w:numFmt w:val="decimal"/>
-      <w:pStyle w:val="Heading7"/>
+      <w:pStyle w:val="Nagwek7"/>
       <w:lvlText w:val="%1.%2.%3.%4.%5.%6.%7"/>
       <w:lvlJc w:val="left"/>
       <w:pPr>
@@ -9046,7 +9782,7 @@
     <w:lvl w:ilvl="7">
       <w:start w:val="1"/>
       <w:numFmt w:val="decimal"/>
-      <w:pStyle w:val="Heading8"/>
+      <w:pStyle w:val="Nagwek8"/>
       <w:lvlText w:val="%1.%2.%3.%4.%5.%6.%7.%8"/>
       <w:lvlJc w:val="left"/>
       <w:pPr>
@@ -9056,7 +9792,7 @@
     <w:lvl w:ilvl="8">
       <w:start w:val="1"/>
       <w:numFmt w:val="decimal"/>
-      <w:pStyle w:val="Heading9"/>
+      <w:pStyle w:val="Nagwek9"/>
       <w:lvlText w:val="%1.%2.%3.%4.%5.%6.%7.%8.%9"/>
       <w:lvlJc w:val="left"/>
       <w:pPr>
@@ -9064,7 +9800,7 @@
       </w:pPr>
     </w:lvl>
   </w:abstractNum>
-  <w:abstractNum w:abstractNumId="21" w15:restartNumberingAfterBreak="0">
+  <w:abstractNum w:abstractNumId="22" w15:restartNumberingAfterBreak="0">
     <w:nsid w:val="5EC14FAE"/>
     <w:multiLevelType w:val="multilevel"/>
     <w:tmpl w:val="19C03C30"/>
@@ -9176,7 +9912,7 @@
       </w:rPr>
     </w:lvl>
   </w:abstractNum>
-  <w:abstractNum w:abstractNumId="22" w15:restartNumberingAfterBreak="0">
+  <w:abstractNum w:abstractNumId="23" w15:restartNumberingAfterBreak="0">
     <w:nsid w:val="67683D5F"/>
     <w:multiLevelType w:val="hybridMultilevel"/>
     <w:tmpl w:val="F4F2B170"/>
@@ -9289,7 +10025,7 @@
       </w:rPr>
     </w:lvl>
   </w:abstractNum>
-  <w:abstractNum w:abstractNumId="23" w15:restartNumberingAfterBreak="0">
+  <w:abstractNum w:abstractNumId="24" w15:restartNumberingAfterBreak="0">
     <w:nsid w:val="697153D1"/>
     <w:multiLevelType w:val="hybridMultilevel"/>
     <w:tmpl w:val="7B04B744"/>
@@ -9402,7 +10138,7 @@
       </w:rPr>
     </w:lvl>
   </w:abstractNum>
-  <w:abstractNum w:abstractNumId="24" w15:restartNumberingAfterBreak="0">
+  <w:abstractNum w:abstractNumId="25" w15:restartNumberingAfterBreak="0">
     <w:nsid w:val="71B611A4"/>
     <w:multiLevelType w:val="multilevel"/>
     <w:tmpl w:val="19C03C30"/>
@@ -9514,7 +10250,93 @@
       </w:rPr>
     </w:lvl>
   </w:abstractNum>
-  <w:abstractNum w:abstractNumId="25" w15:restartNumberingAfterBreak="0">
+  <w:abstractNum w:abstractNumId="26" w15:restartNumberingAfterBreak="0">
+    <w:nsid w:val="75A1771D"/>
+    <w:multiLevelType w:val="hybridMultilevel"/>
+    <w:tmpl w:val="E5D837CA"/>
+    <w:lvl w:ilvl="0" w:tplc="0415000F">
+      <w:start w:val="1"/>
+      <w:numFmt w:val="decimal"/>
+      <w:lvlText w:val="%1."/>
+      <w:lvlJc w:val="left"/>
+      <w:pPr>
+        <w:ind w:left="720" w:hanging="360"/>
+      </w:pPr>
+    </w:lvl>
+    <w:lvl w:ilvl="1" w:tplc="04150019" w:tentative="1">
+      <w:start w:val="1"/>
+      <w:numFmt w:val="lowerLetter"/>
+      <w:lvlText w:val="%2."/>
+      <w:lvlJc w:val="left"/>
+      <w:pPr>
+        <w:ind w:left="1440" w:hanging="360"/>
+      </w:pPr>
+    </w:lvl>
+    <w:lvl w:ilvl="2" w:tplc="0415001B" w:tentative="1">
+      <w:start w:val="1"/>
+      <w:numFmt w:val="lowerRoman"/>
+      <w:lvlText w:val="%3."/>
+      <w:lvlJc w:val="right"/>
+      <w:pPr>
+        <w:ind w:left="2160" w:hanging="180"/>
+      </w:pPr>
+    </w:lvl>
+    <w:lvl w:ilvl="3" w:tplc="0415000F" w:tentative="1">
+      <w:start w:val="1"/>
+      <w:numFmt w:val="decimal"/>
+      <w:lvlText w:val="%4."/>
+      <w:lvlJc w:val="left"/>
+      <w:pPr>
+        <w:ind w:left="2880" w:hanging="360"/>
+      </w:pPr>
+    </w:lvl>
+    <w:lvl w:ilvl="4" w:tplc="04150019" w:tentative="1">
+      <w:start w:val="1"/>
+      <w:numFmt w:val="lowerLetter"/>
+      <w:lvlText w:val="%5."/>
+      <w:lvlJc w:val="left"/>
+      <w:pPr>
+        <w:ind w:left="3600" w:hanging="360"/>
+      </w:pPr>
+    </w:lvl>
+    <w:lvl w:ilvl="5" w:tplc="0415001B" w:tentative="1">
+      <w:start w:val="1"/>
+      <w:numFmt w:val="lowerRoman"/>
+      <w:lvlText w:val="%6."/>
+      <w:lvlJc w:val="right"/>
+      <w:pPr>
+        <w:ind w:left="4320" w:hanging="180"/>
+      </w:pPr>
+    </w:lvl>
+    <w:lvl w:ilvl="6" w:tplc="0415000F" w:tentative="1">
+      <w:start w:val="1"/>
+      <w:numFmt w:val="decimal"/>
+      <w:lvlText w:val="%7."/>
+      <w:lvlJc w:val="left"/>
+      <w:pPr>
+        <w:ind w:left="5040" w:hanging="360"/>
+      </w:pPr>
+    </w:lvl>
+    <w:lvl w:ilvl="7" w:tplc="04150019" w:tentative="1">
+      <w:start w:val="1"/>
+      <w:numFmt w:val="lowerLetter"/>
+      <w:lvlText w:val="%8."/>
+      <w:lvlJc w:val="left"/>
+      <w:pPr>
+        <w:ind w:left="5760" w:hanging="360"/>
+      </w:pPr>
+    </w:lvl>
+    <w:lvl w:ilvl="8" w:tplc="0415001B" w:tentative="1">
+      <w:start w:val="1"/>
+      <w:numFmt w:val="lowerRoman"/>
+      <w:lvlText w:val="%9."/>
+      <w:lvlJc w:val="right"/>
+      <w:pPr>
+        <w:ind w:left="6480" w:hanging="180"/>
+      </w:pPr>
+    </w:lvl>
+  </w:abstractNum>
+  <w:abstractNum w:abstractNumId="27" w15:restartNumberingAfterBreak="0">
     <w:nsid w:val="77FE2F63"/>
     <w:multiLevelType w:val="multilevel"/>
     <w:tmpl w:val="19C03C30"/>
@@ -9626,7 +10448,7 @@
       </w:rPr>
     </w:lvl>
   </w:abstractNum>
-  <w:abstractNum w:abstractNumId="26" w15:restartNumberingAfterBreak="0">
+  <w:abstractNum w:abstractNumId="28" w15:restartNumberingAfterBreak="0">
     <w:nsid w:val="7AEA33D2"/>
     <w:multiLevelType w:val="hybridMultilevel"/>
     <w:tmpl w:val="5FE2D218"/>
@@ -9742,31 +10564,31 @@
     <w:abstractNumId w:val="0"/>
   </w:num>
   <w:num w:numId="2">
-    <w:abstractNumId w:val="8"/>
+    <w:abstractNumId w:val="9"/>
   </w:num>
   <w:num w:numId="3">
-    <w:abstractNumId w:val="13"/>
+    <w:abstractNumId w:val="14"/>
   </w:num>
   <w:num w:numId="4">
-    <w:abstractNumId w:val="18"/>
+    <w:abstractNumId w:val="19"/>
   </w:num>
   <w:num w:numId="5">
+    <w:abstractNumId w:val="17"/>
+  </w:num>
+  <w:num w:numId="6">
+    <w:abstractNumId w:val="28"/>
+  </w:num>
+  <w:num w:numId="7">
     <w:abstractNumId w:val="16"/>
   </w:num>
-  <w:num w:numId="6">
-    <w:abstractNumId w:val="26"/>
-  </w:num>
-  <w:num w:numId="7">
-    <w:abstractNumId w:val="15"/>
-  </w:num>
   <w:num w:numId="8">
-    <w:abstractNumId w:val="23"/>
+    <w:abstractNumId w:val="24"/>
   </w:num>
   <w:num w:numId="9">
-    <w:abstractNumId w:val="5"/>
+    <w:abstractNumId w:val="6"/>
   </w:num>
   <w:num w:numId="10">
-    <w:abstractNumId w:val="22"/>
+    <w:abstractNumId w:val="23"/>
   </w:num>
   <w:num w:numId="11">
     <w:abstractNumId w:val="1"/>
@@ -9775,76 +10597,55 @@
     <w:abstractNumId w:val="3"/>
   </w:num>
   <w:num w:numId="13">
-    <w:abstractNumId w:val="6"/>
+    <w:abstractNumId w:val="7"/>
   </w:num>
   <w:num w:numId="14">
-    <w:abstractNumId w:val="21"/>
+    <w:abstractNumId w:val="22"/>
   </w:num>
   <w:num w:numId="15">
+    <w:abstractNumId w:val="27"/>
+  </w:num>
+  <w:num w:numId="16">
     <w:abstractNumId w:val="25"/>
   </w:num>
-  <w:num w:numId="16">
-    <w:abstractNumId w:val="24"/>
-  </w:num>
   <w:num w:numId="17">
-    <w:abstractNumId w:val="12"/>
+    <w:abstractNumId w:val="13"/>
   </w:num>
   <w:num w:numId="18">
     <w:abstractNumId w:val="2"/>
   </w:num>
   <w:num w:numId="19">
-    <w:abstractNumId w:val="14"/>
+    <w:abstractNumId w:val="15"/>
   </w:num>
   <w:num w:numId="20">
-    <w:abstractNumId w:val="9"/>
+    <w:abstractNumId w:val="10"/>
   </w:num>
   <w:num w:numId="21">
-    <w:abstractNumId w:val="11"/>
+    <w:abstractNumId w:val="12"/>
   </w:num>
   <w:num w:numId="22">
-    <w:abstractNumId w:val="7"/>
+    <w:abstractNumId w:val="8"/>
   </w:num>
   <w:num w:numId="23">
+    <w:abstractNumId w:val="21"/>
+  </w:num>
+  <w:num w:numId="24">
     <w:abstractNumId w:val="20"/>
   </w:num>
-  <w:num w:numId="24">
-    <w:abstractNumId w:val="19"/>
-  </w:num>
   <w:num w:numId="25">
-    <w:abstractNumId w:val="17"/>
-    <w:lvlOverride w:ilvl="0"/>
-    <w:lvlOverride w:ilvl="1"/>
-    <w:lvlOverride w:ilvl="2"/>
-    <w:lvlOverride w:ilvl="3"/>
-    <w:lvlOverride w:ilvl="4"/>
-    <w:lvlOverride w:ilvl="5"/>
-    <w:lvlOverride w:ilvl="6"/>
-    <w:lvlOverride w:ilvl="7"/>
-    <w:lvlOverride w:ilvl="8"/>
+    <w:abstractNumId w:val="18"/>
   </w:num>
   <w:num w:numId="26">
-    <w:abstractNumId w:val="10"/>
-    <w:lvlOverride w:ilvl="0"/>
-    <w:lvlOverride w:ilvl="1"/>
-    <w:lvlOverride w:ilvl="2"/>
-    <w:lvlOverride w:ilvl="3"/>
-    <w:lvlOverride w:ilvl="4"/>
-    <w:lvlOverride w:ilvl="5"/>
-    <w:lvlOverride w:ilvl="6"/>
-    <w:lvlOverride w:ilvl="7"/>
-    <w:lvlOverride w:ilvl="8"/>
+    <w:abstractNumId w:val="11"/>
   </w:num>
   <w:num w:numId="27">
     <w:abstractNumId w:val="4"/>
-    <w:lvlOverride w:ilvl="0"/>
-    <w:lvlOverride w:ilvl="1"/>
-    <w:lvlOverride w:ilvl="2"/>
-    <w:lvlOverride w:ilvl="3"/>
-    <w:lvlOverride w:ilvl="4"/>
-    <w:lvlOverride w:ilvl="5"/>
-    <w:lvlOverride w:ilvl="6"/>
-    <w:lvlOverride w:ilvl="7"/>
-    <w:lvlOverride w:ilvl="8"/>
+  </w:num>
+  <w:num w:numId="28">
+    <w:abstractNumId w:val="26"/>
+  </w:num>
+  <w:num w:numId="29">
+    <w:abstractNumId w:val="5"/>
   </w:num>
 </w:numbering>
 </file>
@@ -9866,7 +10667,7 @@
       </w:pPr>
     </w:pPrDefault>
   </w:docDefaults>
-  <w:latentStyles w:defLockedState="0" w:defUIPriority="99" w:defSemiHidden="0" w:defUnhideWhenUsed="0" w:defQFormat="0" w:count="377">
+  <w:latentStyles w:defLockedState="0" w:defUIPriority="99" w:defSemiHidden="0" w:defUnhideWhenUsed="0" w:defQFormat="0" w:count="376">
     <w:lsdException w:name="Normal" w:uiPriority="0" w:qFormat="1"/>
     <w:lsdException w:name="heading 1" w:uiPriority="9" w:qFormat="1"/>
     <w:lsdException w:name="heading 2" w:semiHidden="1" w:uiPriority="9" w:unhideWhenUsed="1" w:qFormat="1"/>
@@ -9972,6 +10773,7 @@
     <w:lsdException w:name="HTML Sample" w:semiHidden="1" w:unhideWhenUsed="1"/>
     <w:lsdException w:name="HTML Typewriter" w:semiHidden="1" w:unhideWhenUsed="1"/>
     <w:lsdException w:name="HTML Variable" w:semiHidden="1" w:unhideWhenUsed="1"/>
+    <w:lsdException w:name="Normal Table" w:semiHidden="1" w:unhideWhenUsed="1"/>
     <w:lsdException w:name="annotation subject" w:semiHidden="1" w:unhideWhenUsed="1"/>
     <w:lsdException w:name="No List" w:semiHidden="1" w:unhideWhenUsed="1"/>
     <w:lsdException w:name="Outline List 1" w:semiHidden="1" w:unhideWhenUsed="1"/>
@@ -10017,9 +10819,11 @@
     <w:lsdException w:name="Table Subtle 1" w:semiHidden="1" w:unhideWhenUsed="1"/>
     <w:lsdException w:name="Table Subtle 2" w:semiHidden="1" w:unhideWhenUsed="1"/>
     <w:lsdException w:name="Table Web 1" w:semiHidden="1" w:unhideWhenUsed="1"/>
+    <w:lsdException w:name="Table Web 2" w:semiHidden="1" w:unhideWhenUsed="1"/>
     <w:lsdException w:name="Table Web 3" w:semiHidden="1" w:unhideWhenUsed="1"/>
     <w:lsdException w:name="Balloon Text" w:semiHidden="1" w:unhideWhenUsed="1"/>
     <w:lsdException w:name="Table Grid" w:uiPriority="59"/>
+    <w:lsdException w:name="Table Theme" w:semiHidden="1" w:unhideWhenUsed="1"/>
     <w:lsdException w:name="Placeholder Text" w:semiHidden="1"/>
     <w:lsdException w:name="No Spacing" w:uiPriority="1" w:qFormat="1"/>
     <w:lsdException w:name="Light Shading" w:uiPriority="60"/>
@@ -10240,9 +11044,8 @@
     <w:lsdException w:name="Hashtag" w:semiHidden="1" w:unhideWhenUsed="1"/>
     <w:lsdException w:name="Unresolved Mention" w:semiHidden="1" w:unhideWhenUsed="1"/>
     <w:lsdException w:name="Smart Link" w:semiHidden="1" w:unhideWhenUsed="1"/>
-    <w:lsdException w:name="Smart Link Error" w:semiHidden="1" w:unhideWhenUsed="1"/>
   </w:latentStyles>
-  <w:style w:type="paragraph" w:default="1" w:styleId="Normal">
+  <w:style w:type="paragraph" w:default="1" w:styleId="Normalny">
     <w:name w:val="Normal"/>
     <w:qFormat/>
     <w:rsid w:val="00026B9C"/>
@@ -10251,11 +11054,11 @@
       <w:szCs w:val="24"/>
     </w:rPr>
   </w:style>
-  <w:style w:type="paragraph" w:styleId="Heading1">
+  <w:style w:type="paragraph" w:styleId="Nagwek1">
     <w:name w:val="heading 1"/>
-    <w:basedOn w:val="Normal"/>
-    <w:next w:val="Normal"/>
-    <w:link w:val="Heading1Char"/>
+    <w:basedOn w:val="Normalny"/>
+    <w:next w:val="Normalny"/>
+    <w:link w:val="Nagwek1Znak"/>
     <w:uiPriority w:val="9"/>
     <w:qFormat/>
     <w:rsid w:val="00BD4411"/>
@@ -10278,11 +11081,11 @@
       <w:szCs w:val="32"/>
     </w:rPr>
   </w:style>
-  <w:style w:type="paragraph" w:styleId="Heading2">
+  <w:style w:type="paragraph" w:styleId="Nagwek2">
     <w:name w:val="heading 2"/>
-    <w:basedOn w:val="Normal"/>
-    <w:next w:val="Normal"/>
-    <w:link w:val="Heading2Char"/>
+    <w:basedOn w:val="Normalny"/>
+    <w:next w:val="Normalny"/>
+    <w:link w:val="Nagwek2Znak"/>
     <w:uiPriority w:val="9"/>
     <w:unhideWhenUsed/>
     <w:qFormat/>
@@ -10306,11 +11109,11 @@
       <w:szCs w:val="28"/>
     </w:rPr>
   </w:style>
-  <w:style w:type="paragraph" w:styleId="Heading3">
+  <w:style w:type="paragraph" w:styleId="Nagwek3">
     <w:name w:val="heading 3"/>
-    <w:basedOn w:val="Normal"/>
-    <w:next w:val="Normal"/>
-    <w:link w:val="Heading3Char"/>
+    <w:basedOn w:val="Normalny"/>
+    <w:next w:val="Normalny"/>
+    <w:link w:val="Nagwek3Znak"/>
     <w:uiPriority w:val="9"/>
     <w:unhideWhenUsed/>
     <w:qFormat/>
@@ -10332,11 +11135,11 @@
       <w:szCs w:val="26"/>
     </w:rPr>
   </w:style>
-  <w:style w:type="paragraph" w:styleId="Heading4">
+  <w:style w:type="paragraph" w:styleId="Nagwek4">
     <w:name w:val="heading 4"/>
-    <w:basedOn w:val="Normal"/>
-    <w:next w:val="Normal"/>
-    <w:link w:val="Heading4Char"/>
+    <w:basedOn w:val="Normalny"/>
+    <w:next w:val="Normalny"/>
+    <w:link w:val="Nagwek4Znak"/>
     <w:uiPriority w:val="9"/>
     <w:semiHidden/>
     <w:unhideWhenUsed/>
@@ -10358,11 +11161,11 @@
       <w:szCs w:val="28"/>
     </w:rPr>
   </w:style>
-  <w:style w:type="paragraph" w:styleId="Heading5">
+  <w:style w:type="paragraph" w:styleId="Nagwek5">
     <w:name w:val="heading 5"/>
-    <w:basedOn w:val="Normal"/>
-    <w:next w:val="Normal"/>
-    <w:link w:val="Heading5Char"/>
+    <w:basedOn w:val="Normalny"/>
+    <w:next w:val="Normalny"/>
+    <w:link w:val="Nagwek5Znak"/>
     <w:uiPriority w:val="9"/>
     <w:semiHidden/>
     <w:unhideWhenUsed/>
@@ -10385,11 +11188,11 @@
       <w:szCs w:val="26"/>
     </w:rPr>
   </w:style>
-  <w:style w:type="paragraph" w:styleId="Heading6">
+  <w:style w:type="paragraph" w:styleId="Nagwek6">
     <w:name w:val="heading 6"/>
-    <w:basedOn w:val="Normal"/>
-    <w:next w:val="Normal"/>
-    <w:link w:val="Heading6Char"/>
+    <w:basedOn w:val="Normalny"/>
+    <w:next w:val="Normalny"/>
+    <w:link w:val="Nagwek6Znak"/>
     <w:uiPriority w:val="9"/>
     <w:semiHidden/>
     <w:unhideWhenUsed/>
@@ -10409,11 +11212,11 @@
       <w:szCs w:val="22"/>
     </w:rPr>
   </w:style>
-  <w:style w:type="paragraph" w:styleId="Heading7">
+  <w:style w:type="paragraph" w:styleId="Nagwek7">
     <w:name w:val="heading 7"/>
-    <w:basedOn w:val="Normal"/>
-    <w:next w:val="Normal"/>
-    <w:link w:val="Heading7Char"/>
+    <w:basedOn w:val="Normalny"/>
+    <w:next w:val="Normalny"/>
+    <w:link w:val="Nagwek7Znak"/>
     <w:uiPriority w:val="9"/>
     <w:semiHidden/>
     <w:unhideWhenUsed/>
@@ -10428,11 +11231,11 @@
       <w:outlineLvl w:val="6"/>
     </w:pPr>
   </w:style>
-  <w:style w:type="paragraph" w:styleId="Heading8">
+  <w:style w:type="paragraph" w:styleId="Nagwek8">
     <w:name w:val="heading 8"/>
-    <w:basedOn w:val="Normal"/>
-    <w:next w:val="Normal"/>
-    <w:link w:val="Heading8Char"/>
+    <w:basedOn w:val="Normalny"/>
+    <w:next w:val="Normalny"/>
+    <w:link w:val="Nagwek8Znak"/>
     <w:uiPriority w:val="9"/>
     <w:semiHidden/>
     <w:unhideWhenUsed/>
@@ -10451,11 +11254,11 @@
       <w:iCs/>
     </w:rPr>
   </w:style>
-  <w:style w:type="paragraph" w:styleId="Heading9">
+  <w:style w:type="paragraph" w:styleId="Nagwek9">
     <w:name w:val="heading 9"/>
-    <w:basedOn w:val="Normal"/>
-    <w:next w:val="Normal"/>
-    <w:link w:val="Heading9Char"/>
+    <w:basedOn w:val="Normalny"/>
+    <w:next w:val="Normalny"/>
+    <w:link w:val="Nagwek9Znak"/>
     <w:uiPriority w:val="9"/>
     <w:semiHidden/>
     <w:unhideWhenUsed/>
@@ -10474,13 +11277,13 @@
       <w:szCs w:val="22"/>
     </w:rPr>
   </w:style>
-  <w:style w:type="character" w:default="1" w:styleId="DefaultParagraphFont">
+  <w:style w:type="character" w:default="1" w:styleId="Domylnaczcionkaakapitu">
     <w:name w:val="Default Paragraph Font"/>
     <w:uiPriority w:val="1"/>
     <w:semiHidden/>
     <w:unhideWhenUsed/>
   </w:style>
-  <w:style w:type="table" w:default="1" w:styleId="TableNormal">
+  <w:style w:type="table" w:default="1" w:styleId="Standardowy">
     <w:name w:val="Normal Table"/>
     <w:uiPriority w:val="99"/>
     <w:semiHidden/>
@@ -10495,17 +11298,17 @@
       </w:tblCellMar>
     </w:tblPr>
   </w:style>
-  <w:style w:type="numbering" w:default="1" w:styleId="NoList">
+  <w:style w:type="numbering" w:default="1" w:styleId="Bezlisty">
     <w:name w:val="No List"/>
     <w:uiPriority w:val="99"/>
     <w:semiHidden/>
     <w:unhideWhenUsed/>
   </w:style>
-  <w:style w:type="paragraph" w:styleId="Title">
+  <w:style w:type="paragraph" w:styleId="Tytu">
     <w:name w:val="Title"/>
-    <w:basedOn w:val="Normal"/>
-    <w:next w:val="Normal"/>
-    <w:link w:val="TitleChar"/>
+    <w:basedOn w:val="Normalny"/>
+    <w:next w:val="Normalny"/>
+    <w:link w:val="TytuZnak"/>
     <w:uiPriority w:val="10"/>
     <w:qFormat/>
     <w:rsid w:val="0057348F"/>
@@ -10523,10 +11326,10 @@
       <w:szCs w:val="32"/>
     </w:rPr>
   </w:style>
-  <w:style w:type="character" w:customStyle="1" w:styleId="TitleChar">
-    <w:name w:val="Title Char"/>
-    <w:basedOn w:val="DefaultParagraphFont"/>
-    <w:link w:val="Title"/>
+  <w:style w:type="character" w:customStyle="1" w:styleId="TytuZnak">
+    <w:name w:val="Tytuł Znak"/>
+    <w:basedOn w:val="Domylnaczcionkaakapitu"/>
+    <w:link w:val="Tytu"/>
     <w:uiPriority w:val="10"/>
     <w:rsid w:val="0057348F"/>
     <w:rPr>
@@ -10538,11 +11341,11 @@
       <w:szCs w:val="32"/>
     </w:rPr>
   </w:style>
-  <w:style w:type="paragraph" w:styleId="Subtitle">
+  <w:style w:type="paragraph" w:styleId="Podtytu">
     <w:name w:val="Subtitle"/>
-    <w:basedOn w:val="Normal"/>
-    <w:next w:val="Normal"/>
-    <w:link w:val="SubtitleChar"/>
+    <w:basedOn w:val="Normalny"/>
+    <w:next w:val="Normalny"/>
+    <w:link w:val="PodtytuZnak"/>
     <w:uiPriority w:val="11"/>
     <w:qFormat/>
     <w:rsid w:val="0057348F"/>
@@ -10555,10 +11358,10 @@
       <w:rFonts w:asciiTheme="majorHAnsi" w:eastAsiaTheme="majorEastAsia" w:hAnsiTheme="majorHAnsi" w:cstheme="majorBidi"/>
     </w:rPr>
   </w:style>
-  <w:style w:type="character" w:customStyle="1" w:styleId="SubtitleChar">
-    <w:name w:val="Subtitle Char"/>
-    <w:basedOn w:val="DefaultParagraphFont"/>
-    <w:link w:val="Subtitle"/>
+  <w:style w:type="character" w:customStyle="1" w:styleId="PodtytuZnak">
+    <w:name w:val="Podtytuł Znak"/>
+    <w:basedOn w:val="Domylnaczcionkaakapitu"/>
+    <w:link w:val="Podtytu"/>
     <w:uiPriority w:val="11"/>
     <w:rsid w:val="0057348F"/>
     <w:rPr>
@@ -10567,10 +11370,10 @@
       <w:szCs w:val="24"/>
     </w:rPr>
   </w:style>
-  <w:style w:type="character" w:customStyle="1" w:styleId="Heading2Char">
-    <w:name w:val="Heading 2 Char"/>
-    <w:basedOn w:val="DefaultParagraphFont"/>
-    <w:link w:val="Heading2"/>
+  <w:style w:type="character" w:customStyle="1" w:styleId="Nagwek2Znak">
+    <w:name w:val="Nagłówek 2 Znak"/>
+    <w:basedOn w:val="Domylnaczcionkaakapitu"/>
+    <w:link w:val="Nagwek2"/>
     <w:uiPriority w:val="9"/>
     <w:rsid w:val="0057348F"/>
     <w:rPr>
@@ -10583,9 +11386,9 @@
       <w:szCs w:val="28"/>
     </w:rPr>
   </w:style>
-  <w:style w:type="paragraph" w:styleId="ListParagraph">
+  <w:style w:type="paragraph" w:styleId="Akapitzlist">
     <w:name w:val="List Paragraph"/>
-    <w:basedOn w:val="Normal"/>
+    <w:basedOn w:val="Normalny"/>
     <w:uiPriority w:val="34"/>
     <w:qFormat/>
     <w:rsid w:val="0057348F"/>
@@ -10597,9 +11400,9 @@
       <w:rFonts w:cstheme="minorBidi"/>
     </w:rPr>
   </w:style>
-  <w:style w:type="character" w:styleId="Emphasis">
+  <w:style w:type="character" w:styleId="Uwydatnienie">
     <w:name w:val="Emphasis"/>
-    <w:basedOn w:val="DefaultParagraphFont"/>
+    <w:basedOn w:val="Domylnaczcionkaakapitu"/>
     <w:uiPriority w:val="20"/>
     <w:qFormat/>
     <w:rsid w:val="0057348F"/>
@@ -10610,7 +11413,7 @@
       <w:iCs/>
     </w:rPr>
   </w:style>
-  <w:style w:type="character" w:styleId="SubtleEmphasis">
+  <w:style w:type="character" w:styleId="Wyrnieniedelikatne">
     <w:name w:val="Subtle Emphasis"/>
     <w:uiPriority w:val="19"/>
     <w:qFormat/>
@@ -10620,10 +11423,10 @@
       <w:color w:val="5A5A5A" w:themeColor="text1" w:themeTint="A5"/>
     </w:rPr>
   </w:style>
-  <w:style w:type="character" w:customStyle="1" w:styleId="Heading1Char">
-    <w:name w:val="Heading 1 Char"/>
-    <w:basedOn w:val="DefaultParagraphFont"/>
-    <w:link w:val="Heading1"/>
+  <w:style w:type="character" w:customStyle="1" w:styleId="Nagwek1Znak">
+    <w:name w:val="Nagłówek 1 Znak"/>
+    <w:basedOn w:val="Domylnaczcionkaakapitu"/>
+    <w:link w:val="Nagwek1"/>
     <w:uiPriority w:val="9"/>
     <w:rsid w:val="00BD4411"/>
     <w:rPr>
@@ -10635,10 +11438,10 @@
       <w:szCs w:val="32"/>
     </w:rPr>
   </w:style>
-  <w:style w:type="character" w:customStyle="1" w:styleId="Heading3Char">
-    <w:name w:val="Heading 3 Char"/>
-    <w:basedOn w:val="DefaultParagraphFont"/>
-    <w:link w:val="Heading3"/>
+  <w:style w:type="character" w:customStyle="1" w:styleId="Nagwek3Znak">
+    <w:name w:val="Nagłówek 3 Znak"/>
+    <w:basedOn w:val="Domylnaczcionkaakapitu"/>
+    <w:link w:val="Nagwek3"/>
     <w:uiPriority w:val="9"/>
     <w:rsid w:val="0057348F"/>
     <w:rPr>
@@ -10649,10 +11452,10 @@
       <w:szCs w:val="26"/>
     </w:rPr>
   </w:style>
-  <w:style w:type="character" w:customStyle="1" w:styleId="Heading4Char">
-    <w:name w:val="Heading 4 Char"/>
-    <w:basedOn w:val="DefaultParagraphFont"/>
-    <w:link w:val="Heading4"/>
+  <w:style w:type="character" w:customStyle="1" w:styleId="Nagwek4Znak">
+    <w:name w:val="Nagłówek 4 Znak"/>
+    <w:basedOn w:val="Domylnaczcionkaakapitu"/>
+    <w:link w:val="Nagwek4"/>
     <w:uiPriority w:val="9"/>
     <w:semiHidden/>
     <w:rsid w:val="0057348F"/>
@@ -10663,10 +11466,10 @@
       <w:szCs w:val="28"/>
     </w:rPr>
   </w:style>
-  <w:style w:type="character" w:customStyle="1" w:styleId="Heading5Char">
-    <w:name w:val="Heading 5 Char"/>
-    <w:basedOn w:val="DefaultParagraphFont"/>
-    <w:link w:val="Heading5"/>
+  <w:style w:type="character" w:customStyle="1" w:styleId="Nagwek5Znak">
+    <w:name w:val="Nagłówek 5 Znak"/>
+    <w:basedOn w:val="Domylnaczcionkaakapitu"/>
+    <w:link w:val="Nagwek5"/>
     <w:uiPriority w:val="9"/>
     <w:semiHidden/>
     <w:rsid w:val="0057348F"/>
@@ -10679,10 +11482,10 @@
       <w:szCs w:val="26"/>
     </w:rPr>
   </w:style>
-  <w:style w:type="character" w:customStyle="1" w:styleId="Heading6Char">
-    <w:name w:val="Heading 6 Char"/>
-    <w:basedOn w:val="DefaultParagraphFont"/>
-    <w:link w:val="Heading6"/>
+  <w:style w:type="character" w:customStyle="1" w:styleId="Nagwek6Znak">
+    <w:name w:val="Nagłówek 6 Znak"/>
+    <w:basedOn w:val="Domylnaczcionkaakapitu"/>
+    <w:link w:val="Nagwek6"/>
     <w:uiPriority w:val="9"/>
     <w:semiHidden/>
     <w:rsid w:val="0057348F"/>
@@ -10691,10 +11494,10 @@
       <w:bCs/>
     </w:rPr>
   </w:style>
-  <w:style w:type="character" w:customStyle="1" w:styleId="Heading7Char">
-    <w:name w:val="Heading 7 Char"/>
-    <w:basedOn w:val="DefaultParagraphFont"/>
-    <w:link w:val="Heading7"/>
+  <w:style w:type="character" w:customStyle="1" w:styleId="Nagwek7Znak">
+    <w:name w:val="Nagłówek 7 Znak"/>
+    <w:basedOn w:val="Domylnaczcionkaakapitu"/>
+    <w:link w:val="Nagwek7"/>
     <w:uiPriority w:val="9"/>
     <w:semiHidden/>
     <w:rsid w:val="0057348F"/>
@@ -10703,10 +11506,10 @@
       <w:szCs w:val="24"/>
     </w:rPr>
   </w:style>
-  <w:style w:type="character" w:customStyle="1" w:styleId="Heading8Char">
-    <w:name w:val="Heading 8 Char"/>
-    <w:basedOn w:val="DefaultParagraphFont"/>
-    <w:link w:val="Heading8"/>
+  <w:style w:type="character" w:customStyle="1" w:styleId="Nagwek8Znak">
+    <w:name w:val="Nagłówek 8 Znak"/>
+    <w:basedOn w:val="Domylnaczcionkaakapitu"/>
+    <w:link w:val="Nagwek8"/>
     <w:uiPriority w:val="9"/>
     <w:semiHidden/>
     <w:rsid w:val="0057348F"/>
@@ -10717,10 +11520,10 @@
       <w:szCs w:val="24"/>
     </w:rPr>
   </w:style>
-  <w:style w:type="character" w:customStyle="1" w:styleId="Heading9Char">
-    <w:name w:val="Heading 9 Char"/>
-    <w:basedOn w:val="DefaultParagraphFont"/>
-    <w:link w:val="Heading9"/>
+  <w:style w:type="character" w:customStyle="1" w:styleId="Nagwek9Znak">
+    <w:name w:val="Nagłówek 9 Znak"/>
+    <w:basedOn w:val="Domylnaczcionkaakapitu"/>
+    <w:link w:val="Nagwek9"/>
     <w:uiPriority w:val="9"/>
     <w:semiHidden/>
     <w:rsid w:val="0057348F"/>
@@ -10728,9 +11531,9 @@
       <w:rFonts w:asciiTheme="majorHAnsi" w:eastAsiaTheme="majorEastAsia" w:hAnsiTheme="majorHAnsi"/>
     </w:rPr>
   </w:style>
-  <w:style w:type="character" w:styleId="Strong">
+  <w:style w:type="character" w:styleId="Pogrubienie">
     <w:name w:val="Strong"/>
-    <w:basedOn w:val="DefaultParagraphFont"/>
+    <w:basedOn w:val="Domylnaczcionkaakapitu"/>
     <w:uiPriority w:val="22"/>
     <w:qFormat/>
     <w:rsid w:val="0057348F"/>
@@ -10739,9 +11542,9 @@
       <w:bCs/>
     </w:rPr>
   </w:style>
-  <w:style w:type="paragraph" w:styleId="NoSpacing">
+  <w:style w:type="paragraph" w:styleId="Bezodstpw">
     <w:name w:val="No Spacing"/>
-    <w:basedOn w:val="Normal"/>
+    <w:basedOn w:val="Normalny"/>
     <w:uiPriority w:val="1"/>
     <w:qFormat/>
     <w:rsid w:val="0057348F"/>
@@ -10749,11 +11552,11 @@
       <w:szCs w:val="32"/>
     </w:rPr>
   </w:style>
-  <w:style w:type="paragraph" w:styleId="Quote">
+  <w:style w:type="paragraph" w:styleId="Cytat">
     <w:name w:val="Quote"/>
-    <w:basedOn w:val="Normal"/>
-    <w:next w:val="Normal"/>
-    <w:link w:val="QuoteChar"/>
+    <w:basedOn w:val="Normalny"/>
+    <w:next w:val="Normalny"/>
+    <w:link w:val="CytatZnak"/>
     <w:uiPriority w:val="29"/>
     <w:qFormat/>
     <w:rsid w:val="0057348F"/>
@@ -10761,10 +11564,10 @@
       <w:i/>
     </w:rPr>
   </w:style>
-  <w:style w:type="character" w:customStyle="1" w:styleId="QuoteChar">
-    <w:name w:val="Quote Char"/>
-    <w:basedOn w:val="DefaultParagraphFont"/>
-    <w:link w:val="Quote"/>
+  <w:style w:type="character" w:customStyle="1" w:styleId="CytatZnak">
+    <w:name w:val="Cytat Znak"/>
+    <w:basedOn w:val="Domylnaczcionkaakapitu"/>
+    <w:link w:val="Cytat"/>
     <w:uiPriority w:val="29"/>
     <w:rsid w:val="0057348F"/>
     <w:rPr>
@@ -10773,11 +11576,11 @@
       <w:szCs w:val="24"/>
     </w:rPr>
   </w:style>
-  <w:style w:type="paragraph" w:styleId="IntenseQuote">
+  <w:style w:type="paragraph" w:styleId="Cytatintensywny">
     <w:name w:val="Intense Quote"/>
-    <w:basedOn w:val="Normal"/>
-    <w:next w:val="Normal"/>
-    <w:link w:val="IntenseQuoteChar"/>
+    <w:basedOn w:val="Normalny"/>
+    <w:next w:val="Normalny"/>
+    <w:link w:val="CytatintensywnyZnak"/>
     <w:uiPriority w:val="30"/>
     <w:qFormat/>
     <w:rsid w:val="0057348F"/>
@@ -10790,10 +11593,10 @@
       <w:szCs w:val="22"/>
     </w:rPr>
   </w:style>
-  <w:style w:type="character" w:customStyle="1" w:styleId="IntenseQuoteChar">
-    <w:name w:val="Intense Quote Char"/>
-    <w:basedOn w:val="DefaultParagraphFont"/>
-    <w:link w:val="IntenseQuote"/>
+  <w:style w:type="character" w:customStyle="1" w:styleId="CytatintensywnyZnak">
+    <w:name w:val="Cytat intensywny Znak"/>
+    <w:basedOn w:val="Domylnaczcionkaakapitu"/>
+    <w:link w:val="Cytatintensywny"/>
     <w:uiPriority w:val="30"/>
     <w:rsid w:val="0057348F"/>
     <w:rPr>
@@ -10802,9 +11605,9 @@
       <w:sz w:val="24"/>
     </w:rPr>
   </w:style>
-  <w:style w:type="character" w:styleId="IntenseEmphasis">
+  <w:style w:type="character" w:styleId="Wyrnienieintensywne">
     <w:name w:val="Intense Emphasis"/>
-    <w:basedOn w:val="DefaultParagraphFont"/>
+    <w:basedOn w:val="Domylnaczcionkaakapitu"/>
     <w:uiPriority w:val="21"/>
     <w:qFormat/>
     <w:rsid w:val="0057348F"/>
@@ -10816,9 +11619,9 @@
       <w:u w:val="single"/>
     </w:rPr>
   </w:style>
-  <w:style w:type="character" w:styleId="SubtleReference">
+  <w:style w:type="character" w:styleId="Odwoaniedelikatne">
     <w:name w:val="Subtle Reference"/>
-    <w:basedOn w:val="DefaultParagraphFont"/>
+    <w:basedOn w:val="Domylnaczcionkaakapitu"/>
     <w:uiPriority w:val="31"/>
     <w:qFormat/>
     <w:rsid w:val="0057348F"/>
@@ -10828,9 +11631,9 @@
       <w:u w:val="single"/>
     </w:rPr>
   </w:style>
-  <w:style w:type="character" w:styleId="IntenseReference">
+  <w:style w:type="character" w:styleId="Odwoanieintensywne">
     <w:name w:val="Intense Reference"/>
-    <w:basedOn w:val="DefaultParagraphFont"/>
+    <w:basedOn w:val="Domylnaczcionkaakapitu"/>
     <w:uiPriority w:val="32"/>
     <w:qFormat/>
     <w:rsid w:val="0057348F"/>
@@ -10840,9 +11643,9 @@
       <w:u w:val="single"/>
     </w:rPr>
   </w:style>
-  <w:style w:type="character" w:styleId="BookTitle">
+  <w:style w:type="character" w:styleId="Tytuksiki">
     <w:name w:val="Book Title"/>
-    <w:basedOn w:val="DefaultParagraphFont"/>
+    <w:basedOn w:val="Domylnaczcionkaakapitu"/>
     <w:uiPriority w:val="33"/>
     <w:qFormat/>
     <w:rsid w:val="0057348F"/>
@@ -10854,10 +11657,10 @@
       <w:szCs w:val="24"/>
     </w:rPr>
   </w:style>
-  <w:style w:type="paragraph" w:styleId="TOCHeading">
+  <w:style w:type="paragraph" w:styleId="Nagwekspisutreci">
     <w:name w:val="TOC Heading"/>
-    <w:basedOn w:val="Heading1"/>
-    <w:next w:val="Normal"/>
+    <w:basedOn w:val="Nagwek1"/>
+    <w:next w:val="Normalny"/>
     <w:uiPriority w:val="39"/>
     <w:semiHidden/>
     <w:unhideWhenUsed/>
@@ -10867,10 +11670,10 @@
       <w:outlineLvl w:val="9"/>
     </w:pPr>
   </w:style>
-  <w:style w:type="paragraph" w:styleId="TOC1">
+  <w:style w:type="paragraph" w:styleId="Spistreci1">
     <w:name w:val="toc 1"/>
-    <w:basedOn w:val="Normal"/>
-    <w:next w:val="Normal"/>
+    <w:basedOn w:val="Normalny"/>
+    <w:next w:val="Normalny"/>
     <w:autoRedefine/>
     <w:uiPriority w:val="39"/>
     <w:unhideWhenUsed/>
@@ -10879,10 +11682,10 @@
       <w:spacing w:after="100"/>
     </w:pPr>
   </w:style>
-  <w:style w:type="paragraph" w:styleId="TOC2">
+  <w:style w:type="paragraph" w:styleId="Spistreci2">
     <w:name w:val="toc 2"/>
-    <w:basedOn w:val="Normal"/>
-    <w:next w:val="Normal"/>
+    <w:basedOn w:val="Normalny"/>
+    <w:next w:val="Normalny"/>
     <w:autoRedefine/>
     <w:uiPriority w:val="39"/>
     <w:unhideWhenUsed/>
@@ -10892,10 +11695,10 @@
       <w:ind w:left="220"/>
     </w:pPr>
   </w:style>
-  <w:style w:type="paragraph" w:styleId="TOC3">
+  <w:style w:type="paragraph" w:styleId="Spistreci3">
     <w:name w:val="toc 3"/>
-    <w:basedOn w:val="Normal"/>
-    <w:next w:val="Normal"/>
+    <w:basedOn w:val="Normalny"/>
+    <w:next w:val="Normalny"/>
     <w:autoRedefine/>
     <w:uiPriority w:val="39"/>
     <w:unhideWhenUsed/>
@@ -10905,9 +11708,9 @@
       <w:ind w:left="440"/>
     </w:pPr>
   </w:style>
-  <w:style w:type="character" w:styleId="Hyperlink">
+  <w:style w:type="character" w:styleId="Hipercze">
     <w:name w:val="Hyperlink"/>
-    <w:basedOn w:val="DefaultParagraphFont"/>
+    <w:basedOn w:val="Domylnaczcionkaakapitu"/>
     <w:uiPriority w:val="99"/>
     <w:unhideWhenUsed/>
     <w:rsid w:val="00D37881"/>
@@ -10916,10 +11719,10 @@
       <w:u w:val="single"/>
     </w:rPr>
   </w:style>
-  <w:style w:type="paragraph" w:styleId="BalloonText">
+  <w:style w:type="paragraph" w:styleId="Tekstdymka">
     <w:name w:val="Balloon Text"/>
-    <w:basedOn w:val="Normal"/>
-    <w:link w:val="BalloonTextChar"/>
+    <w:basedOn w:val="Normalny"/>
+    <w:link w:val="TekstdymkaZnak"/>
     <w:uiPriority w:val="99"/>
     <w:semiHidden/>
     <w:unhideWhenUsed/>
@@ -10930,10 +11733,10 @@
       <w:szCs w:val="16"/>
     </w:rPr>
   </w:style>
-  <w:style w:type="character" w:customStyle="1" w:styleId="BalloonTextChar">
-    <w:name w:val="Balloon Text Char"/>
-    <w:basedOn w:val="DefaultParagraphFont"/>
-    <w:link w:val="BalloonText"/>
+  <w:style w:type="character" w:customStyle="1" w:styleId="TekstdymkaZnak">
+    <w:name w:val="Tekst dymka Znak"/>
+    <w:basedOn w:val="Domylnaczcionkaakapitu"/>
+    <w:link w:val="Tekstdymka"/>
     <w:uiPriority w:val="99"/>
     <w:semiHidden/>
     <w:rsid w:val="00D37881"/>
@@ -10943,9 +11746,9 @@
       <w:szCs w:val="16"/>
     </w:rPr>
   </w:style>
-  <w:style w:type="character" w:styleId="UnresolvedMention">
+  <w:style w:type="character" w:styleId="Nierozpoznanawzmianka">
     <w:name w:val="Unresolved Mention"/>
-    <w:basedOn w:val="DefaultParagraphFont"/>
+    <w:basedOn w:val="Domylnaczcionkaakapitu"/>
     <w:uiPriority w:val="99"/>
     <w:semiHidden/>
     <w:unhideWhenUsed/>
@@ -10955,9 +11758,9 @@
       <w:shd w:val="clear" w:color="auto" w:fill="E1DFDD"/>
     </w:rPr>
   </w:style>
-  <w:style w:type="character" w:styleId="FollowedHyperlink">
+  <w:style w:type="character" w:styleId="UyteHipercze">
     <w:name w:val="FollowedHyperlink"/>
-    <w:basedOn w:val="DefaultParagraphFont"/>
+    <w:basedOn w:val="Domylnaczcionkaakapitu"/>
     <w:uiPriority w:val="99"/>
     <w:semiHidden/>
     <w:unhideWhenUsed/>
@@ -11260,7 +12063,7 @@
 </file>
 
 <file path=customXml/itemProps1.xml><?xml version="1.0" encoding="utf-8"?>
-<ds:datastoreItem xmlns:ds="http://schemas.openxmlformats.org/officeDocument/2006/customXml" ds:itemID="{B305A55E-8A8C-40B6-9E42-01A229A6CD8D}">
+<ds:datastoreItem xmlns:ds="http://schemas.openxmlformats.org/officeDocument/2006/customXml" ds:itemID="{B498F97D-0A28-42DA-9663-8C34015B3E2D}">
   <ds:schemaRefs>
     <ds:schemaRef ds:uri="http://schemas.openxmlformats.org/officeDocument/2006/bibliography"/>
   </ds:schemaRefs>

</xml_diff>

<commit_message>
Add subsection 5.3 to doc
</commit_message>
<xml_diff>
--- a/dokumentacja/szablon.docx
+++ b/dokumentacja/szablon.docx
@@ -371,14 +371,16 @@
             <w:rPr>
               <w:webHidden/>
               <w:rStyle w:val="Czeindeksu"/>
+              <w:vanish w:val="false"/>
               <w:lang w:val="pl-PL"/>
             </w:rPr>
-            <w:instrText> TOC \z \h</w:instrText>
+            <w:instrText> TOC \z \o "1-9" \h</w:instrText>
           </w:r>
           <w:r>
             <w:rPr>
               <w:webHidden/>
               <w:rStyle w:val="Czeindeksu"/>
+              <w:vanish w:val="false"/>
               <w:lang w:val="pl-PL"/>
             </w:rPr>
             <w:fldChar w:fldCharType="separate"/>
@@ -388,6 +390,7 @@
               <w:rPr>
                 <w:webHidden/>
                 <w:rStyle w:val="Czeindeksu"/>
+                <w:vanish w:val="false"/>
                 <w:lang w:val="pl-PL"/>
               </w:rPr>
               <w:t>2</w:t>
@@ -463,6 +466,7 @@
               <w:rPr>
                 <w:webHidden/>
                 <w:rStyle w:val="Czeindeksu"/>
+                <w:vanish w:val="false"/>
                 <w:lang w:val="pl-PL"/>
               </w:rPr>
               <w:t>3</w:t>
@@ -538,6 +542,7 @@
               <w:rPr>
                 <w:webHidden/>
                 <w:rStyle w:val="Czeindeksu"/>
+                <w:vanish w:val="false"/>
                 <w:lang w:val="pl-PL"/>
               </w:rPr>
               <w:t>4</w:t>
@@ -613,6 +618,7 @@
               <w:rPr>
                 <w:webHidden/>
                 <w:rStyle w:val="Czeindeksu"/>
+                <w:vanish w:val="false"/>
                 <w:lang w:val="pl-PL"/>
               </w:rPr>
               <w:t>4.1</w:t>
@@ -688,6 +694,7 @@
               <w:rPr>
                 <w:webHidden/>
                 <w:rStyle w:val="Czeindeksu"/>
+                <w:vanish w:val="false"/>
                 <w:lang w:val="pl-PL"/>
               </w:rPr>
               <w:t>4.2</w:t>
@@ -763,6 +770,7 @@
               <w:rPr>
                 <w:webHidden/>
                 <w:rStyle w:val="Czeindeksu"/>
+                <w:vanish w:val="false"/>
                 <w:lang w:val="pl-PL"/>
               </w:rPr>
               <w:t>4.3</w:t>
@@ -838,6 +846,7 @@
               <w:rPr>
                 <w:webHidden/>
                 <w:rStyle w:val="Czeindeksu"/>
+                <w:vanish w:val="false"/>
                 <w:lang w:val="pl-PL"/>
               </w:rPr>
               <w:t>4.4</w:t>
@@ -913,6 +922,7 @@
               <w:rPr>
                 <w:webHidden/>
                 <w:rStyle w:val="Czeindeksu"/>
+                <w:vanish w:val="false"/>
                 <w:lang w:val="pl-PL"/>
               </w:rPr>
               <w:t>5</w:t>
@@ -988,6 +998,7 @@
               <w:rPr>
                 <w:webHidden/>
                 <w:rStyle w:val="Czeindeksu"/>
+                <w:vanish w:val="false"/>
                 <w:lang w:val="pl-PL"/>
               </w:rPr>
               <w:t>5.1</w:t>
@@ -1063,6 +1074,7 @@
               <w:rPr>
                 <w:webHidden/>
                 <w:rStyle w:val="Czeindeksu"/>
+                <w:vanish w:val="false"/>
                 <w:lang w:val="pl-PL"/>
               </w:rPr>
               <w:t>5.2</w:t>
@@ -1138,6 +1150,7 @@
               <w:rPr>
                 <w:webHidden/>
                 <w:rStyle w:val="Czeindeksu"/>
+                <w:vanish w:val="false"/>
                 <w:lang w:val="pl-PL"/>
               </w:rPr>
               <w:t>5.3</w:t>
@@ -1213,6 +1226,7 @@
               <w:rPr>
                 <w:webHidden/>
                 <w:rStyle w:val="Czeindeksu"/>
+                <w:vanish w:val="false"/>
                 <w:lang w:val="pl-PL"/>
               </w:rPr>
               <w:t>6</w:t>
@@ -1288,6 +1302,7 @@
               <w:rPr>
                 <w:webHidden/>
                 <w:rStyle w:val="Czeindeksu"/>
+                <w:vanish w:val="false"/>
                 <w:lang w:val="pl-PL"/>
               </w:rPr>
               <w:t>6.1</w:t>
@@ -1363,6 +1378,7 @@
               <w:rPr>
                 <w:webHidden/>
                 <w:rStyle w:val="Czeindeksu"/>
+                <w:vanish w:val="false"/>
                 <w:lang w:val="pl-PL"/>
               </w:rPr>
               <w:t>6.2</w:t>
@@ -1438,6 +1454,7 @@
               <w:rPr>
                 <w:webHidden/>
                 <w:rStyle w:val="Czeindeksu"/>
+                <w:vanish w:val="false"/>
                 <w:lang w:val="pl-PL"/>
               </w:rPr>
               <w:t>6.3</w:t>
@@ -1513,6 +1530,7 @@
               <w:rPr>
                 <w:webHidden/>
                 <w:rStyle w:val="Czeindeksu"/>
+                <w:vanish w:val="false"/>
                 <w:lang w:val="pl-PL"/>
               </w:rPr>
               <w:t>7</w:t>
@@ -1588,6 +1606,7 @@
               <w:rPr>
                 <w:webHidden/>
                 <w:rStyle w:val="Czeindeksu"/>
+                <w:vanish w:val="false"/>
                 <w:lang w:val="pl-PL"/>
               </w:rPr>
               <w:t>7.1</w:t>
@@ -1663,6 +1682,7 @@
               <w:rPr>
                 <w:webHidden/>
                 <w:rStyle w:val="Czeindeksu"/>
+                <w:vanish w:val="false"/>
                 <w:lang w:val="pl-PL"/>
               </w:rPr>
               <w:t>7.2</w:t>
@@ -1738,6 +1758,7 @@
               <w:rPr>
                 <w:webHidden/>
                 <w:rStyle w:val="Czeindeksu"/>
+                <w:vanish w:val="false"/>
                 <w:lang w:val="pl-PL"/>
               </w:rPr>
               <w:t>7.3</w:t>
@@ -1813,6 +1834,7 @@
               <w:rPr>
                 <w:webHidden/>
                 <w:rStyle w:val="Czeindeksu"/>
+                <w:vanish w:val="false"/>
                 <w:lang w:val="pl-PL"/>
               </w:rPr>
               <w:t>8</w:t>
@@ -1888,6 +1910,7 @@
               <w:rPr>
                 <w:webHidden/>
                 <w:rStyle w:val="Czeindeksu"/>
+                <w:vanish w:val="false"/>
                 <w:lang w:val="pl-PL"/>
               </w:rPr>
               <w:t>8.1</w:t>
@@ -1963,6 +1986,7 @@
               <w:rPr>
                 <w:webHidden/>
                 <w:rStyle w:val="Czeindeksu"/>
+                <w:vanish w:val="false"/>
                 <w:lang w:val="pl-PL"/>
               </w:rPr>
               <w:t>9</w:t>
@@ -2038,6 +2062,7 @@
               <w:rPr>
                 <w:webHidden/>
                 <w:rStyle w:val="Czeindeksu"/>
+                <w:vanish w:val="false"/>
                 <w:lang w:val="pl-PL"/>
               </w:rPr>
               <w:t>9.1</w:t>
@@ -2113,6 +2138,7 @@
               <w:rPr>
                 <w:webHidden/>
                 <w:rStyle w:val="Czeindeksu"/>
+                <w:vanish w:val="false"/>
                 <w:lang w:val="pl-PL"/>
               </w:rPr>
               <w:t>9.2</w:t>
@@ -2188,6 +2214,7 @@
               <w:rPr>
                 <w:webHidden/>
                 <w:rStyle w:val="Czeindeksu"/>
+                <w:vanish w:val="false"/>
                 <w:lang w:val="pl-PL"/>
               </w:rPr>
               <w:t>9.3</w:t>
@@ -2263,6 +2290,7 @@
               <w:rPr>
                 <w:webHidden/>
                 <w:rStyle w:val="Czeindeksu"/>
+                <w:vanish w:val="false"/>
                 <w:lang w:val="pl-PL"/>
               </w:rPr>
               <w:t>9.4</w:t>
@@ -2338,6 +2366,7 @@
               <w:rPr>
                 <w:webHidden/>
                 <w:rStyle w:val="Czeindeksu"/>
+                <w:vanish w:val="false"/>
                 <w:lang w:val="pl-PL"/>
               </w:rPr>
               <w:t>9.5</w:t>
@@ -2413,6 +2442,7 @@
               <w:rPr>
                 <w:webHidden/>
                 <w:rStyle w:val="Czeindeksu"/>
+                <w:vanish w:val="false"/>
                 <w:lang w:val="pl-PL"/>
               </w:rPr>
               <w:t>9.6</w:t>
@@ -2488,6 +2518,7 @@
               <w:rPr>
                 <w:webHidden/>
                 <w:rStyle w:val="Czeindeksu"/>
+                <w:vanish w:val="false"/>
                 <w:lang w:val="pl-PL"/>
               </w:rPr>
               <w:t>9.7</w:t>
@@ -2563,6 +2594,7 @@
               <w:rPr>
                 <w:webHidden/>
                 <w:rStyle w:val="Czeindeksu"/>
+                <w:vanish w:val="false"/>
                 <w:lang w:val="pl-PL"/>
               </w:rPr>
               <w:t>10</w:t>
@@ -2638,6 +2670,7 @@
               <w:rPr>
                 <w:webHidden/>
                 <w:rStyle w:val="Czeindeksu"/>
+                <w:vanish w:val="false"/>
                 <w:lang w:val="pl-PL"/>
               </w:rPr>
               <w:t>11</w:t>
@@ -2713,6 +2746,7 @@
               <w:rPr>
                 <w:webHidden/>
                 <w:rStyle w:val="Czeindeksu"/>
+                <w:vanish w:val="false"/>
                 <w:lang w:val="pl-PL"/>
               </w:rPr>
               <w:t>11.1</w:t>
@@ -2788,6 +2822,7 @@
               <w:rPr>
                 <w:webHidden/>
                 <w:rStyle w:val="Czeindeksu"/>
+                <w:vanish w:val="false"/>
                 <w:lang w:val="pl-PL"/>
               </w:rPr>
               <w:t>12</w:t>
@@ -3304,23 +3339,7 @@
           <w:szCs w:val="24"/>
           <w:lang w:val="pl-PL"/>
         </w:rPr>
-        <w:t xml:space="preserve">System ma na celu ułatwienie  oraz przyśpieszenie nauki algorytmów studentom kierunków technicznych, umożliwienie poznania problemu z perspektywy innych studentów,  </w:t>
-      </w:r>
-      <w:r>
-        <w:rPr>
-          <w:sz w:val="24"/>
-          <w:szCs w:val="24"/>
-          <w:lang w:val="pl-PL"/>
-        </w:rPr>
-        <w:t xml:space="preserve">zapewnienie dostępu do zakresu materiału, zgrupowanego w jednym miejscu. </w:t>
-      </w:r>
-      <w:r>
-        <w:rPr>
-          <w:sz w:val="24"/>
-          <w:szCs w:val="24"/>
-          <w:lang w:val="pl-PL"/>
-        </w:rPr>
-        <w:t>System może służyć również jako narzędzie dla dydaktyków w ramach zajęć.</w:t>
+        <w:t>System ma na celu ułatwienie  oraz przyśpieszenie nauki algorytmów studentom kierunków technicznych, umożliwienie poznania problemu z perspektywy innych studentów,  zapewnienie dostępu do zakresu materiału, zgrupowanego w jednym miejscu. System może służyć również jako narzędzie dla dydaktyków w ramach zajęć.</w:t>
       </w:r>
     </w:p>
     <w:p>
@@ -4031,20 +4050,6 @@
     </w:p>
     <w:p>
       <w:pPr>
-        <w:pStyle w:val="Normal"/>
-        <w:rPr>
-          <w:lang w:val="pl-PL"/>
-        </w:rPr>
-      </w:pPr>
-      <w:r>
-        <w:rPr>
-          <w:lang w:val="pl-PL"/>
-        </w:rPr>
-        <w:t>wobec całego systemu</w:t>
-      </w:r>
-    </w:p>
-    <w:p>
-      <w:pPr>
         <w:pStyle w:val="ListParagraph"/>
         <w:numPr>
           <w:ilvl w:val="0"/>
@@ -4065,6 +4070,98 @@
       <w:pPr>
         <w:pStyle w:val="ListParagraph"/>
         <w:numPr>
+          <w:ilvl w:val="1"/>
+          <w:numId w:val="2"/>
+        </w:numPr>
+        <w:rPr>
+          <w:lang w:val="pl-PL"/>
+        </w:rPr>
+      </w:pPr>
+      <w:r>
+        <w:rPr>
+          <w:rFonts w:eastAsia="" w:cs="" w:cstheme="minorBidi"/>
+          <w:color w:val="auto"/>
+          <w:kern w:val="0"/>
+          <w:sz w:val="24"/>
+          <w:szCs w:val="24"/>
+          <w:lang w:val="pl-PL" w:eastAsia="en-US" w:bidi="ar-SA"/>
+        </w:rPr>
+        <w:t>Wyświetlenie informacji o algorytmie, po wybraniu go z listy, nie powinno trwać dłużej niż 0.5s</w:t>
+      </w:r>
+    </w:p>
+    <w:p>
+      <w:pPr>
+        <w:pStyle w:val="ListParagraph"/>
+        <w:numPr>
+          <w:ilvl w:val="1"/>
+          <w:numId w:val="2"/>
+        </w:numPr>
+        <w:rPr>
+          <w:lang w:val="pl-PL"/>
+        </w:rPr>
+      </w:pPr>
+      <w:r>
+        <w:rPr>
+          <w:rFonts w:eastAsia="" w:cs="" w:cstheme="minorBidi"/>
+          <w:color w:val="auto"/>
+          <w:kern w:val="0"/>
+          <w:sz w:val="24"/>
+          <w:szCs w:val="24"/>
+          <w:lang w:val="pl-PL" w:eastAsia="en-US" w:bidi="ar-SA"/>
+        </w:rPr>
+        <w:t>Po uruchomieniu wizualizacji algorytmu, animacja powinna się rozpocząć maksymalnie po 0.5s</w:t>
+      </w:r>
+    </w:p>
+    <w:p>
+      <w:pPr>
+        <w:pStyle w:val="ListParagraph"/>
+        <w:numPr>
+          <w:ilvl w:val="1"/>
+          <w:numId w:val="2"/>
+        </w:numPr>
+        <w:rPr>
+          <w:lang w:val="pl-PL"/>
+        </w:rPr>
+      </w:pPr>
+      <w:r>
+        <w:rPr>
+          <w:rFonts w:eastAsia="" w:cs="" w:cstheme="minorBidi"/>
+          <w:color w:val="auto"/>
+          <w:kern w:val="0"/>
+          <w:sz w:val="24"/>
+          <w:szCs w:val="24"/>
+          <w:lang w:val="pl-PL" w:eastAsia="en-US" w:bidi="ar-SA"/>
+        </w:rPr>
+        <w:t>Pasek postępu w oknie startowym danego tematu, powinien być zaktualizowany od następnego przejścia do okna startowego po wykonaniu/przejściu przez zaliczaną część.</w:t>
+      </w:r>
+    </w:p>
+    <w:p>
+      <w:pPr>
+        <w:pStyle w:val="ListParagraph"/>
+        <w:numPr>
+          <w:ilvl w:val="1"/>
+          <w:numId w:val="2"/>
+        </w:numPr>
+        <w:rPr>
+          <w:lang w:val="pl-PL"/>
+        </w:rPr>
+      </w:pPr>
+      <w:r>
+        <w:rPr>
+          <w:rFonts w:eastAsia="" w:cs="" w:cstheme="minorBidi"/>
+          <w:color w:val="auto"/>
+          <w:kern w:val="0"/>
+          <w:sz w:val="24"/>
+          <w:szCs w:val="24"/>
+          <w:lang w:val="pl-PL" w:eastAsia="en-US" w:bidi="ar-SA"/>
+        </w:rPr>
+        <w:t>Podpowiedzi do zadań, po spełnieniu warunków, powinny się wyświetlić po maksymalnie 0.5s</w:t>
+      </w:r>
+    </w:p>
+    <w:p>
+      <w:pPr>
+        <w:pStyle w:val="ListParagraph"/>
+        <w:numPr>
           <w:ilvl w:val="0"/>
           <w:numId w:val="2"/>
         </w:numPr>
@@ -4076,7 +4173,7 @@
         <w:rPr>
           <w:lang w:val="pl-PL"/>
         </w:rPr>
-        <w:t xml:space="preserve">Bezpieczeństwo </w:t>
+        <w:t xml:space="preserve">Bezpieczeństwo? </w:t>
       </w:r>
     </w:p>
     <w:p>
@@ -4094,7 +4191,7 @@
         <w:rPr>
           <w:lang w:val="pl-PL"/>
         </w:rPr>
-        <w:t>Zabezpieczenia</w:t>
+        <w:t>Zabezpieczenia?</w:t>
       </w:r>
     </w:p>
     <w:p>
@@ -4113,6 +4210,29 @@
           <w:lang w:val="pl-PL"/>
         </w:rPr>
         <w:t>Inne cechy jakości</w:t>
+      </w:r>
+    </w:p>
+    <w:p>
+      <w:pPr>
+        <w:pStyle w:val="ListParagraph"/>
+        <w:numPr>
+          <w:ilvl w:val="1"/>
+          <w:numId w:val="2"/>
+        </w:numPr>
+        <w:rPr>
+          <w:lang w:val="pl-PL"/>
+        </w:rPr>
+      </w:pPr>
+      <w:r>
+        <w:rPr>
+          <w:rFonts w:eastAsia="" w:cs="" w:cstheme="minorBidi"/>
+          <w:color w:val="auto"/>
+          <w:kern w:val="0"/>
+          <w:sz w:val="24"/>
+          <w:szCs w:val="24"/>
+          <w:lang w:val="pl-PL" w:eastAsia="en-US" w:bidi="ar-SA"/>
+        </w:rPr>
+        <w:t>System powinien działać na komputerach z wspieranym systemem z rodziny Windows.</w:t>
       </w:r>
     </w:p>
     <w:p>
@@ -5801,6 +5921,7 @@
       </w:pPr>
       <w:rPr>
         <w:rFonts w:ascii="Symbol" w:hAnsi="Symbol" w:cs="Symbol" w:hint="default"/>
+        <w:rFonts w:cs="Symbol"/>
       </w:rPr>
     </w:lvl>
     <w:lvl w:ilvl="1">
@@ -5826,6 +5947,7 @@
       </w:pPr>
       <w:rPr>
         <w:rFonts w:ascii="Wingdings" w:hAnsi="Wingdings" w:cs="Wingdings" w:hint="default"/>
+        <w:rFonts w:cs="Wingdings"/>
       </w:rPr>
     </w:lvl>
     <w:lvl w:ilvl="3">
@@ -5838,6 +5960,7 @@
       </w:pPr>
       <w:rPr>
         <w:rFonts w:ascii="Symbol" w:hAnsi="Symbol" w:cs="Symbol" w:hint="default"/>
+        <w:rFonts w:cs="Symbol"/>
       </w:rPr>
     </w:lvl>
     <w:lvl w:ilvl="4">
@@ -5863,6 +5986,7 @@
       </w:pPr>
       <w:rPr>
         <w:rFonts w:ascii="Wingdings" w:hAnsi="Wingdings" w:cs="Wingdings" w:hint="default"/>
+        <w:rFonts w:cs="Wingdings"/>
       </w:rPr>
     </w:lvl>
     <w:lvl w:ilvl="6">
@@ -5875,6 +5999,7 @@
       </w:pPr>
       <w:rPr>
         <w:rFonts w:ascii="Symbol" w:hAnsi="Symbol" w:cs="Symbol" w:hint="default"/>
+        <w:rFonts w:cs="Symbol"/>
       </w:rPr>
     </w:lvl>
     <w:lvl w:ilvl="7">
@@ -5900,6 +6025,7 @@
       </w:pPr>
       <w:rPr>
         <w:rFonts w:ascii="Wingdings" w:hAnsi="Wingdings" w:cs="Wingdings" w:hint="default"/>
+        <w:rFonts w:cs="Wingdings"/>
       </w:rPr>
     </w:lvl>
   </w:abstractNum>
@@ -5940,6 +6066,7 @@
       </w:pPr>
       <w:rPr>
         <w:rFonts w:ascii="Wingdings" w:hAnsi="Wingdings" w:cs="Wingdings" w:hint="default"/>
+        <w:rFonts w:cs="Wingdings"/>
       </w:rPr>
     </w:lvl>
     <w:lvl w:ilvl="3">
@@ -5952,6 +6079,7 @@
       </w:pPr>
       <w:rPr>
         <w:rFonts w:ascii="Symbol" w:hAnsi="Symbol" w:cs="Symbol" w:hint="default"/>
+        <w:rFonts w:cs="Symbol"/>
       </w:rPr>
     </w:lvl>
     <w:lvl w:ilvl="4">
@@ -5977,6 +6105,7 @@
       </w:pPr>
       <w:rPr>
         <w:rFonts w:ascii="Wingdings" w:hAnsi="Wingdings" w:cs="Wingdings" w:hint="default"/>
+        <w:rFonts w:cs="Wingdings"/>
       </w:rPr>
     </w:lvl>
     <w:lvl w:ilvl="6">
@@ -5989,6 +6118,7 @@
       </w:pPr>
       <w:rPr>
         <w:rFonts w:ascii="Symbol" w:hAnsi="Symbol" w:cs="Symbol" w:hint="default"/>
+        <w:rFonts w:cs="Symbol"/>
       </w:rPr>
     </w:lvl>
     <w:lvl w:ilvl="7">
@@ -6014,6 +6144,7 @@
       </w:pPr>
       <w:rPr>
         <w:rFonts w:ascii="Wingdings" w:hAnsi="Wingdings" w:cs="Wingdings" w:hint="default"/>
+        <w:rFonts w:cs="Wingdings"/>
       </w:rPr>
     </w:lvl>
   </w:abstractNum>
@@ -6054,6 +6185,7 @@
       </w:pPr>
       <w:rPr>
         <w:rFonts w:ascii="Wingdings" w:hAnsi="Wingdings" w:cs="Wingdings" w:hint="default"/>
+        <w:rFonts w:cs="Wingdings"/>
       </w:rPr>
     </w:lvl>
     <w:lvl w:ilvl="3">
@@ -6066,6 +6198,7 @@
       </w:pPr>
       <w:rPr>
         <w:rFonts w:ascii="Symbol" w:hAnsi="Symbol" w:cs="Symbol" w:hint="default"/>
+        <w:rFonts w:cs="Symbol"/>
       </w:rPr>
     </w:lvl>
     <w:lvl w:ilvl="4">
@@ -6091,6 +6224,7 @@
       </w:pPr>
       <w:rPr>
         <w:rFonts w:ascii="Wingdings" w:hAnsi="Wingdings" w:cs="Wingdings" w:hint="default"/>
+        <w:rFonts w:cs="Wingdings"/>
       </w:rPr>
     </w:lvl>
     <w:lvl w:ilvl="6">
@@ -6103,6 +6237,7 @@
       </w:pPr>
       <w:rPr>
         <w:rFonts w:ascii="Symbol" w:hAnsi="Symbol" w:cs="Symbol" w:hint="default"/>
+        <w:rFonts w:cs="Symbol"/>
       </w:rPr>
     </w:lvl>
     <w:lvl w:ilvl="7">
@@ -6128,6 +6263,7 @@
       </w:pPr>
       <w:rPr>
         <w:rFonts w:ascii="Wingdings" w:hAnsi="Wingdings" w:cs="Wingdings" w:hint="default"/>
+        <w:rFonts w:cs="Wingdings"/>
       </w:rPr>
     </w:lvl>
   </w:abstractNum>
@@ -6142,6 +6278,7 @@
       </w:pPr>
       <w:rPr>
         <w:rFonts w:ascii="Symbol" w:hAnsi="Symbol" w:cs="Symbol" w:hint="default"/>
+        <w:rFonts w:cs="Symbol"/>
       </w:rPr>
     </w:lvl>
     <w:lvl w:ilvl="1">
@@ -6163,6 +6300,7 @@
       </w:pPr>
       <w:rPr>
         <w:rFonts w:ascii="Symbol" w:hAnsi="Symbol" w:cs="Symbol" w:hint="default"/>
+        <w:rFonts w:cs="Symbol"/>
       </w:rPr>
     </w:lvl>
     <w:lvl w:ilvl="3">
@@ -6231,6 +6369,7 @@
       </w:pPr>
       <w:rPr>
         <w:rFonts w:ascii="Symbol" w:hAnsi="Symbol" w:cs="Symbol" w:hint="default"/>
+        <w:rFonts w:cs="Symbol"/>
       </w:rPr>
     </w:lvl>
     <w:lvl w:ilvl="1">
@@ -6252,6 +6391,7 @@
       </w:pPr>
       <w:rPr>
         <w:rFonts w:ascii="Symbol" w:hAnsi="Symbol" w:cs="Symbol" w:hint="default"/>
+        <w:rFonts w:cs="Symbol"/>
       </w:rPr>
     </w:lvl>
     <w:lvl w:ilvl="3">
@@ -6329,6 +6469,7 @@
       </w:pPr>
       <w:rPr>
         <w:rFonts w:ascii="Symbol" w:hAnsi="Symbol" w:cs="Symbol" w:hint="default"/>
+        <w:rFonts w:cs="Symbol"/>
       </w:rPr>
     </w:lvl>
     <w:lvl w:ilvl="2">
@@ -6511,6 +6652,7 @@
       </w:pPr>
       <w:rPr>
         <w:rFonts w:ascii="Symbol" w:hAnsi="Symbol" w:cs="Symbol" w:hint="default"/>
+        <w:rFonts w:cs="Symbol"/>
       </w:rPr>
     </w:lvl>
     <w:lvl w:ilvl="3">
@@ -6800,7 +6942,6 @@
         </w:tabs>
         <w:ind w:left="754" w:hanging="397"/>
       </w:pPr>
-      <w:rPr/>
     </w:lvl>
     <w:lvl w:ilvl="1">
       <w:start w:val="1"/>
@@ -6813,7 +6954,6 @@
         </w:tabs>
         <w:ind w:left="1151" w:hanging="397"/>
       </w:pPr>
-      <w:rPr/>
     </w:lvl>
     <w:lvl w:ilvl="2">
       <w:start w:val="1"/>
@@ -6826,7 +6966,6 @@
         </w:tabs>
         <w:ind w:left="1548" w:hanging="397"/>
       </w:pPr>
-      <w:rPr/>
     </w:lvl>
     <w:lvl w:ilvl="3">
       <w:start w:val="1"/>
@@ -6839,7 +6978,6 @@
         </w:tabs>
         <w:ind w:left="1945" w:hanging="397"/>
       </w:pPr>
-      <w:rPr/>
     </w:lvl>
     <w:lvl w:ilvl="4">
       <w:start w:val="1"/>
@@ -6852,7 +6990,6 @@
         </w:tabs>
         <w:ind w:left="2342" w:hanging="397"/>
       </w:pPr>
-      <w:rPr/>
     </w:lvl>
     <w:lvl w:ilvl="5">
       <w:start w:val="1"/>
@@ -6865,7 +7002,6 @@
         </w:tabs>
         <w:ind w:left="2738" w:hanging="397"/>
       </w:pPr>
-      <w:rPr/>
     </w:lvl>
     <w:lvl w:ilvl="6">
       <w:start w:val="1"/>
@@ -6878,7 +7014,6 @@
         </w:tabs>
         <w:ind w:left="3135" w:hanging="397"/>
       </w:pPr>
-      <w:rPr/>
     </w:lvl>
     <w:lvl w:ilvl="7">
       <w:start w:val="1"/>
@@ -6891,7 +7026,6 @@
         </w:tabs>
         <w:ind w:left="3532" w:hanging="397"/>
       </w:pPr>
-      <w:rPr/>
     </w:lvl>
     <w:lvl w:ilvl="8">
       <w:start w:val="1"/>
@@ -6904,7 +7038,6 @@
         </w:tabs>
         <w:ind w:left="3929" w:hanging="397"/>
       </w:pPr>
-      <w:rPr/>
     </w:lvl>
   </w:abstractNum>
   <w:num w:numId="1">

</xml_diff>

<commit_message>
Finish project manag. and insert Gant's figure
</commit_message>
<xml_diff>
--- a/dokumentacja/szablon.docx
+++ b/dokumentacja/szablon.docx
@@ -93,8 +93,17 @@
           <w:b/>
           <w:lang w:val="pl-PL"/>
         </w:rPr>
-        <w:t xml:space="preserve"> – aplikacja AlgoLearn</w:t>
-      </w:r>
+        <w:t xml:space="preserve"> – aplikacja </w:t>
+      </w:r>
+      <w:proofErr w:type="spellStart"/>
+      <w:r>
+        <w:rPr>
+          <w:b/>
+          <w:lang w:val="pl-PL"/>
+        </w:rPr>
+        <w:t>AlgoLearn</w:t>
+      </w:r>
+      <w:proofErr w:type="spellEnd"/>
     </w:p>
     <w:p>
       <w:pPr>
@@ -209,8 +218,17 @@
           <w:lang w:val="pl-PL"/>
         </w:rPr>
         <w:tab/>
-        <w:t>Krzysztof Kubiś</w:t>
-      </w:r>
+        <w:t xml:space="preserve">Krzysztof </w:t>
+      </w:r>
+      <w:proofErr w:type="spellStart"/>
+      <w:r>
+        <w:rPr>
+          <w:b/>
+          <w:lang w:val="pl-PL"/>
+        </w:rPr>
+        <w:t>Kubiś</w:t>
+      </w:r>
+      <w:proofErr w:type="spellEnd"/>
     </w:p>
     <w:p>
       <w:pPr>
@@ -227,8 +245,17 @@
           <w:lang w:val="pl-PL"/>
         </w:rPr>
         <w:tab/>
-        <w:t>Piotr Wojdalski</w:t>
-      </w:r>
+        <w:t xml:space="preserve">Piotr </w:t>
+      </w:r>
+      <w:proofErr w:type="spellStart"/>
+      <w:r>
+        <w:rPr>
+          <w:b/>
+          <w:lang w:val="pl-PL"/>
+        </w:rPr>
+        <w:t>Wojdalski</w:t>
+      </w:r>
+      <w:proofErr w:type="spellEnd"/>
     </w:p>
     <w:p>
       <w:pPr>
@@ -3633,8 +3660,16 @@
         <w:rPr>
           <w:lang w:val="pl-PL"/>
         </w:rPr>
-        <w:t>Zarządzania projektem – sugerowane JazzHub</w:t>
-      </w:r>
+        <w:t xml:space="preserve">Zarządzania projektem – sugerowane </w:t>
+      </w:r>
+      <w:proofErr w:type="spellStart"/>
+      <w:r>
+        <w:rPr>
+          <w:lang w:val="pl-PL"/>
+        </w:rPr>
+        <w:t>JazzHub</w:t>
+      </w:r>
+      <w:proofErr w:type="spellEnd"/>
     </w:p>
     <w:p>
       <w:pPr>
@@ -3659,8 +3694,17 @@
             <w:rStyle w:val="Hipercze"/>
             <w:lang w:val="pl-PL"/>
           </w:rPr>
-          <w:t>GitHub - AlgoLearn</w:t>
+          <w:t xml:space="preserve">GitHub - </w:t>
         </w:r>
+        <w:proofErr w:type="spellStart"/>
+        <w:r>
+          <w:rPr>
+            <w:rStyle w:val="Hipercze"/>
+            <w:lang w:val="pl-PL"/>
+          </w:rPr>
+          <w:t>AlgoLearn</w:t>
+        </w:r>
+        <w:proofErr w:type="spellEnd"/>
       </w:hyperlink>
     </w:p>
     <w:p>
@@ -3678,8 +3722,30 @@
         <w:rPr>
           <w:lang w:val="pl-PL"/>
         </w:rPr>
-        <w:t>System obsługi defektów – np. Bitbucket, JazzHub</w:t>
-      </w:r>
+        <w:t xml:space="preserve">System obsługi defektów – np. </w:t>
+      </w:r>
+      <w:proofErr w:type="spellStart"/>
+      <w:r>
+        <w:rPr>
+          <w:lang w:val="pl-PL"/>
+        </w:rPr>
+        <w:t>Bitbucket</w:t>
+      </w:r>
+      <w:proofErr w:type="spellEnd"/>
+      <w:r>
+        <w:rPr>
+          <w:lang w:val="pl-PL"/>
+        </w:rPr>
+        <w:t xml:space="preserve">, </w:t>
+      </w:r>
+      <w:proofErr w:type="spellStart"/>
+      <w:r>
+        <w:rPr>
+          <w:lang w:val="pl-PL"/>
+        </w:rPr>
+        <w:t>JazzHub</w:t>
+      </w:r>
+      <w:proofErr w:type="spellEnd"/>
     </w:p>
     <w:p>
       <w:pPr>
@@ -3738,7 +3804,21 @@
         <w:rPr>
           <w:lang w:val="pl-PL"/>
         </w:rPr>
-        <w:t xml:space="preserve"> – osoba fizyczna korzystająca z aplikacji AlgoLearn.</w:t>
+        <w:t xml:space="preserve"> – osoba fizyczna korzystająca z aplikacji </w:t>
+      </w:r>
+      <w:proofErr w:type="spellStart"/>
+      <w:r>
+        <w:rPr>
+          <w:lang w:val="pl-PL"/>
+        </w:rPr>
+        <w:t>AlgoLearn</w:t>
+      </w:r>
+      <w:proofErr w:type="spellEnd"/>
+      <w:r>
+        <w:rPr>
+          <w:lang w:val="pl-PL"/>
+        </w:rPr>
+        <w:t>.</w:t>
       </w:r>
     </w:p>
     <w:p>
@@ -3764,7 +3844,21 @@
         <w:rPr>
           <w:lang w:val="pl-PL"/>
         </w:rPr>
-        <w:t xml:space="preserve"> – rozumie się przez to aplikację AlgoLearn.</w:t>
+        <w:t xml:space="preserve"> – rozumie się przez to aplikację </w:t>
+      </w:r>
+      <w:proofErr w:type="spellStart"/>
+      <w:r>
+        <w:rPr>
+          <w:lang w:val="pl-PL"/>
+        </w:rPr>
+        <w:t>AlgoLearn</w:t>
+      </w:r>
+      <w:proofErr w:type="spellEnd"/>
+      <w:r>
+        <w:rPr>
+          <w:lang w:val="pl-PL"/>
+        </w:rPr>
+        <w:t>.</w:t>
       </w:r>
     </w:p>
     <w:p>
@@ -4348,13 +4442,7 @@
         <w:rPr>
           <w:lang w:val="pl-PL"/>
         </w:rPr>
-        <w:t>się</w:t>
-      </w:r>
-      <w:r>
-        <w:rPr>
-          <w:lang w:val="pl-PL"/>
-        </w:rPr>
-        <w:t xml:space="preserve"> </w:t>
+        <w:t xml:space="preserve">się </w:t>
       </w:r>
       <w:r>
         <w:rPr>
@@ -5436,11 +5524,15 @@
     <w:p>
       <w:pPr>
         <w:rPr>
-          <w:lang w:val="pl-PL"/>
-        </w:rPr>
-      </w:pPr>
-      <w:r>
-        <w:rPr>
+          <w:i/>
+          <w:iCs/>
+          <w:lang w:val="pl-PL"/>
+        </w:rPr>
+      </w:pPr>
+      <w:r>
+        <w:rPr>
+          <w:i/>
+          <w:iCs/>
           <w:lang w:val="pl-PL"/>
         </w:rPr>
         <w:t>Etapy mogą się składać z zadań.</w:t>
@@ -5449,11 +5541,15 @@
     <w:p>
       <w:pPr>
         <w:rPr>
-          <w:lang w:val="pl-PL"/>
-        </w:rPr>
-      </w:pPr>
-      <w:r>
-        <w:rPr>
+          <w:i/>
+          <w:iCs/>
+          <w:lang w:val="pl-PL"/>
+        </w:rPr>
+      </w:pPr>
+      <w:r>
+        <w:rPr>
+          <w:i/>
+          <w:iCs/>
           <w:lang w:val="pl-PL"/>
         </w:rPr>
         <w:t>Wskazać czasy trwania poszczególnych etapów i zadań – wykres Gantta.</w:t>
@@ -5462,39 +5558,147 @@
     <w:p>
       <w:pPr>
         <w:rPr>
-          <w:lang w:val="pl-PL"/>
-        </w:rPr>
-      </w:pPr>
-      <w:r>
-        <w:rPr>
+          <w:i/>
+          <w:iCs/>
+          <w:lang w:val="pl-PL"/>
+        </w:rPr>
+      </w:pPr>
+      <w:r>
+        <w:rPr>
+          <w:i/>
+          <w:iCs/>
           <w:lang w:val="pl-PL"/>
         </w:rPr>
         <w:t xml:space="preserve">obejmuje również </w:t>
       </w:r>
       <w:r>
         <w:rPr>
+          <w:i/>
+          <w:iCs/>
           <w:lang w:val="pl-PL"/>
         </w:rPr>
         <w:t>h</w:t>
       </w:r>
       <w:r>
         <w:rPr>
+          <w:i/>
+          <w:iCs/>
           <w:lang w:val="pl-PL"/>
         </w:rPr>
         <w:t xml:space="preserve">armonogram wdrożenia projektu – </w:t>
       </w:r>
       <w:r>
         <w:rPr>
+          <w:i/>
+          <w:iCs/>
           <w:lang w:val="pl-PL"/>
         </w:rPr>
         <w:t>np</w:t>
       </w:r>
       <w:r>
         <w:rPr>
-          <w:lang w:val="pl-PL"/>
-        </w:rPr>
-        <w:t>. szkolenie, rozruch, konfiguracja, serwis – może obejmować różne wydania (tj. o różnej funkcjonalności – personal, professional, enterprise) i wersje (1.0, 1.5, itd.)</w:t>
-      </w:r>
+          <w:i/>
+          <w:iCs/>
+          <w:lang w:val="pl-PL"/>
+        </w:rPr>
+        <w:t xml:space="preserve">. szkolenie, rozruch, konfiguracja, serwis – może obejmować różne wydania (tj. o różnej funkcjonalności – </w:t>
+      </w:r>
+      <w:proofErr w:type="spellStart"/>
+      <w:r>
+        <w:rPr>
+          <w:i/>
+          <w:iCs/>
+          <w:lang w:val="pl-PL"/>
+        </w:rPr>
+        <w:t>personal</w:t>
+      </w:r>
+      <w:proofErr w:type="spellEnd"/>
+      <w:r>
+        <w:rPr>
+          <w:i/>
+          <w:iCs/>
+          <w:lang w:val="pl-PL"/>
+        </w:rPr>
+        <w:t xml:space="preserve">, </w:t>
+      </w:r>
+      <w:proofErr w:type="spellStart"/>
+      <w:r>
+        <w:rPr>
+          <w:i/>
+          <w:iCs/>
+          <w:lang w:val="pl-PL"/>
+        </w:rPr>
+        <w:t>professional</w:t>
+      </w:r>
+      <w:proofErr w:type="spellEnd"/>
+      <w:r>
+        <w:rPr>
+          <w:i/>
+          <w:iCs/>
+          <w:lang w:val="pl-PL"/>
+        </w:rPr>
+        <w:t xml:space="preserve">, </w:t>
+      </w:r>
+      <w:proofErr w:type="spellStart"/>
+      <w:r>
+        <w:rPr>
+          <w:i/>
+          <w:iCs/>
+          <w:lang w:val="pl-PL"/>
+        </w:rPr>
+        <w:t>enterprise</w:t>
+      </w:r>
+      <w:proofErr w:type="spellEnd"/>
+      <w:r>
+        <w:rPr>
+          <w:i/>
+          <w:iCs/>
+          <w:lang w:val="pl-PL"/>
+        </w:rPr>
+        <w:t>) i wersje (1.0, 1.5, itd.)</w:t>
+      </w:r>
+    </w:p>
+    <w:p>
+      <w:pPr>
+        <w:rPr>
+          <w:i/>
+          <w:iCs/>
+          <w:lang w:val="pl-PL"/>
+        </w:rPr>
+      </w:pPr>
+    </w:p>
+    <w:p>
+      <w:pPr>
+        <w:rPr>
+          <w:lang w:val="pl-PL"/>
+        </w:rPr>
+      </w:pPr>
+      <w:r>
+        <w:rPr>
+          <w:noProof/>
+        </w:rPr>
+        <w:drawing>
+          <wp:inline distT="0" distB="0" distL="0" distR="0" wp14:anchorId="511FF02A" wp14:editId="0E92B19B">
+            <wp:extent cx="5486400" cy="4000500"/>
+            <wp:effectExtent l="0" t="0" r="0" b="0"/>
+            <wp:docPr id="1" name="Wykres 1">
+              <a:extLst xmlns:a="http://schemas.openxmlformats.org/drawingml/2006/main">
+                <a:ext uri="{FF2B5EF4-FFF2-40B4-BE49-F238E27FC236}">
+                  <a16:creationId xmlns:a16="http://schemas.microsoft.com/office/drawing/2014/main" id="{9B48E83D-4748-4F79-9499-4C07973E88DE}"/>
+                </a:ext>
+              </a:extLst>
+            </wp:docPr>
+            <wp:cNvGraphicFramePr/>
+            <a:graphic xmlns:a="http://schemas.openxmlformats.org/drawingml/2006/main">
+              <a:graphicData uri="http://schemas.openxmlformats.org/drawingml/2006/chart">
+                <c:chart xmlns:c="http://schemas.openxmlformats.org/drawingml/2006/chart" xmlns:r="http://schemas.openxmlformats.org/officeDocument/2006/relationships" r:id="rId7"/>
+              </a:graphicData>
+            </a:graphic>
+          </wp:inline>
+        </w:drawing>
+      </w:r>
+      <w:bookmarkStart w:id="15" w:name="_GoBack"/>
+      <w:bookmarkEnd w:id="15"/>
     </w:p>
     <w:p>
       <w:pPr>
@@ -5503,14 +5707,14 @@
           <w:lang w:val="pl-PL"/>
         </w:rPr>
       </w:pPr>
-      <w:bookmarkStart w:id="15" w:name="_Toc1976807"/>
+      <w:bookmarkStart w:id="16" w:name="_Toc1976807"/>
       <w:r>
         <w:rPr>
           <w:lang w:val="pl-PL"/>
         </w:rPr>
         <w:t>Etapy/kamienie milowe projektu</w:t>
       </w:r>
-      <w:bookmarkEnd w:id="15"/>
+      <w:bookmarkEnd w:id="16"/>
     </w:p>
     <w:p>
       <w:pPr>
@@ -5562,6 +5766,7 @@
         <w:rPr>
           <w:lang w:val="pl-PL"/>
         </w:rPr>
+        <w:lastRenderedPageBreak/>
         <w:t>wymagania funkcjonalne</w:t>
       </w:r>
     </w:p>
@@ -5618,20 +5823,6 @@
         </w:rPr>
         <w:t>Zaprojektowanie architektury aplikacji</w:t>
       </w:r>
-      <w:r>
-        <w:rPr>
-          <w:lang w:val="pl-PL"/>
-        </w:rPr>
-        <w:t xml:space="preserve"> (TODO: wybrać diagramy + wykres Ganta</w:t>
-      </w:r>
-      <w:bookmarkStart w:id="16" w:name="_GoBack"/>
-      <w:bookmarkEnd w:id="16"/>
-      <w:r>
-        <w:rPr>
-          <w:lang w:val="pl-PL"/>
-        </w:rPr>
-        <w:t>)</w:t>
-      </w:r>
     </w:p>
     <w:p>
       <w:pPr>
@@ -5721,7 +5912,7 @@
       <w:pPr>
         <w:pStyle w:val="Akapitzlist"/>
         <w:numPr>
-          <w:ilvl w:val="0"/>
+          <w:ilvl w:val="1"/>
           <w:numId w:val="29"/>
         </w:numPr>
         <w:rPr>
@@ -5732,7 +5923,25 @@
         <w:rPr>
           <w:lang w:val="pl-PL"/>
         </w:rPr>
-        <w:t>Zaprojektowanie GUI</w:t>
+        <w:t>diagramy maszyny stanowej</w:t>
+      </w:r>
+    </w:p>
+    <w:p>
+      <w:pPr>
+        <w:pStyle w:val="Akapitzlist"/>
+        <w:numPr>
+          <w:ilvl w:val="1"/>
+          <w:numId w:val="29"/>
+        </w:numPr>
+        <w:rPr>
+          <w:lang w:val="pl-PL"/>
+        </w:rPr>
+      </w:pPr>
+      <w:r>
+        <w:rPr>
+          <w:lang w:val="pl-PL"/>
+        </w:rPr>
+        <w:t>diagramy komunikacji</w:t>
       </w:r>
     </w:p>
     <w:p>
@@ -5750,6 +5959,24 @@
         <w:rPr>
           <w:lang w:val="pl-PL"/>
         </w:rPr>
+        <w:t>Zaprojektowanie GUI</w:t>
+      </w:r>
+    </w:p>
+    <w:p>
+      <w:pPr>
+        <w:pStyle w:val="Akapitzlist"/>
+        <w:numPr>
+          <w:ilvl w:val="0"/>
+          <w:numId w:val="29"/>
+        </w:numPr>
+        <w:rPr>
+          <w:lang w:val="pl-PL"/>
+        </w:rPr>
+      </w:pPr>
+      <w:r>
+        <w:rPr>
+          <w:lang w:val="pl-PL"/>
+        </w:rPr>
         <w:t>Opracowanie testów</w:t>
       </w:r>
     </w:p>
@@ -5786,13 +6013,7 @@
         <w:rPr>
           <w:lang w:val="pl-PL"/>
         </w:rPr>
-        <w:t xml:space="preserve">opracowanie testów </w:t>
-      </w:r>
-      <w:r>
-        <w:rPr>
-          <w:lang w:val="pl-PL"/>
-        </w:rPr>
-        <w:t>integracyjnych</w:t>
+        <w:t>opracowanie testów integracyjnych</w:t>
       </w:r>
     </w:p>
     <w:p>
@@ -5810,13 +6031,7 @@
         <w:rPr>
           <w:lang w:val="pl-PL"/>
         </w:rPr>
-        <w:t xml:space="preserve">opracowanie testów </w:t>
-      </w:r>
-      <w:r>
-        <w:rPr>
-          <w:lang w:val="pl-PL"/>
-        </w:rPr>
-        <w:t>akceptacyjnych</w:t>
+        <w:t>opracowanie testów akceptacyjnych</w:t>
       </w:r>
     </w:p>
     <w:p>
@@ -5834,7 +6049,7 @@
         <w:rPr>
           <w:lang w:val="pl-PL"/>
         </w:rPr>
-        <w:t>Wytworzenie pakietów</w:t>
+        <w:t>Wprowadzenie poprawek do architektury aplikacji</w:t>
       </w:r>
     </w:p>
     <w:p>
@@ -5852,7 +6067,7 @@
         <w:rPr>
           <w:lang w:val="pl-PL"/>
         </w:rPr>
-        <w:t>Przeprowadzenie testów jednostkowych</w:t>
+        <w:t>Wytworzenie pakietów</w:t>
       </w:r>
     </w:p>
     <w:p>
@@ -5870,7 +6085,7 @@
         <w:rPr>
           <w:lang w:val="pl-PL"/>
         </w:rPr>
-        <w:t>Integracja pakietów</w:t>
+        <w:t>Przeprowadzenie testów jednostkowych</w:t>
       </w:r>
     </w:p>
     <w:p>
@@ -5888,13 +6103,7 @@
         <w:rPr>
           <w:lang w:val="pl-PL"/>
         </w:rPr>
-        <w:t xml:space="preserve">Przeprowadzenie testów </w:t>
-      </w:r>
-      <w:r>
-        <w:rPr>
-          <w:lang w:val="pl-PL"/>
-        </w:rPr>
-        <w:t>integracyjnych</w:t>
+        <w:t>Integracja pakietów</w:t>
       </w:r>
     </w:p>
     <w:p>
@@ -5912,7 +6121,7 @@
         <w:rPr>
           <w:lang w:val="pl-PL"/>
         </w:rPr>
-        <w:t>Wdrożenie systemu</w:t>
+        <w:t>Przeprowadzenie testów integracyjnych</w:t>
       </w:r>
     </w:p>
     <w:p>
@@ -5930,6 +6139,24 @@
         <w:rPr>
           <w:lang w:val="pl-PL"/>
         </w:rPr>
+        <w:t>Wdrożenie systemu</w:t>
+      </w:r>
+    </w:p>
+    <w:p>
+      <w:pPr>
+        <w:pStyle w:val="Akapitzlist"/>
+        <w:numPr>
+          <w:ilvl w:val="0"/>
+          <w:numId w:val="29"/>
+        </w:numPr>
+        <w:rPr>
+          <w:lang w:val="pl-PL"/>
+        </w:rPr>
+      </w:pPr>
+      <w:r>
+        <w:rPr>
+          <w:lang w:val="pl-PL"/>
+        </w:rPr>
         <w:t>Testowanie systemu w środowisku pracy</w:t>
       </w:r>
     </w:p>
@@ -6041,7 +6268,21 @@
         <w:rPr>
           <w:lang w:val="pl-PL"/>
         </w:rPr>
-        <w:t>Działania w odniesieniu do poszczególnych ryzyk.</w:t>
+        <w:t xml:space="preserve">Działania w odniesieniu do poszczególnych </w:t>
+      </w:r>
+      <w:proofErr w:type="spellStart"/>
+      <w:r>
+        <w:rPr>
+          <w:lang w:val="pl-PL"/>
+        </w:rPr>
+        <w:t>ryzyk</w:t>
+      </w:r>
+      <w:proofErr w:type="spellEnd"/>
+      <w:r>
+        <w:rPr>
+          <w:lang w:val="pl-PL"/>
+        </w:rPr>
+        <w:t>.</w:t>
       </w:r>
     </w:p>
     <w:p>
@@ -11773,6 +12014,1229 @@
 </w:styles>
 </file>
 
+<file path=word/charts/chart1.xml><?xml version="1.0" encoding="utf-8"?>
+<c:chartSpace xmlns:c="http://schemas.openxmlformats.org/drawingml/2006/chart" xmlns:a="http://schemas.openxmlformats.org/drawingml/2006/main" xmlns:r="http://schemas.openxmlformats.org/officeDocument/2006/relationships" xmlns:c16r2="http://schemas.microsoft.com/office/drawing/2015/06/chart">
+  <c:date1904 val="0"/>
+  <c:lang val="pl-PL"/>
+  <c:roundedCorners val="0"/>
+  <mc:AlternateContent xmlns:mc="http://schemas.openxmlformats.org/markup-compatibility/2006">
+    <mc:Choice xmlns:c14="http://schemas.microsoft.com/office/drawing/2007/8/2/chart" Requires="c14">
+      <c14:style val="102"/>
+    </mc:Choice>
+    <mc:Fallback>
+      <c:style val="2"/>
+    </mc:Fallback>
+  </mc:AlternateContent>
+  <c:chart>
+    <c:title>
+      <c:tx>
+        <c:rich>
+          <a:bodyPr rot="0" spcFirstLastPara="1" vertOverflow="ellipsis" vert="horz" wrap="square" anchor="ctr" anchorCtr="1"/>
+          <a:lstStyle/>
+          <a:p>
+            <a:pPr>
+              <a:defRPr sz="1400" b="0" i="0" u="none" strike="noStrike" kern="1200" spc="0" baseline="0">
+                <a:solidFill>
+                  <a:schemeClr val="tx1">
+                    <a:lumMod val="65000"/>
+                    <a:lumOff val="35000"/>
+                  </a:schemeClr>
+                </a:solidFill>
+                <a:latin typeface="+mn-lt"/>
+                <a:ea typeface="+mn-ea"/>
+                <a:cs typeface="+mn-cs"/>
+              </a:defRPr>
+            </a:pPr>
+            <a:r>
+              <a:rPr lang="pl-PL"/>
+              <a:t>Harmonogram prac</a:t>
+            </a:r>
+          </a:p>
+        </c:rich>
+      </c:tx>
+      <c:overlay val="0"/>
+      <c:spPr>
+        <a:noFill/>
+        <a:ln>
+          <a:noFill/>
+        </a:ln>
+        <a:effectLst/>
+      </c:spPr>
+      <c:txPr>
+        <a:bodyPr rot="0" spcFirstLastPara="1" vertOverflow="ellipsis" vert="horz" wrap="square" anchor="ctr" anchorCtr="1"/>
+        <a:lstStyle/>
+        <a:p>
+          <a:pPr>
+            <a:defRPr sz="1400" b="0" i="0" u="none" strike="noStrike" kern="1200" spc="0" baseline="0">
+              <a:solidFill>
+                <a:schemeClr val="tx1">
+                  <a:lumMod val="65000"/>
+                  <a:lumOff val="35000"/>
+                </a:schemeClr>
+              </a:solidFill>
+              <a:latin typeface="+mn-lt"/>
+              <a:ea typeface="+mn-ea"/>
+              <a:cs typeface="+mn-cs"/>
+            </a:defRPr>
+          </a:pPr>
+          <a:endParaRPr lang="pl-PL"/>
+        </a:p>
+      </c:txPr>
+    </c:title>
+    <c:autoTitleDeleted val="0"/>
+    <c:plotArea>
+      <c:layout/>
+      <c:barChart>
+        <c:barDir val="bar"/>
+        <c:grouping val="stacked"/>
+        <c:varyColors val="0"/>
+        <c:ser>
+          <c:idx val="1"/>
+          <c:order val="0"/>
+          <c:spPr>
+            <a:noFill/>
+            <a:ln>
+              <a:noFill/>
+            </a:ln>
+            <a:effectLst/>
+          </c:spPr>
+          <c:invertIfNegative val="0"/>
+          <c:cat>
+            <c:strRef>
+              <c:f>harmonogram!$B$2:$B$24</c:f>
+              <c:strCache>
+                <c:ptCount val="23"/>
+                <c:pt idx="0">
+                  <c:v>Opracowywanie wymagań funkcjonalnych</c:v>
+                </c:pt>
+                <c:pt idx="1">
+                  <c:v>Opracowywanie wymagań niefunkcjonalnych</c:v>
+                </c:pt>
+                <c:pt idx="2">
+                  <c:v>Ocena ryzyka projketu</c:v>
+                </c:pt>
+                <c:pt idx="3">
+                  <c:v>Projektowanie architektury aplikacji</c:v>
+                </c:pt>
+                <c:pt idx="4">
+                  <c:v>Stworzenie diagramów przypadków użycia</c:v>
+                </c:pt>
+                <c:pt idx="5">
+                  <c:v>Stworzenie diagramów klas</c:v>
+                </c:pt>
+                <c:pt idx="6">
+                  <c:v>Stworzenie diagramów komponentów</c:v>
+                </c:pt>
+                <c:pt idx="7">
+                  <c:v>Stworzenie diagramów pakietów</c:v>
+                </c:pt>
+                <c:pt idx="8">
+                  <c:v>Stworzenie diagramów maszyny stanowej</c:v>
+                </c:pt>
+                <c:pt idx="9">
+                  <c:v>Stworzenie diagramów komunikacji</c:v>
+                </c:pt>
+                <c:pt idx="10">
+                  <c:v>Zaprojektowanie GUI</c:v>
+                </c:pt>
+                <c:pt idx="11">
+                  <c:v>Uzupełnianie braków wiedzy / minimalizacja ryzyk</c:v>
+                </c:pt>
+                <c:pt idx="12">
+                  <c:v>Opracowanie testów jednostkowych</c:v>
+                </c:pt>
+                <c:pt idx="13">
+                  <c:v>Opracowanie testów integracyjnych</c:v>
+                </c:pt>
+                <c:pt idx="14">
+                  <c:v>Opracowanie testów akceptacyjnych</c:v>
+                </c:pt>
+                <c:pt idx="15">
+                  <c:v>Wprowadzenie poprawek do architektury aplikacji</c:v>
+                </c:pt>
+                <c:pt idx="16">
+                  <c:v>Wytworzenie pakietów</c:v>
+                </c:pt>
+                <c:pt idx="17">
+                  <c:v>Przeprowadzenie testów jednostkowych</c:v>
+                </c:pt>
+                <c:pt idx="18">
+                  <c:v>Integracja pakietów</c:v>
+                </c:pt>
+                <c:pt idx="19">
+                  <c:v>Przeprowadzenie testów integracyjnych</c:v>
+                </c:pt>
+                <c:pt idx="20">
+                  <c:v>Czas na poprawki pakietów / ich integracji</c:v>
+                </c:pt>
+                <c:pt idx="21">
+                  <c:v>Wdrożenie systemu</c:v>
+                </c:pt>
+                <c:pt idx="22">
+                  <c:v>Testowanie systemu w środowisku pracy</c:v>
+                </c:pt>
+              </c:strCache>
+            </c:strRef>
+          </c:cat>
+          <c:val>
+            <c:numRef>
+              <c:f>harmonogram!$D$2:$D$24</c:f>
+              <c:numCache>
+                <c:formatCode>General</c:formatCode>
+                <c:ptCount val="23"/>
+                <c:pt idx="0">
+                  <c:v>0</c:v>
+                </c:pt>
+                <c:pt idx="1">
+                  <c:v>0</c:v>
+                </c:pt>
+                <c:pt idx="2">
+                  <c:v>2</c:v>
+                </c:pt>
+                <c:pt idx="3">
+                  <c:v>4</c:v>
+                </c:pt>
+                <c:pt idx="4">
+                  <c:v>5</c:v>
+                </c:pt>
+                <c:pt idx="5">
+                  <c:v>5</c:v>
+                </c:pt>
+                <c:pt idx="6">
+                  <c:v>5</c:v>
+                </c:pt>
+                <c:pt idx="7">
+                  <c:v>5</c:v>
+                </c:pt>
+                <c:pt idx="8">
+                  <c:v>5</c:v>
+                </c:pt>
+                <c:pt idx="9">
+                  <c:v>5</c:v>
+                </c:pt>
+                <c:pt idx="10">
+                  <c:v>4</c:v>
+                </c:pt>
+                <c:pt idx="11">
+                  <c:v>5</c:v>
+                </c:pt>
+                <c:pt idx="12">
+                  <c:v>10</c:v>
+                </c:pt>
+                <c:pt idx="13">
+                  <c:v>10</c:v>
+                </c:pt>
+                <c:pt idx="14">
+                  <c:v>10</c:v>
+                </c:pt>
+                <c:pt idx="15">
+                  <c:v>12</c:v>
+                </c:pt>
+                <c:pt idx="16">
+                  <c:v>15</c:v>
+                </c:pt>
+                <c:pt idx="17">
+                  <c:v>17</c:v>
+                </c:pt>
+                <c:pt idx="18">
+                  <c:v>24</c:v>
+                </c:pt>
+                <c:pt idx="19">
+                  <c:v>29</c:v>
+                </c:pt>
+                <c:pt idx="20">
+                  <c:v>34</c:v>
+                </c:pt>
+                <c:pt idx="21">
+                  <c:v>44</c:v>
+                </c:pt>
+                <c:pt idx="22">
+                  <c:v>48</c:v>
+                </c:pt>
+              </c:numCache>
+            </c:numRef>
+          </c:val>
+          <c:extLst>
+            <c:ext xmlns:c16="http://schemas.microsoft.com/office/drawing/2014/chart" uri="{C3380CC4-5D6E-409C-BE32-E72D297353CC}">
+              <c16:uniqueId val="{00000000-E65E-47CD-85E5-82D3DFE275EE}"/>
+            </c:ext>
+          </c:extLst>
+        </c:ser>
+        <c:ser>
+          <c:idx val="0"/>
+          <c:order val="1"/>
+          <c:spPr>
+            <a:solidFill>
+              <a:schemeClr val="accent1"/>
+            </a:solidFill>
+            <a:ln>
+              <a:noFill/>
+            </a:ln>
+            <a:effectLst/>
+          </c:spPr>
+          <c:invertIfNegative val="0"/>
+          <c:dLbls>
+            <c:spPr>
+              <a:noFill/>
+              <a:ln>
+                <a:noFill/>
+              </a:ln>
+              <a:effectLst/>
+            </c:spPr>
+            <c:txPr>
+              <a:bodyPr rot="0" spcFirstLastPara="1" vertOverflow="ellipsis" vert="horz" wrap="square" lIns="38100" tIns="19050" rIns="38100" bIns="19050" anchor="ctr" anchorCtr="1">
+                <a:spAutoFit/>
+              </a:bodyPr>
+              <a:lstStyle/>
+              <a:p>
+                <a:pPr>
+                  <a:defRPr sz="900" b="0" i="0" u="none" strike="noStrike" kern="1200" baseline="0">
+                    <a:solidFill>
+                      <a:schemeClr val="tx1">
+                        <a:lumMod val="75000"/>
+                        <a:lumOff val="25000"/>
+                      </a:schemeClr>
+                    </a:solidFill>
+                    <a:latin typeface="+mn-lt"/>
+                    <a:ea typeface="+mn-ea"/>
+                    <a:cs typeface="+mn-cs"/>
+                  </a:defRPr>
+                </a:pPr>
+                <a:endParaRPr lang="pl-PL"/>
+              </a:p>
+            </c:txPr>
+            <c:dLblPos val="ctr"/>
+            <c:showLegendKey val="0"/>
+            <c:showVal val="1"/>
+            <c:showCatName val="0"/>
+            <c:showSerName val="0"/>
+            <c:showPercent val="0"/>
+            <c:showBubbleSize val="0"/>
+            <c:showLeaderLines val="0"/>
+            <c:extLst>
+              <c:ext xmlns:c15="http://schemas.microsoft.com/office/drawing/2012/chart" uri="{CE6537A1-D6FC-4f65-9D91-7224C49458BB}">
+                <c15:showLeaderLines val="1"/>
+                <c15:leaderLines>
+                  <c:spPr>
+                    <a:ln w="9525" cap="flat" cmpd="sng" algn="ctr">
+                      <a:solidFill>
+                        <a:schemeClr val="tx1">
+                          <a:lumMod val="35000"/>
+                          <a:lumOff val="65000"/>
+                        </a:schemeClr>
+                      </a:solidFill>
+                      <a:round/>
+                    </a:ln>
+                    <a:effectLst/>
+                  </c:spPr>
+                </c15:leaderLines>
+              </c:ext>
+            </c:extLst>
+          </c:dLbls>
+          <c:cat>
+            <c:strRef>
+              <c:f>harmonogram!$B$2:$B$24</c:f>
+              <c:strCache>
+                <c:ptCount val="23"/>
+                <c:pt idx="0">
+                  <c:v>Opracowywanie wymagań funkcjonalnych</c:v>
+                </c:pt>
+                <c:pt idx="1">
+                  <c:v>Opracowywanie wymagań niefunkcjonalnych</c:v>
+                </c:pt>
+                <c:pt idx="2">
+                  <c:v>Ocena ryzyka projketu</c:v>
+                </c:pt>
+                <c:pt idx="3">
+                  <c:v>Projektowanie architektury aplikacji</c:v>
+                </c:pt>
+                <c:pt idx="4">
+                  <c:v>Stworzenie diagramów przypadków użycia</c:v>
+                </c:pt>
+                <c:pt idx="5">
+                  <c:v>Stworzenie diagramów klas</c:v>
+                </c:pt>
+                <c:pt idx="6">
+                  <c:v>Stworzenie diagramów komponentów</c:v>
+                </c:pt>
+                <c:pt idx="7">
+                  <c:v>Stworzenie diagramów pakietów</c:v>
+                </c:pt>
+                <c:pt idx="8">
+                  <c:v>Stworzenie diagramów maszyny stanowej</c:v>
+                </c:pt>
+                <c:pt idx="9">
+                  <c:v>Stworzenie diagramów komunikacji</c:v>
+                </c:pt>
+                <c:pt idx="10">
+                  <c:v>Zaprojektowanie GUI</c:v>
+                </c:pt>
+                <c:pt idx="11">
+                  <c:v>Uzupełnianie braków wiedzy / minimalizacja ryzyk</c:v>
+                </c:pt>
+                <c:pt idx="12">
+                  <c:v>Opracowanie testów jednostkowych</c:v>
+                </c:pt>
+                <c:pt idx="13">
+                  <c:v>Opracowanie testów integracyjnych</c:v>
+                </c:pt>
+                <c:pt idx="14">
+                  <c:v>Opracowanie testów akceptacyjnych</c:v>
+                </c:pt>
+                <c:pt idx="15">
+                  <c:v>Wprowadzenie poprawek do architektury aplikacji</c:v>
+                </c:pt>
+                <c:pt idx="16">
+                  <c:v>Wytworzenie pakietów</c:v>
+                </c:pt>
+                <c:pt idx="17">
+                  <c:v>Przeprowadzenie testów jednostkowych</c:v>
+                </c:pt>
+                <c:pt idx="18">
+                  <c:v>Integracja pakietów</c:v>
+                </c:pt>
+                <c:pt idx="19">
+                  <c:v>Przeprowadzenie testów integracyjnych</c:v>
+                </c:pt>
+                <c:pt idx="20">
+                  <c:v>Czas na poprawki pakietów / ich integracji</c:v>
+                </c:pt>
+                <c:pt idx="21">
+                  <c:v>Wdrożenie systemu</c:v>
+                </c:pt>
+                <c:pt idx="22">
+                  <c:v>Testowanie systemu w środowisku pracy</c:v>
+                </c:pt>
+              </c:strCache>
+            </c:strRef>
+          </c:cat>
+          <c:val>
+            <c:numRef>
+              <c:f>harmonogram!$C$2:$C$24</c:f>
+              <c:numCache>
+                <c:formatCode>General</c:formatCode>
+                <c:ptCount val="23"/>
+                <c:pt idx="0">
+                  <c:v>3</c:v>
+                </c:pt>
+                <c:pt idx="1">
+                  <c:v>3</c:v>
+                </c:pt>
+                <c:pt idx="2">
+                  <c:v>3</c:v>
+                </c:pt>
+                <c:pt idx="3">
+                  <c:v>7</c:v>
+                </c:pt>
+                <c:pt idx="4">
+                  <c:v>7</c:v>
+                </c:pt>
+                <c:pt idx="5">
+                  <c:v>7</c:v>
+                </c:pt>
+                <c:pt idx="6">
+                  <c:v>7</c:v>
+                </c:pt>
+                <c:pt idx="7">
+                  <c:v>7</c:v>
+                </c:pt>
+                <c:pt idx="8">
+                  <c:v>7</c:v>
+                </c:pt>
+                <c:pt idx="9">
+                  <c:v>7</c:v>
+                </c:pt>
+                <c:pt idx="10">
+                  <c:v>3</c:v>
+                </c:pt>
+                <c:pt idx="11">
+                  <c:v>40</c:v>
+                </c:pt>
+                <c:pt idx="12">
+                  <c:v>5</c:v>
+                </c:pt>
+                <c:pt idx="13">
+                  <c:v>5</c:v>
+                </c:pt>
+                <c:pt idx="14">
+                  <c:v>5</c:v>
+                </c:pt>
+                <c:pt idx="15">
+                  <c:v>5</c:v>
+                </c:pt>
+                <c:pt idx="16">
+                  <c:v>21</c:v>
+                </c:pt>
+                <c:pt idx="17">
+                  <c:v>19</c:v>
+                </c:pt>
+                <c:pt idx="18">
+                  <c:v>12</c:v>
+                </c:pt>
+                <c:pt idx="19">
+                  <c:v>10</c:v>
+                </c:pt>
+                <c:pt idx="20">
+                  <c:v>10</c:v>
+                </c:pt>
+                <c:pt idx="21">
+                  <c:v>4</c:v>
+                </c:pt>
+                <c:pt idx="22">
+                  <c:v>3</c:v>
+                </c:pt>
+              </c:numCache>
+            </c:numRef>
+          </c:val>
+          <c:extLst>
+            <c:ext xmlns:c16="http://schemas.microsoft.com/office/drawing/2014/chart" uri="{C3380CC4-5D6E-409C-BE32-E72D297353CC}">
+              <c16:uniqueId val="{00000001-E65E-47CD-85E5-82D3DFE275EE}"/>
+            </c:ext>
+          </c:extLst>
+        </c:ser>
+        <c:dLbls>
+          <c:showLegendKey val="0"/>
+          <c:showVal val="0"/>
+          <c:showCatName val="0"/>
+          <c:showSerName val="0"/>
+          <c:showPercent val="0"/>
+          <c:showBubbleSize val="0"/>
+        </c:dLbls>
+        <c:gapWidth val="150"/>
+        <c:overlap val="100"/>
+        <c:axId val="202075408"/>
+        <c:axId val="304852432"/>
+      </c:barChart>
+      <c:catAx>
+        <c:axId val="202075408"/>
+        <c:scaling>
+          <c:orientation val="maxMin"/>
+        </c:scaling>
+        <c:delete val="0"/>
+        <c:axPos val="l"/>
+        <c:majorGridlines>
+          <c:spPr>
+            <a:ln w="9525" cap="flat" cmpd="sng" algn="ctr">
+              <a:solidFill>
+                <a:schemeClr val="tx1">
+                  <a:lumMod val="15000"/>
+                  <a:lumOff val="85000"/>
+                </a:schemeClr>
+              </a:solidFill>
+              <a:round/>
+            </a:ln>
+            <a:effectLst/>
+          </c:spPr>
+        </c:majorGridlines>
+        <c:numFmt formatCode="General" sourceLinked="1"/>
+        <c:majorTickMark val="none"/>
+        <c:minorTickMark val="none"/>
+        <c:tickLblPos val="nextTo"/>
+        <c:spPr>
+          <a:noFill/>
+          <a:ln w="9525" cap="flat" cmpd="sng" algn="ctr">
+            <a:solidFill>
+              <a:schemeClr val="tx1">
+                <a:lumMod val="15000"/>
+                <a:lumOff val="85000"/>
+              </a:schemeClr>
+            </a:solidFill>
+            <a:round/>
+          </a:ln>
+          <a:effectLst/>
+        </c:spPr>
+        <c:txPr>
+          <a:bodyPr rot="-60000000" spcFirstLastPara="1" vertOverflow="ellipsis" vert="horz" wrap="square" anchor="ctr" anchorCtr="1"/>
+          <a:lstStyle/>
+          <a:p>
+            <a:pPr>
+              <a:defRPr sz="900" b="0" i="0" u="none" strike="noStrike" kern="1200" baseline="0">
+                <a:solidFill>
+                  <a:schemeClr val="tx1">
+                    <a:lumMod val="65000"/>
+                    <a:lumOff val="35000"/>
+                  </a:schemeClr>
+                </a:solidFill>
+                <a:latin typeface="+mn-lt"/>
+                <a:ea typeface="+mn-ea"/>
+                <a:cs typeface="+mn-cs"/>
+              </a:defRPr>
+            </a:pPr>
+            <a:endParaRPr lang="pl-PL"/>
+          </a:p>
+        </c:txPr>
+        <c:crossAx val="304852432"/>
+        <c:crosses val="autoZero"/>
+        <c:auto val="1"/>
+        <c:lblAlgn val="ctr"/>
+        <c:lblOffset val="100"/>
+        <c:noMultiLvlLbl val="0"/>
+      </c:catAx>
+      <c:valAx>
+        <c:axId val="304852432"/>
+        <c:scaling>
+          <c:orientation val="minMax"/>
+        </c:scaling>
+        <c:delete val="0"/>
+        <c:axPos val="t"/>
+        <c:majorGridlines>
+          <c:spPr>
+            <a:ln w="9525" cap="flat" cmpd="sng" algn="ctr">
+              <a:solidFill>
+                <a:schemeClr val="tx1">
+                  <a:lumMod val="15000"/>
+                  <a:lumOff val="85000"/>
+                </a:schemeClr>
+              </a:solidFill>
+              <a:round/>
+            </a:ln>
+            <a:effectLst/>
+          </c:spPr>
+        </c:majorGridlines>
+        <c:minorGridlines>
+          <c:spPr>
+            <a:ln w="9525" cap="flat" cmpd="sng" algn="ctr">
+              <a:solidFill>
+                <a:schemeClr val="tx1">
+                  <a:lumMod val="5000"/>
+                  <a:lumOff val="95000"/>
+                </a:schemeClr>
+              </a:solidFill>
+              <a:round/>
+            </a:ln>
+            <a:effectLst/>
+          </c:spPr>
+        </c:minorGridlines>
+        <c:numFmt formatCode="General" sourceLinked="1"/>
+        <c:majorTickMark val="none"/>
+        <c:minorTickMark val="none"/>
+        <c:tickLblPos val="nextTo"/>
+        <c:spPr>
+          <a:noFill/>
+          <a:ln>
+            <a:noFill/>
+          </a:ln>
+          <a:effectLst/>
+        </c:spPr>
+        <c:txPr>
+          <a:bodyPr rot="-60000000" spcFirstLastPara="1" vertOverflow="ellipsis" vert="horz" wrap="square" anchor="ctr" anchorCtr="1"/>
+          <a:lstStyle/>
+          <a:p>
+            <a:pPr>
+              <a:defRPr sz="900" b="0" i="0" u="none" strike="noStrike" kern="1200" baseline="0">
+                <a:solidFill>
+                  <a:schemeClr val="tx1">
+                    <a:lumMod val="65000"/>
+                    <a:lumOff val="35000"/>
+                  </a:schemeClr>
+                </a:solidFill>
+                <a:latin typeface="+mn-lt"/>
+                <a:ea typeface="+mn-ea"/>
+                <a:cs typeface="+mn-cs"/>
+              </a:defRPr>
+            </a:pPr>
+            <a:endParaRPr lang="pl-PL"/>
+          </a:p>
+        </c:txPr>
+        <c:crossAx val="202075408"/>
+        <c:crosses val="autoZero"/>
+        <c:crossBetween val="between"/>
+      </c:valAx>
+      <c:spPr>
+        <a:noFill/>
+        <a:ln>
+          <a:noFill/>
+        </a:ln>
+        <a:effectLst/>
+      </c:spPr>
+    </c:plotArea>
+    <c:plotVisOnly val="1"/>
+    <c:dispBlanksAs val="gap"/>
+    <c:extLst>
+      <c:ext xmlns:c16r3="http://schemas.microsoft.com/office/drawing/2017/03/chart" uri="{56B9EC1D-385E-4148-901F-78D8002777C0}">
+        <c16r3:dataDisplayOptions16>
+          <c16r3:dispNaAsBlank val="1"/>
+        </c16r3:dataDisplayOptions16>
+      </c:ext>
+    </c:extLst>
+    <c:showDLblsOverMax val="0"/>
+  </c:chart>
+  <c:spPr>
+    <a:solidFill>
+      <a:schemeClr val="bg1"/>
+    </a:solidFill>
+    <a:ln w="9525" cap="flat" cmpd="sng" algn="ctr">
+      <a:solidFill>
+        <a:schemeClr val="tx1">
+          <a:lumMod val="15000"/>
+          <a:lumOff val="85000"/>
+        </a:schemeClr>
+      </a:solidFill>
+      <a:round/>
+    </a:ln>
+    <a:effectLst/>
+  </c:spPr>
+  <c:txPr>
+    <a:bodyPr/>
+    <a:lstStyle/>
+    <a:p>
+      <a:pPr>
+        <a:defRPr/>
+      </a:pPr>
+      <a:endParaRPr lang="pl-PL"/>
+    </a:p>
+  </c:txPr>
+  <c:externalData r:id="rId3">
+    <c:autoUpdate val="0"/>
+  </c:externalData>
+</c:chartSpace>
+</file>
+
+<file path=word/charts/colors1.xml><?xml version="1.0" encoding="utf-8"?>
+<cs:colorStyle xmlns:cs="http://schemas.microsoft.com/office/drawing/2012/chartStyle" xmlns:a="http://schemas.openxmlformats.org/drawingml/2006/main" meth="cycle" id="10">
+  <a:schemeClr val="accent1"/>
+  <a:schemeClr val="accent2"/>
+  <a:schemeClr val="accent3"/>
+  <a:schemeClr val="accent4"/>
+  <a:schemeClr val="accent5"/>
+  <a:schemeClr val="accent6"/>
+  <cs:variation/>
+  <cs:variation>
+    <a:lumMod val="60000"/>
+  </cs:variation>
+  <cs:variation>
+    <a:lumMod val="80000"/>
+    <a:lumOff val="20000"/>
+  </cs:variation>
+  <cs:variation>
+    <a:lumMod val="80000"/>
+  </cs:variation>
+  <cs:variation>
+    <a:lumMod val="60000"/>
+    <a:lumOff val="40000"/>
+  </cs:variation>
+  <cs:variation>
+    <a:lumMod val="50000"/>
+  </cs:variation>
+  <cs:variation>
+    <a:lumMod val="70000"/>
+    <a:lumOff val="30000"/>
+  </cs:variation>
+  <cs:variation>
+    <a:lumMod val="70000"/>
+  </cs:variation>
+  <cs:variation>
+    <a:lumMod val="50000"/>
+    <a:lumOff val="50000"/>
+  </cs:variation>
+</cs:colorStyle>
+</file>
+
+<file path=word/charts/style1.xml><?xml version="1.0" encoding="utf-8"?>
+<cs:chartStyle xmlns:cs="http://schemas.microsoft.com/office/drawing/2012/chartStyle" xmlns:a="http://schemas.openxmlformats.org/drawingml/2006/main" id="297">
+  <cs:axisTitle>
+    <cs:lnRef idx="0"/>
+    <cs:fillRef idx="0"/>
+    <cs:effectRef idx="0"/>
+    <cs:fontRef idx="minor">
+      <a:schemeClr val="tx1">
+        <a:lumMod val="65000"/>
+        <a:lumOff val="35000"/>
+      </a:schemeClr>
+    </cs:fontRef>
+    <cs:defRPr sz="1000" kern="1200"/>
+  </cs:axisTitle>
+  <cs:categoryAxis>
+    <cs:lnRef idx="0"/>
+    <cs:fillRef idx="0"/>
+    <cs:effectRef idx="0"/>
+    <cs:fontRef idx="minor">
+      <a:schemeClr val="tx1">
+        <a:lumMod val="65000"/>
+        <a:lumOff val="35000"/>
+      </a:schemeClr>
+    </cs:fontRef>
+    <cs:spPr>
+      <a:ln w="9525" cap="flat" cmpd="sng" algn="ctr">
+        <a:solidFill>
+          <a:schemeClr val="tx1">
+            <a:lumMod val="15000"/>
+            <a:lumOff val="85000"/>
+          </a:schemeClr>
+        </a:solidFill>
+        <a:round/>
+      </a:ln>
+    </cs:spPr>
+    <cs:defRPr sz="900" kern="1200"/>
+  </cs:categoryAxis>
+  <cs:chartArea mods="allowNoFillOverride allowNoLineOverride">
+    <cs:lnRef idx="0"/>
+    <cs:fillRef idx="0"/>
+    <cs:effectRef idx="0"/>
+    <cs:fontRef idx="minor">
+      <a:schemeClr val="tx1"/>
+    </cs:fontRef>
+    <cs:spPr>
+      <a:solidFill>
+        <a:schemeClr val="bg1"/>
+      </a:solidFill>
+      <a:ln w="9525" cap="flat" cmpd="sng" algn="ctr">
+        <a:solidFill>
+          <a:schemeClr val="tx1">
+            <a:lumMod val="15000"/>
+            <a:lumOff val="85000"/>
+          </a:schemeClr>
+        </a:solidFill>
+        <a:round/>
+      </a:ln>
+    </cs:spPr>
+    <cs:defRPr sz="1000" kern="1200"/>
+  </cs:chartArea>
+  <cs:dataLabel>
+    <cs:lnRef idx="0"/>
+    <cs:fillRef idx="0"/>
+    <cs:effectRef idx="0"/>
+    <cs:fontRef idx="minor">
+      <a:schemeClr val="tx1">
+        <a:lumMod val="75000"/>
+        <a:lumOff val="25000"/>
+      </a:schemeClr>
+    </cs:fontRef>
+    <cs:defRPr sz="900" kern="1200"/>
+  </cs:dataLabel>
+  <cs:dataLabelCallout>
+    <cs:lnRef idx="0"/>
+    <cs:fillRef idx="0"/>
+    <cs:effectRef idx="0"/>
+    <cs:fontRef idx="minor">
+      <a:schemeClr val="dk1">
+        <a:lumMod val="65000"/>
+        <a:lumOff val="35000"/>
+      </a:schemeClr>
+    </cs:fontRef>
+    <cs:spPr>
+      <a:solidFill>
+        <a:schemeClr val="lt1"/>
+      </a:solidFill>
+      <a:ln>
+        <a:solidFill>
+          <a:schemeClr val="dk1">
+            <a:lumMod val="25000"/>
+            <a:lumOff val="75000"/>
+          </a:schemeClr>
+        </a:solidFill>
+      </a:ln>
+    </cs:spPr>
+    <cs:defRPr sz="900" kern="1200"/>
+    <cs:bodyPr rot="0" spcFirstLastPara="1" vertOverflow="clip" horzOverflow="clip" vert="horz" wrap="square" lIns="36576" tIns="18288" rIns="36576" bIns="18288" anchor="ctr" anchorCtr="1">
+      <a:spAutoFit/>
+    </cs:bodyPr>
+  </cs:dataLabelCallout>
+  <cs:dataPoint>
+    <cs:lnRef idx="0"/>
+    <cs:fillRef idx="1">
+      <cs:styleClr val="auto"/>
+    </cs:fillRef>
+    <cs:effectRef idx="0"/>
+    <cs:fontRef idx="minor">
+      <a:schemeClr val="tx1"/>
+    </cs:fontRef>
+  </cs:dataPoint>
+  <cs:dataPoint3D>
+    <cs:lnRef idx="0"/>
+    <cs:fillRef idx="1">
+      <cs:styleClr val="auto"/>
+    </cs:fillRef>
+    <cs:effectRef idx="0"/>
+    <cs:fontRef idx="minor">
+      <a:schemeClr val="tx1"/>
+    </cs:fontRef>
+  </cs:dataPoint3D>
+  <cs:dataPointLine>
+    <cs:lnRef idx="0">
+      <cs:styleClr val="auto"/>
+    </cs:lnRef>
+    <cs:fillRef idx="1"/>
+    <cs:effectRef idx="0"/>
+    <cs:fontRef idx="minor">
+      <a:schemeClr val="tx1"/>
+    </cs:fontRef>
+    <cs:spPr>
+      <a:ln w="28575" cap="rnd">
+        <a:solidFill>
+          <a:schemeClr val="phClr"/>
+        </a:solidFill>
+        <a:round/>
+      </a:ln>
+    </cs:spPr>
+  </cs:dataPointLine>
+  <cs:dataPointMarker>
+    <cs:lnRef idx="0">
+      <cs:styleClr val="auto"/>
+    </cs:lnRef>
+    <cs:fillRef idx="1">
+      <cs:styleClr val="auto"/>
+    </cs:fillRef>
+    <cs:effectRef idx="0"/>
+    <cs:fontRef idx="minor">
+      <a:schemeClr val="tx1"/>
+    </cs:fontRef>
+    <cs:spPr>
+      <a:ln w="9525">
+        <a:solidFill>
+          <a:schemeClr val="phClr"/>
+        </a:solidFill>
+      </a:ln>
+    </cs:spPr>
+  </cs:dataPointMarker>
+  <cs:dataPointMarkerLayout symbol="circle" size="5"/>
+  <cs:dataPointWireframe>
+    <cs:lnRef idx="0">
+      <cs:styleClr val="auto"/>
+    </cs:lnRef>
+    <cs:fillRef idx="1"/>
+    <cs:effectRef idx="0"/>
+    <cs:fontRef idx="minor">
+      <a:schemeClr val="tx1"/>
+    </cs:fontRef>
+    <cs:spPr>
+      <a:ln w="9525" cap="rnd">
+        <a:solidFill>
+          <a:schemeClr val="phClr"/>
+        </a:solidFill>
+        <a:round/>
+      </a:ln>
+    </cs:spPr>
+  </cs:dataPointWireframe>
+  <cs:dataTable>
+    <cs:lnRef idx="0"/>
+    <cs:fillRef idx="0"/>
+    <cs:effectRef idx="0"/>
+    <cs:fontRef idx="minor">
+      <a:schemeClr val="tx1">
+        <a:lumMod val="65000"/>
+        <a:lumOff val="35000"/>
+      </a:schemeClr>
+    </cs:fontRef>
+    <cs:spPr>
+      <a:noFill/>
+      <a:ln w="9525" cap="flat" cmpd="sng" algn="ctr">
+        <a:solidFill>
+          <a:schemeClr val="tx1">
+            <a:lumMod val="15000"/>
+            <a:lumOff val="85000"/>
+          </a:schemeClr>
+        </a:solidFill>
+        <a:round/>
+      </a:ln>
+    </cs:spPr>
+    <cs:defRPr sz="900" kern="1200"/>
+  </cs:dataTable>
+  <cs:downBar>
+    <cs:lnRef idx="0"/>
+    <cs:fillRef idx="0"/>
+    <cs:effectRef idx="0"/>
+    <cs:fontRef idx="minor">
+      <a:schemeClr val="tx1"/>
+    </cs:fontRef>
+    <cs:spPr>
+      <a:solidFill>
+        <a:schemeClr val="dk1">
+          <a:lumMod val="75000"/>
+          <a:lumOff val="25000"/>
+        </a:schemeClr>
+      </a:solidFill>
+      <a:ln w="9525" cap="flat" cmpd="sng" algn="ctr">
+        <a:solidFill>
+          <a:schemeClr val="tx1">
+            <a:lumMod val="65000"/>
+            <a:lumOff val="35000"/>
+          </a:schemeClr>
+        </a:solidFill>
+        <a:round/>
+      </a:ln>
+    </cs:spPr>
+  </cs:downBar>
+  <cs:dropLine>
+    <cs:lnRef idx="0"/>
+    <cs:fillRef idx="0"/>
+    <cs:effectRef idx="0"/>
+    <cs:fontRef idx="minor">
+      <a:schemeClr val="tx1"/>
+    </cs:fontRef>
+    <cs:spPr>
+      <a:ln w="9525" cap="flat" cmpd="sng" algn="ctr">
+        <a:solidFill>
+          <a:schemeClr val="tx1">
+            <a:lumMod val="35000"/>
+            <a:lumOff val="65000"/>
+          </a:schemeClr>
+        </a:solidFill>
+        <a:round/>
+      </a:ln>
+    </cs:spPr>
+  </cs:dropLine>
+  <cs:errorBar>
+    <cs:lnRef idx="0"/>
+    <cs:fillRef idx="0"/>
+    <cs:effectRef idx="0"/>
+    <cs:fontRef idx="minor">
+      <a:schemeClr val="tx1"/>
+    </cs:fontRef>
+    <cs:spPr>
+      <a:ln w="9525" cap="flat" cmpd="sng" algn="ctr">
+        <a:solidFill>
+          <a:schemeClr val="tx1">
+            <a:lumMod val="65000"/>
+            <a:lumOff val="35000"/>
+          </a:schemeClr>
+        </a:solidFill>
+        <a:round/>
+      </a:ln>
+    </cs:spPr>
+  </cs:errorBar>
+  <cs:floor>
+    <cs:lnRef idx="0"/>
+    <cs:fillRef idx="0"/>
+    <cs:effectRef idx="0"/>
+    <cs:fontRef idx="minor">
+      <a:schemeClr val="tx1"/>
+    </cs:fontRef>
+    <cs:spPr>
+      <a:noFill/>
+      <a:ln>
+        <a:noFill/>
+      </a:ln>
+    </cs:spPr>
+  </cs:floor>
+  <cs:gridlineMajor>
+    <cs:lnRef idx="0"/>
+    <cs:fillRef idx="0"/>
+    <cs:effectRef idx="0"/>
+    <cs:fontRef idx="minor">
+      <a:schemeClr val="tx1"/>
+    </cs:fontRef>
+    <cs:spPr>
+      <a:ln w="9525" cap="flat" cmpd="sng" algn="ctr">
+        <a:solidFill>
+          <a:schemeClr val="tx1">
+            <a:lumMod val="15000"/>
+            <a:lumOff val="85000"/>
+          </a:schemeClr>
+        </a:solidFill>
+        <a:round/>
+      </a:ln>
+    </cs:spPr>
+  </cs:gridlineMajor>
+  <cs:gridlineMinor>
+    <cs:lnRef idx="0"/>
+    <cs:fillRef idx="0"/>
+    <cs:effectRef idx="0"/>
+    <cs:fontRef idx="minor">
+      <a:schemeClr val="tx1"/>
+    </cs:fontRef>
+    <cs:spPr>
+      <a:ln w="9525" cap="flat" cmpd="sng" algn="ctr">
+        <a:solidFill>
+          <a:schemeClr val="tx1">
+            <a:lumMod val="5000"/>
+            <a:lumOff val="95000"/>
+          </a:schemeClr>
+        </a:solidFill>
+        <a:round/>
+      </a:ln>
+    </cs:spPr>
+  </cs:gridlineMinor>
+  <cs:hiLoLine>
+    <cs:lnRef idx="0"/>
+    <cs:fillRef idx="0"/>
+    <cs:effectRef idx="0"/>
+    <cs:fontRef idx="minor">
+      <a:schemeClr val="tx1"/>
+    </cs:fontRef>
+    <cs:spPr>
+      <a:ln w="9525" cap="flat" cmpd="sng" algn="ctr">
+        <a:solidFill>
+          <a:schemeClr val="tx1">
+            <a:lumMod val="50000"/>
+            <a:lumOff val="50000"/>
+          </a:schemeClr>
+        </a:solidFill>
+        <a:round/>
+      </a:ln>
+    </cs:spPr>
+  </cs:hiLoLine>
+  <cs:leaderLine>
+    <cs:lnRef idx="0"/>
+    <cs:fillRef idx="0"/>
+    <cs:effectRef idx="0"/>
+    <cs:fontRef idx="minor">
+      <a:schemeClr val="tx1"/>
+    </cs:fontRef>
+    <cs:spPr>
+      <a:ln w="9525" cap="flat" cmpd="sng" algn="ctr">
+        <a:solidFill>
+          <a:schemeClr val="tx1">
+            <a:lumMod val="35000"/>
+            <a:lumOff val="65000"/>
+          </a:schemeClr>
+        </a:solidFill>
+        <a:round/>
+      </a:ln>
+    </cs:spPr>
+  </cs:leaderLine>
+  <cs:legend>
+    <cs:lnRef idx="0"/>
+    <cs:fillRef idx="0"/>
+    <cs:effectRef idx="0"/>
+    <cs:fontRef idx="minor">
+      <a:schemeClr val="tx1">
+        <a:lumMod val="65000"/>
+        <a:lumOff val="35000"/>
+      </a:schemeClr>
+    </cs:fontRef>
+    <cs:defRPr sz="900" kern="1200"/>
+  </cs:legend>
+  <cs:plotArea mods="allowNoFillOverride allowNoLineOverride">
+    <cs:lnRef idx="0"/>
+    <cs:fillRef idx="0"/>
+    <cs:effectRef idx="0"/>
+    <cs:fontRef idx="minor">
+      <a:schemeClr val="tx1"/>
+    </cs:fontRef>
+  </cs:plotArea>
+  <cs:plotArea3D mods="allowNoFillOverride allowNoLineOverride">
+    <cs:lnRef idx="0"/>
+    <cs:fillRef idx="0"/>
+    <cs:effectRef idx="0"/>
+    <cs:fontRef idx="minor">
+      <a:schemeClr val="tx1"/>
+    </cs:fontRef>
+  </cs:plotArea3D>
+  <cs:seriesAxis>
+    <cs:lnRef idx="0"/>
+    <cs:fillRef idx="0"/>
+    <cs:effectRef idx="0"/>
+    <cs:fontRef idx="minor">
+      <a:schemeClr val="tx1">
+        <a:lumMod val="65000"/>
+        <a:lumOff val="35000"/>
+      </a:schemeClr>
+    </cs:fontRef>
+    <cs:defRPr sz="900" kern="1200"/>
+  </cs:seriesAxis>
+  <cs:seriesLine>
+    <cs:lnRef idx="0"/>
+    <cs:fillRef idx="0"/>
+    <cs:effectRef idx="0"/>
+    <cs:fontRef idx="minor">
+      <a:schemeClr val="tx1"/>
+    </cs:fontRef>
+    <cs:spPr>
+      <a:ln w="9525" cap="flat" cmpd="sng" algn="ctr">
+        <a:solidFill>
+          <a:schemeClr val="tx1">
+            <a:lumMod val="35000"/>
+            <a:lumOff val="65000"/>
+          </a:schemeClr>
+        </a:solidFill>
+        <a:round/>
+      </a:ln>
+    </cs:spPr>
+  </cs:seriesLine>
+  <cs:title>
+    <cs:lnRef idx="0"/>
+    <cs:fillRef idx="0"/>
+    <cs:effectRef idx="0"/>
+    <cs:fontRef idx="minor">
+      <a:schemeClr val="tx1">
+        <a:lumMod val="65000"/>
+        <a:lumOff val="35000"/>
+      </a:schemeClr>
+    </cs:fontRef>
+    <cs:defRPr sz="1400" b="0" kern="1200" spc="0" baseline="0"/>
+  </cs:title>
+  <cs:trendline>
+    <cs:lnRef idx="0">
+      <cs:styleClr val="auto"/>
+    </cs:lnRef>
+    <cs:fillRef idx="0"/>
+    <cs:effectRef idx="0"/>
+    <cs:fontRef idx="minor">
+      <a:schemeClr val="tx1"/>
+    </cs:fontRef>
+    <cs:spPr>
+      <a:ln w="19050" cap="rnd">
+        <a:solidFill>
+          <a:schemeClr val="phClr"/>
+        </a:solidFill>
+        <a:prstDash val="sysDot"/>
+      </a:ln>
+    </cs:spPr>
+  </cs:trendline>
+  <cs:trendlineLabel>
+    <cs:lnRef idx="0"/>
+    <cs:fillRef idx="0"/>
+    <cs:effectRef idx="0"/>
+    <cs:fontRef idx="minor">
+      <a:schemeClr val="tx1">
+        <a:lumMod val="65000"/>
+        <a:lumOff val="35000"/>
+      </a:schemeClr>
+    </cs:fontRef>
+    <cs:defRPr sz="900" kern="1200"/>
+  </cs:trendlineLabel>
+  <cs:upBar>
+    <cs:lnRef idx="0"/>
+    <cs:fillRef idx="0"/>
+    <cs:effectRef idx="0"/>
+    <cs:fontRef idx="minor">
+      <a:schemeClr val="tx1"/>
+    </cs:fontRef>
+    <cs:spPr>
+      <a:solidFill>
+        <a:schemeClr val="lt1"/>
+      </a:solidFill>
+      <a:ln w="9525" cap="flat" cmpd="sng" algn="ctr">
+        <a:solidFill>
+          <a:schemeClr val="tx1">
+            <a:lumMod val="65000"/>
+            <a:lumOff val="35000"/>
+          </a:schemeClr>
+        </a:solidFill>
+        <a:round/>
+      </a:ln>
+    </cs:spPr>
+  </cs:upBar>
+  <cs:valueAxis>
+    <cs:lnRef idx="0"/>
+    <cs:fillRef idx="0"/>
+    <cs:effectRef idx="0"/>
+    <cs:fontRef idx="minor">
+      <a:schemeClr val="tx1">
+        <a:lumMod val="65000"/>
+        <a:lumOff val="35000"/>
+      </a:schemeClr>
+    </cs:fontRef>
+    <cs:defRPr sz="900" kern="1200"/>
+  </cs:valueAxis>
+  <cs:wall>
+    <cs:lnRef idx="0"/>
+    <cs:fillRef idx="0"/>
+    <cs:effectRef idx="0"/>
+    <cs:fontRef idx="minor">
+      <a:schemeClr val="tx1"/>
+    </cs:fontRef>
+    <cs:spPr>
+      <a:noFill/>
+      <a:ln>
+        <a:noFill/>
+      </a:ln>
+    </cs:spPr>
+  </cs:wall>
+</cs:chartStyle>
+</file>
+
 <file path=word/theme/theme1.xml><?xml version="1.0" encoding="utf-8"?>
 <a:theme xmlns:a="http://schemas.openxmlformats.org/drawingml/2006/main" name="Office Theme">
   <a:themeElements>
@@ -12063,7 +13527,7 @@
 </file>
 
 <file path=customXml/itemProps1.xml><?xml version="1.0" encoding="utf-8"?>
-<ds:datastoreItem xmlns:ds="http://schemas.openxmlformats.org/officeDocument/2006/customXml" ds:itemID="{B498F97D-0A28-42DA-9663-8C34015B3E2D}">
+<ds:datastoreItem xmlns:ds="http://schemas.openxmlformats.org/officeDocument/2006/customXml" ds:itemID="{CC9E99D0-EA02-4696-8A60-7425B118F8A3}">
   <ds:schemaRefs>
     <ds:schemaRef ds:uri="http://schemas.openxmlformats.org/officeDocument/2006/bibliography"/>
   </ds:schemaRefs>

</xml_diff>